<commit_message>
LALR items (also on doc)
</commit_message>
<xml_diff>
--- a/ProgettoLC2 parte3 Gruppo 2 Relazione.docx
+++ b/ProgettoLC2 parte3 Gruppo 2 Relazione.docx
@@ -5362,8 +5362,6 @@
         </w:rPr>
         <w:t>ing set</w:t>
       </w:r>
-      <w:bookmarkStart w:id="0" w:name="_GoBack"/>
-      <w:bookmarkEnd w:id="0"/>
       <w:r>
         <w:rPr>
           <w:rFonts w:ascii="Cambria Math" w:hAnsi="Cambria Math"/>
@@ -12503,7 +12501,7 @@
           <w:szCs w:val="24"/>
         </w:rPr>
       </w:pPr>
-      <w:bookmarkStart w:id="1" w:name="_Hlk6501658"/>
+      <w:bookmarkStart w:id="0" w:name="_Hlk6501658"/>
       <w:r>
         <w:rPr>
           <w:rFonts w:ascii="Cambria Math" w:hAnsi="Cambria Math"/>
@@ -15377,7 +15375,7 @@
         </w:rPr>
         <w:br w:type="page"/>
       </w:r>
-      <w:bookmarkEnd w:id="1"/>
+      <w:bookmarkEnd w:id="0"/>
     </w:p>
     <w:p>
       <w:pPr>
@@ -15892,6 +15890,7 @@
           <w:color w:val="000000" w:themeColor="text1"/>
           <w:sz w:val="24"/>
           <w:szCs w:val="24"/>
+          <w:lang w:val="en-US"/>
         </w:rPr>
       </w:pPr>
       <w:r>
@@ -15901,6 +15900,7 @@
           <w:color w:val="000000" w:themeColor="text1"/>
           <w:sz w:val="24"/>
           <w:szCs w:val="24"/>
+          <w:lang w:val="en-US"/>
         </w:rPr>
         <w:lastRenderedPageBreak/>
         <w:t>7</w:t>
@@ -15912,15 +15912,4437 @@
           <w:color w:val="000000" w:themeColor="text1"/>
           <w:sz w:val="24"/>
           <w:szCs w:val="24"/>
+          <w:lang w:val="en-US"/>
         </w:rPr>
         <w:t>) Item LR(1)</w:t>
       </w:r>
+    </w:p>
+    <w:p>
+      <w:pPr>
+        <w:pBdr>
+          <w:top w:val="single" w:sz="4" w:space="1" w:color="auto"/>
+          <w:left w:val="single" w:sz="4" w:space="4" w:color="auto"/>
+          <w:bottom w:val="single" w:sz="4" w:space="1" w:color="auto"/>
+          <w:right w:val="single" w:sz="4" w:space="4" w:color="auto"/>
+        </w:pBdr>
+        <w:spacing w:after="0"/>
+        <w:rPr>
+          <w:rFonts w:ascii="Tahoma" w:hAnsi="Tahoma" w:cs="Tahoma"/>
+          <w:color w:val="000000" w:themeColor="text1"/>
+          <w:lang w:val="en-US"/>
+        </w:rPr>
+        <w:sectPr>
+          <w:type w:val="continuous"/>
+          <w:pgSz w:w="11906" w:h="16838"/>
+          <w:pgMar w:top="851" w:right="720" w:bottom="851" w:left="720" w:header="709" w:footer="709" w:gutter="0"/>
+          <w:cols w:space="708"/>
+          <w:docGrid w:linePitch="360"/>
+        </w:sectPr>
+      </w:pPr>
+    </w:p>
+    <w:p>
+      <w:pPr>
+        <w:pBdr>
+          <w:top w:val="single" w:sz="4" w:space="1" w:color="auto"/>
+          <w:left w:val="single" w:sz="4" w:space="4" w:color="auto"/>
+          <w:bottom w:val="single" w:sz="4" w:space="1" w:color="auto"/>
+          <w:right w:val="single" w:sz="4" w:space="4" w:color="auto"/>
+        </w:pBdr>
+        <w:spacing w:after="0"/>
+        <w:rPr>
+          <w:rFonts w:ascii="Tahoma" w:hAnsi="Tahoma" w:cs="Tahoma"/>
+          <w:color w:val="000000" w:themeColor="text1"/>
+          <w:lang w:val="en-US"/>
+        </w:rPr>
+        <w:sectPr>
+          <w:type w:val="continuous"/>
+          <w:pgSz w:w="11906" w:h="16838"/>
+          <w:pgMar w:top="851" w:right="720" w:bottom="851" w:left="720" w:header="709" w:footer="709" w:gutter="0"/>
+          <w:cols w:num="2" w:space="708"/>
+          <w:docGrid w:linePitch="360"/>
+        </w:sectPr>
+      </w:pPr>
+    </w:p>
+    <w:p>
+      <w:pPr>
+        <w:pBdr>
+          <w:top w:val="single" w:sz="4" w:space="1" w:color="auto"/>
+          <w:left w:val="single" w:sz="4" w:space="4" w:color="auto"/>
+          <w:bottom w:val="single" w:sz="4" w:space="1" w:color="auto"/>
+          <w:right w:val="single" w:sz="4" w:space="4" w:color="auto"/>
+        </w:pBdr>
+        <w:shd w:val="clear" w:color="auto" w:fill="FFC000" w:themeFill="accent4"/>
+        <w:spacing w:after="0"/>
+        <w:jc w:val="center"/>
+        <w:rPr>
+          <w:rFonts w:ascii="Tahoma" w:hAnsi="Tahoma" w:cs="Tahoma"/>
+          <w:color w:val="000000" w:themeColor="text1"/>
+          <w:lang w:val="en-US"/>
+        </w:rPr>
+      </w:pPr>
+      <w:r>
+        <w:rPr>
+          <w:rFonts w:ascii="Tahoma" w:hAnsi="Tahoma" w:cs="Tahoma"/>
+          <w:color w:val="000000" w:themeColor="text1"/>
+          <w:lang w:val="en-US"/>
+        </w:rPr>
+        <w:t>I 0</w:t>
+      </w:r>
+    </w:p>
+    <w:p>
+      <w:pPr>
+        <w:pBdr>
+          <w:top w:val="single" w:sz="4" w:space="1" w:color="auto"/>
+          <w:left w:val="single" w:sz="4" w:space="4" w:color="auto"/>
+          <w:bottom w:val="single" w:sz="4" w:space="1" w:color="auto"/>
+          <w:right w:val="single" w:sz="4" w:space="4" w:color="auto"/>
+        </w:pBdr>
+        <w:shd w:val="clear" w:color="auto" w:fill="FFD966" w:themeFill="accent4" w:themeFillTint="99"/>
+        <w:spacing w:after="0"/>
+        <w:rPr>
+          <w:rFonts w:ascii="Tahoma" w:hAnsi="Tahoma" w:cs="Tahoma"/>
+          <w:color w:val="000000" w:themeColor="text1"/>
+        </w:rPr>
+      </w:pPr>
+      <w:r>
+        <w:rPr>
+          <w:rFonts w:ascii="Tahoma" w:hAnsi="Tahoma" w:cs="Tahoma"/>
+          <w:color w:val="000000" w:themeColor="text1"/>
+        </w:rPr>
+        <w:t>C' → • C</w:t>
+      </w:r>
+      <w:r>
+        <w:rPr>
+          <w:rFonts w:ascii="Tahoma" w:hAnsi="Tahoma" w:cs="Tahoma"/>
+          <w:color w:val="000000" w:themeColor="text1"/>
+        </w:rPr>
+        <w:tab/>
+      </w:r>
+      <w:r>
+        <w:rPr>
+          <w:rFonts w:ascii="Tahoma" w:hAnsi="Tahoma" w:cs="Tahoma"/>
+          <w:color w:val="000000" w:themeColor="text1"/>
+        </w:rPr>
+        <w:tab/>
+        <w:t>$</w:t>
+      </w:r>
+    </w:p>
+    <w:p>
+      <w:pPr>
+        <w:pBdr>
+          <w:top w:val="single" w:sz="4" w:space="1" w:color="auto"/>
+          <w:left w:val="single" w:sz="4" w:space="4" w:color="auto"/>
+          <w:bottom w:val="single" w:sz="4" w:space="1" w:color="auto"/>
+          <w:right w:val="single" w:sz="4" w:space="4" w:color="auto"/>
+        </w:pBdr>
+        <w:spacing w:after="0"/>
+        <w:rPr>
+          <w:rFonts w:ascii="Tahoma" w:hAnsi="Tahoma" w:cs="Tahoma"/>
+          <w:color w:val="000000" w:themeColor="text1"/>
+        </w:rPr>
+      </w:pPr>
+      <w:r>
+        <w:rPr>
+          <w:rFonts w:ascii="Tahoma" w:hAnsi="Tahoma" w:cs="Tahoma"/>
+          <w:color w:val="000000" w:themeColor="text1"/>
+        </w:rPr>
+        <w:t>C → • E rel E</w:t>
+      </w:r>
+      <w:r>
+        <w:rPr>
+          <w:rFonts w:ascii="Tahoma" w:hAnsi="Tahoma" w:cs="Tahoma"/>
+          <w:color w:val="000000" w:themeColor="text1"/>
+        </w:rPr>
+        <w:tab/>
+      </w:r>
+      <w:r>
+        <w:rPr>
+          <w:rFonts w:ascii="Tahoma" w:hAnsi="Tahoma" w:cs="Tahoma"/>
+          <w:color w:val="000000" w:themeColor="text1"/>
+        </w:rPr>
+        <w:tab/>
+        <w:t>$ / &amp;</w:t>
+      </w:r>
+    </w:p>
+    <w:p>
+      <w:pPr>
+        <w:pBdr>
+          <w:top w:val="single" w:sz="4" w:space="1" w:color="auto"/>
+          <w:left w:val="single" w:sz="4" w:space="4" w:color="auto"/>
+          <w:bottom w:val="single" w:sz="4" w:space="1" w:color="auto"/>
+          <w:right w:val="single" w:sz="4" w:space="4" w:color="auto"/>
+        </w:pBdr>
+        <w:spacing w:after="0"/>
+        <w:rPr>
+          <w:rFonts w:ascii="Tahoma" w:hAnsi="Tahoma" w:cs="Tahoma"/>
+          <w:color w:val="000000" w:themeColor="text1"/>
+          <w:lang w:val="de-DE"/>
+        </w:rPr>
+      </w:pPr>
+      <w:r>
+        <w:rPr>
+          <w:rFonts w:ascii="Tahoma" w:hAnsi="Tahoma" w:cs="Tahoma"/>
+          <w:color w:val="000000" w:themeColor="text1"/>
+          <w:lang w:val="de-DE"/>
+        </w:rPr>
+        <w:t>C → • C &amp; C</w:t>
+      </w:r>
+      <w:r>
+        <w:rPr>
+          <w:rFonts w:ascii="Tahoma" w:hAnsi="Tahoma" w:cs="Tahoma"/>
+          <w:color w:val="000000" w:themeColor="text1"/>
+          <w:lang w:val="de-DE"/>
+        </w:rPr>
+        <w:tab/>
+      </w:r>
+      <w:r>
+        <w:rPr>
+          <w:rFonts w:ascii="Tahoma" w:hAnsi="Tahoma" w:cs="Tahoma"/>
+          <w:color w:val="000000" w:themeColor="text1"/>
+          <w:lang w:val="de-DE"/>
+        </w:rPr>
+        <w:tab/>
+        <w:t>$</w:t>
+      </w:r>
+      <w:r>
+        <w:rPr>
+          <w:rFonts w:ascii="Tahoma" w:hAnsi="Tahoma" w:cs="Tahoma"/>
+          <w:color w:val="000000" w:themeColor="text1"/>
+          <w:lang w:val="de-DE"/>
+        </w:rPr>
+        <w:t xml:space="preserve"> / &amp;</w:t>
+      </w:r>
+    </w:p>
+    <w:p>
+      <w:pPr>
+        <w:pBdr>
+          <w:top w:val="single" w:sz="4" w:space="1" w:color="auto"/>
+          <w:left w:val="single" w:sz="4" w:space="4" w:color="auto"/>
+          <w:bottom w:val="single" w:sz="4" w:space="1" w:color="auto"/>
+          <w:right w:val="single" w:sz="4" w:space="4" w:color="auto"/>
+        </w:pBdr>
+        <w:spacing w:after="0"/>
+        <w:rPr>
+          <w:rFonts w:ascii="Tahoma" w:hAnsi="Tahoma" w:cs="Tahoma"/>
+          <w:color w:val="000000" w:themeColor="text1"/>
+        </w:rPr>
+      </w:pPr>
+      <w:r>
+        <w:rPr>
+          <w:rFonts w:ascii="Tahoma" w:hAnsi="Tahoma" w:cs="Tahoma"/>
+          <w:color w:val="000000" w:themeColor="text1"/>
+        </w:rPr>
+        <w:t>C → • pred ( Es )</w:t>
+      </w:r>
+      <w:r>
+        <w:rPr>
+          <w:rFonts w:ascii="Tahoma" w:hAnsi="Tahoma" w:cs="Tahoma"/>
+          <w:color w:val="000000" w:themeColor="text1"/>
+        </w:rPr>
+        <w:tab/>
+        <w:t>$ / &amp;</w:t>
+      </w:r>
+    </w:p>
+    <w:p>
+      <w:pPr>
+        <w:pBdr>
+          <w:top w:val="single" w:sz="4" w:space="1" w:color="auto"/>
+          <w:left w:val="single" w:sz="4" w:space="4" w:color="auto"/>
+          <w:bottom w:val="single" w:sz="4" w:space="1" w:color="auto"/>
+          <w:right w:val="single" w:sz="4" w:space="4" w:color="auto"/>
+        </w:pBdr>
+        <w:spacing w:after="0"/>
+        <w:rPr>
+          <w:rFonts w:ascii="Tahoma" w:hAnsi="Tahoma" w:cs="Tahoma"/>
+          <w:color w:val="000000" w:themeColor="text1"/>
+        </w:rPr>
+      </w:pPr>
+      <w:r>
+        <w:rPr>
+          <w:rFonts w:ascii="Tahoma" w:hAnsi="Tahoma" w:cs="Tahoma"/>
+          <w:color w:val="000000" w:themeColor="text1"/>
+        </w:rPr>
+        <w:t>E → • num</w:t>
+      </w:r>
+      <w:r>
+        <w:rPr>
+          <w:rFonts w:ascii="Tahoma" w:hAnsi="Tahoma" w:cs="Tahoma"/>
+          <w:color w:val="000000" w:themeColor="text1"/>
+        </w:rPr>
+        <w:tab/>
+      </w:r>
+      <w:r>
+        <w:rPr>
+          <w:rFonts w:ascii="Tahoma" w:hAnsi="Tahoma" w:cs="Tahoma"/>
+          <w:color w:val="000000" w:themeColor="text1"/>
+        </w:rPr>
+        <w:tab/>
+        <w:t>rel / + / *</w:t>
+      </w:r>
+    </w:p>
+    <w:p>
+      <w:pPr>
+        <w:pBdr>
+          <w:top w:val="single" w:sz="4" w:space="1" w:color="auto"/>
+          <w:left w:val="single" w:sz="4" w:space="4" w:color="auto"/>
+          <w:bottom w:val="single" w:sz="4" w:space="1" w:color="auto"/>
+          <w:right w:val="single" w:sz="4" w:space="4" w:color="auto"/>
+        </w:pBdr>
+        <w:spacing w:after="0"/>
+        <w:rPr>
+          <w:rFonts w:ascii="Tahoma" w:hAnsi="Tahoma" w:cs="Tahoma"/>
+          <w:color w:val="000000" w:themeColor="text1"/>
+        </w:rPr>
+      </w:pPr>
+      <w:r>
+        <w:rPr>
+          <w:rFonts w:ascii="Tahoma" w:hAnsi="Tahoma" w:cs="Tahoma"/>
+          <w:color w:val="000000" w:themeColor="text1"/>
+        </w:rPr>
+        <w:t>E → • id</w:t>
+      </w:r>
+      <w:r>
+        <w:rPr>
+          <w:rFonts w:ascii="Tahoma" w:hAnsi="Tahoma" w:cs="Tahoma"/>
+          <w:color w:val="000000" w:themeColor="text1"/>
+        </w:rPr>
+        <w:tab/>
+      </w:r>
+      <w:r>
+        <w:rPr>
+          <w:rFonts w:ascii="Tahoma" w:hAnsi="Tahoma" w:cs="Tahoma"/>
+          <w:color w:val="000000" w:themeColor="text1"/>
+        </w:rPr>
+        <w:tab/>
+      </w:r>
+      <w:r>
+        <w:rPr>
+          <w:rFonts w:ascii="Tahoma" w:hAnsi="Tahoma" w:cs="Tahoma"/>
+          <w:color w:val="000000" w:themeColor="text1"/>
+        </w:rPr>
+        <w:t>rel / + / *</w:t>
+      </w:r>
+    </w:p>
+    <w:p>
+      <w:pPr>
+        <w:pBdr>
+          <w:top w:val="single" w:sz="4" w:space="1" w:color="auto"/>
+          <w:left w:val="single" w:sz="4" w:space="4" w:color="auto"/>
+          <w:bottom w:val="single" w:sz="4" w:space="1" w:color="auto"/>
+          <w:right w:val="single" w:sz="4" w:space="4" w:color="auto"/>
+        </w:pBdr>
+        <w:spacing w:after="0"/>
+        <w:rPr>
+          <w:rFonts w:ascii="Tahoma" w:hAnsi="Tahoma" w:cs="Tahoma"/>
+          <w:color w:val="000000" w:themeColor="text1"/>
+        </w:rPr>
+      </w:pPr>
+      <w:r>
+        <w:rPr>
+          <w:rFonts w:ascii="Tahoma" w:hAnsi="Tahoma" w:cs="Tahoma"/>
+          <w:color w:val="000000" w:themeColor="text1"/>
+        </w:rPr>
+        <w:t>E → • E + E</w:t>
+      </w:r>
+      <w:r>
+        <w:rPr>
+          <w:rFonts w:ascii="Tahoma" w:hAnsi="Tahoma" w:cs="Tahoma"/>
+          <w:color w:val="000000" w:themeColor="text1"/>
+        </w:rPr>
+        <w:tab/>
+      </w:r>
+      <w:r>
+        <w:rPr>
+          <w:rFonts w:ascii="Tahoma" w:hAnsi="Tahoma" w:cs="Tahoma"/>
+          <w:color w:val="000000" w:themeColor="text1"/>
+        </w:rPr>
+        <w:tab/>
+      </w:r>
+      <w:r>
+        <w:rPr>
+          <w:rFonts w:ascii="Tahoma" w:hAnsi="Tahoma" w:cs="Tahoma"/>
+          <w:color w:val="000000" w:themeColor="text1"/>
+        </w:rPr>
+        <w:t>rel / + / *</w:t>
+      </w:r>
+    </w:p>
+    <w:p>
+      <w:pPr>
+        <w:pBdr>
+          <w:top w:val="single" w:sz="4" w:space="1" w:color="auto"/>
+          <w:left w:val="single" w:sz="4" w:space="4" w:color="auto"/>
+          <w:bottom w:val="single" w:sz="4" w:space="1" w:color="auto"/>
+          <w:right w:val="single" w:sz="4" w:space="4" w:color="auto"/>
+        </w:pBdr>
+        <w:spacing w:after="0"/>
+        <w:rPr>
+          <w:rFonts w:ascii="Tahoma" w:hAnsi="Tahoma" w:cs="Tahoma"/>
+          <w:color w:val="000000" w:themeColor="text1"/>
+        </w:rPr>
+      </w:pPr>
+      <w:r>
+        <w:rPr>
+          <w:rFonts w:ascii="Tahoma" w:hAnsi="Tahoma" w:cs="Tahoma"/>
+          <w:color w:val="000000" w:themeColor="text1"/>
+        </w:rPr>
+        <w:t>E → • E * E</w:t>
+      </w:r>
+      <w:r>
+        <w:rPr>
+          <w:rFonts w:ascii="Tahoma" w:hAnsi="Tahoma" w:cs="Tahoma"/>
+          <w:color w:val="000000" w:themeColor="text1"/>
+        </w:rPr>
+        <w:tab/>
+      </w:r>
+      <w:r>
+        <w:rPr>
+          <w:rFonts w:ascii="Tahoma" w:hAnsi="Tahoma" w:cs="Tahoma"/>
+          <w:color w:val="000000" w:themeColor="text1"/>
+        </w:rPr>
+        <w:tab/>
+      </w:r>
+      <w:r>
+        <w:rPr>
+          <w:rFonts w:ascii="Tahoma" w:hAnsi="Tahoma" w:cs="Tahoma"/>
+          <w:color w:val="000000" w:themeColor="text1"/>
+        </w:rPr>
+        <w:t>rel / + / *</w:t>
+      </w:r>
+    </w:p>
+    <w:p>
+      <w:pPr>
+        <w:pBdr>
+          <w:top w:val="single" w:sz="4" w:space="1" w:color="auto"/>
+          <w:left w:val="single" w:sz="4" w:space="4" w:color="auto"/>
+          <w:bottom w:val="single" w:sz="4" w:space="1" w:color="auto"/>
+          <w:right w:val="single" w:sz="4" w:space="4" w:color="auto"/>
+        </w:pBdr>
+        <w:spacing w:after="0"/>
+        <w:rPr>
+          <w:rFonts w:ascii="Tahoma" w:hAnsi="Tahoma" w:cs="Tahoma"/>
+          <w:color w:val="000000" w:themeColor="text1"/>
+        </w:rPr>
+      </w:pPr>
+      <w:r>
+        <w:rPr>
+          <w:rFonts w:ascii="Tahoma" w:hAnsi="Tahoma" w:cs="Tahoma"/>
+          <w:color w:val="000000" w:themeColor="text1"/>
+        </w:rPr>
+        <w:t>E → • ( E )</w:t>
+      </w:r>
+      <w:r>
+        <w:rPr>
+          <w:rFonts w:ascii="Tahoma" w:hAnsi="Tahoma" w:cs="Tahoma"/>
+          <w:color w:val="000000" w:themeColor="text1"/>
+        </w:rPr>
+        <w:tab/>
+      </w:r>
+      <w:r>
+        <w:rPr>
+          <w:rFonts w:ascii="Tahoma" w:hAnsi="Tahoma" w:cs="Tahoma"/>
+          <w:color w:val="000000" w:themeColor="text1"/>
+        </w:rPr>
+        <w:tab/>
+      </w:r>
+      <w:r>
+        <w:rPr>
+          <w:rFonts w:ascii="Tahoma" w:hAnsi="Tahoma" w:cs="Tahoma"/>
+          <w:color w:val="000000" w:themeColor="text1"/>
+        </w:rPr>
+        <w:t>rel / + / *</w:t>
+      </w:r>
+    </w:p>
+    <w:p>
+      <w:pPr>
+        <w:spacing w:after="0"/>
+        <w:rPr>
+          <w:rFonts w:ascii="Tahoma" w:hAnsi="Tahoma" w:cs="Tahoma"/>
+          <w:color w:val="000000" w:themeColor="text1"/>
+        </w:rPr>
+      </w:pPr>
+    </w:p>
+    <w:p>
+      <w:pPr>
+        <w:pBdr>
+          <w:top w:val="single" w:sz="4" w:space="1" w:color="auto"/>
+          <w:left w:val="single" w:sz="4" w:space="4" w:color="auto"/>
+          <w:bottom w:val="single" w:sz="4" w:space="1" w:color="auto"/>
+          <w:right w:val="single" w:sz="4" w:space="4" w:color="auto"/>
+        </w:pBdr>
+        <w:shd w:val="clear" w:color="auto" w:fill="FFC000" w:themeFill="accent4"/>
+        <w:spacing w:after="0"/>
+        <w:jc w:val="center"/>
+        <w:rPr>
+          <w:rFonts w:ascii="Tahoma" w:hAnsi="Tahoma" w:cs="Tahoma"/>
+          <w:color w:val="000000" w:themeColor="text1"/>
+        </w:rPr>
+      </w:pPr>
+      <w:r>
+        <w:rPr>
+          <w:rFonts w:ascii="Tahoma" w:hAnsi="Tahoma" w:cs="Tahoma"/>
+          <w:color w:val="000000" w:themeColor="text1"/>
+        </w:rPr>
+        <w:t>I 1</w:t>
+      </w:r>
+    </w:p>
+    <w:p>
+      <w:pPr>
+        <w:pBdr>
+          <w:top w:val="single" w:sz="4" w:space="1" w:color="auto"/>
+          <w:left w:val="single" w:sz="4" w:space="4" w:color="auto"/>
+          <w:bottom w:val="single" w:sz="4" w:space="1" w:color="auto"/>
+          <w:right w:val="single" w:sz="4" w:space="4" w:color="auto"/>
+        </w:pBdr>
+        <w:shd w:val="clear" w:color="auto" w:fill="FFD966" w:themeFill="accent4" w:themeFillTint="99"/>
+        <w:spacing w:after="0"/>
+        <w:rPr>
+          <w:rFonts w:ascii="Tahoma" w:hAnsi="Tahoma" w:cs="Tahoma"/>
+          <w:color w:val="000000" w:themeColor="text1"/>
+        </w:rPr>
+      </w:pPr>
+      <w:r>
+        <w:rPr>
+          <w:rFonts w:ascii="Tahoma" w:hAnsi="Tahoma" w:cs="Tahoma"/>
+          <w:color w:val="000000" w:themeColor="text1"/>
+        </w:rPr>
+        <w:t xml:space="preserve">C' → C • </w:t>
+      </w:r>
+      <w:r>
+        <w:rPr>
+          <w:rFonts w:ascii="Tahoma" w:hAnsi="Tahoma" w:cs="Tahoma"/>
+          <w:color w:val="000000" w:themeColor="text1"/>
+        </w:rPr>
+        <w:tab/>
+      </w:r>
+      <w:r>
+        <w:rPr>
+          <w:rFonts w:ascii="Tahoma" w:hAnsi="Tahoma" w:cs="Tahoma"/>
+          <w:color w:val="000000" w:themeColor="text1"/>
+        </w:rPr>
+        <w:tab/>
+        <w:t>$</w:t>
+      </w:r>
+    </w:p>
+    <w:p>
+      <w:pPr>
+        <w:pBdr>
+          <w:top w:val="single" w:sz="4" w:space="1" w:color="auto"/>
+          <w:left w:val="single" w:sz="4" w:space="4" w:color="auto"/>
+          <w:bottom w:val="single" w:sz="4" w:space="1" w:color="auto"/>
+          <w:right w:val="single" w:sz="4" w:space="4" w:color="auto"/>
+        </w:pBdr>
+        <w:shd w:val="clear" w:color="auto" w:fill="FFD966" w:themeFill="accent4" w:themeFillTint="99"/>
+        <w:spacing w:after="0"/>
+        <w:rPr>
+          <w:rFonts w:ascii="Tahoma" w:hAnsi="Tahoma" w:cs="Tahoma"/>
+          <w:color w:val="000000" w:themeColor="text1"/>
+        </w:rPr>
+      </w:pPr>
+      <w:r>
+        <w:rPr>
+          <w:rFonts w:ascii="Tahoma" w:hAnsi="Tahoma" w:cs="Tahoma"/>
+          <w:color w:val="000000" w:themeColor="text1"/>
+        </w:rPr>
+        <w:t>C → C • &amp; C</w:t>
+      </w:r>
+      <w:r>
+        <w:rPr>
+          <w:rFonts w:ascii="Tahoma" w:hAnsi="Tahoma" w:cs="Tahoma"/>
+          <w:color w:val="000000" w:themeColor="text1"/>
+        </w:rPr>
+        <w:tab/>
+      </w:r>
+      <w:r>
+        <w:rPr>
+          <w:rFonts w:ascii="Tahoma" w:hAnsi="Tahoma" w:cs="Tahoma"/>
+          <w:color w:val="000000" w:themeColor="text1"/>
+        </w:rPr>
+        <w:tab/>
+        <w:t>&amp; / $</w:t>
+      </w:r>
+    </w:p>
+    <w:p>
+      <w:pPr>
+        <w:spacing w:after="0"/>
+        <w:rPr>
+          <w:rFonts w:ascii="Tahoma" w:hAnsi="Tahoma" w:cs="Tahoma"/>
+          <w:color w:val="000000" w:themeColor="text1"/>
+        </w:rPr>
+      </w:pPr>
+    </w:p>
+    <w:p>
+      <w:pPr>
+        <w:pBdr>
+          <w:top w:val="single" w:sz="4" w:space="1" w:color="auto"/>
+          <w:left w:val="single" w:sz="4" w:space="4" w:color="auto"/>
+          <w:bottom w:val="single" w:sz="4" w:space="1" w:color="auto"/>
+          <w:right w:val="single" w:sz="4" w:space="4" w:color="auto"/>
+        </w:pBdr>
+        <w:shd w:val="clear" w:color="auto" w:fill="FFC000" w:themeFill="accent4"/>
+        <w:spacing w:after="0"/>
+        <w:jc w:val="center"/>
+        <w:rPr>
+          <w:rFonts w:ascii="Tahoma" w:hAnsi="Tahoma" w:cs="Tahoma"/>
+          <w:color w:val="000000" w:themeColor="text1"/>
+        </w:rPr>
+      </w:pPr>
+      <w:r>
+        <w:rPr>
+          <w:rFonts w:ascii="Tahoma" w:hAnsi="Tahoma" w:cs="Tahoma"/>
+          <w:color w:val="000000" w:themeColor="text1"/>
+        </w:rPr>
+        <w:t>I 2</w:t>
+      </w:r>
+    </w:p>
+    <w:p>
+      <w:pPr>
+        <w:pBdr>
+          <w:top w:val="single" w:sz="4" w:space="1" w:color="auto"/>
+          <w:left w:val="single" w:sz="4" w:space="4" w:color="auto"/>
+          <w:bottom w:val="single" w:sz="4" w:space="1" w:color="auto"/>
+          <w:right w:val="single" w:sz="4" w:space="4" w:color="auto"/>
+        </w:pBdr>
+        <w:shd w:val="clear" w:color="auto" w:fill="FFD966" w:themeFill="accent4" w:themeFillTint="99"/>
+        <w:spacing w:after="0"/>
+        <w:rPr>
+          <w:rFonts w:ascii="Tahoma" w:hAnsi="Tahoma" w:cs="Tahoma"/>
+          <w:color w:val="000000" w:themeColor="text1"/>
+        </w:rPr>
+      </w:pPr>
+      <w:r>
+        <w:rPr>
+          <w:rFonts w:ascii="Tahoma" w:hAnsi="Tahoma" w:cs="Tahoma"/>
+          <w:color w:val="000000" w:themeColor="text1"/>
+        </w:rPr>
+        <w:t>C → E • rel E</w:t>
+      </w:r>
+      <w:r>
+        <w:rPr>
+          <w:rFonts w:ascii="Tahoma" w:hAnsi="Tahoma" w:cs="Tahoma"/>
+          <w:color w:val="000000" w:themeColor="text1"/>
+        </w:rPr>
+        <w:tab/>
+      </w:r>
+      <w:r>
+        <w:rPr>
+          <w:rFonts w:ascii="Tahoma" w:hAnsi="Tahoma" w:cs="Tahoma"/>
+          <w:color w:val="000000" w:themeColor="text1"/>
+        </w:rPr>
+        <w:tab/>
+        <w:t>&amp; / $</w:t>
+      </w:r>
+    </w:p>
+    <w:p>
+      <w:pPr>
+        <w:pBdr>
+          <w:top w:val="single" w:sz="4" w:space="1" w:color="auto"/>
+          <w:left w:val="single" w:sz="4" w:space="4" w:color="auto"/>
+          <w:bottom w:val="single" w:sz="4" w:space="1" w:color="auto"/>
+          <w:right w:val="single" w:sz="4" w:space="4" w:color="auto"/>
+        </w:pBdr>
+        <w:shd w:val="clear" w:color="auto" w:fill="FFD966" w:themeFill="accent4" w:themeFillTint="99"/>
+        <w:spacing w:after="0"/>
+        <w:rPr>
+          <w:rFonts w:ascii="Tahoma" w:hAnsi="Tahoma" w:cs="Tahoma"/>
+          <w:color w:val="000000" w:themeColor="text1"/>
+        </w:rPr>
+      </w:pPr>
+      <w:r>
+        <w:rPr>
+          <w:rFonts w:ascii="Tahoma" w:hAnsi="Tahoma" w:cs="Tahoma"/>
+          <w:color w:val="000000" w:themeColor="text1"/>
+        </w:rPr>
+        <w:t>E → E • + E</w:t>
+      </w:r>
+      <w:r>
+        <w:rPr>
+          <w:rFonts w:ascii="Tahoma" w:hAnsi="Tahoma" w:cs="Tahoma"/>
+          <w:color w:val="000000" w:themeColor="text1"/>
+        </w:rPr>
+        <w:tab/>
+      </w:r>
+      <w:r>
+        <w:rPr>
+          <w:rFonts w:ascii="Tahoma" w:hAnsi="Tahoma" w:cs="Tahoma"/>
+          <w:color w:val="000000" w:themeColor="text1"/>
+        </w:rPr>
+        <w:tab/>
+        <w:t>rel / + / *</w:t>
+      </w:r>
+    </w:p>
+    <w:p>
+      <w:pPr>
+        <w:pBdr>
+          <w:top w:val="single" w:sz="4" w:space="1" w:color="auto"/>
+          <w:left w:val="single" w:sz="4" w:space="4" w:color="auto"/>
+          <w:bottom w:val="single" w:sz="4" w:space="1" w:color="auto"/>
+          <w:right w:val="single" w:sz="4" w:space="4" w:color="auto"/>
+        </w:pBdr>
+        <w:shd w:val="clear" w:color="auto" w:fill="FFD966" w:themeFill="accent4" w:themeFillTint="99"/>
+        <w:spacing w:after="0"/>
+        <w:rPr>
+          <w:rFonts w:ascii="Tahoma" w:hAnsi="Tahoma" w:cs="Tahoma"/>
+          <w:color w:val="000000" w:themeColor="text1"/>
+        </w:rPr>
+      </w:pPr>
+      <w:r>
+        <w:rPr>
+          <w:rFonts w:ascii="Tahoma" w:hAnsi="Tahoma" w:cs="Tahoma"/>
+          <w:color w:val="000000" w:themeColor="text1"/>
+        </w:rPr>
+        <w:t>E → E • * E</w:t>
+      </w:r>
+      <w:r>
+        <w:rPr>
+          <w:rFonts w:ascii="Tahoma" w:hAnsi="Tahoma" w:cs="Tahoma"/>
+          <w:color w:val="000000" w:themeColor="text1"/>
+        </w:rPr>
+        <w:tab/>
+      </w:r>
+      <w:r>
+        <w:rPr>
+          <w:rFonts w:ascii="Tahoma" w:hAnsi="Tahoma" w:cs="Tahoma"/>
+          <w:color w:val="000000" w:themeColor="text1"/>
+        </w:rPr>
+        <w:tab/>
+      </w:r>
+      <w:r>
+        <w:rPr>
+          <w:rFonts w:ascii="Tahoma" w:hAnsi="Tahoma" w:cs="Tahoma"/>
+          <w:color w:val="000000" w:themeColor="text1"/>
+        </w:rPr>
+        <w:t>rel / + / *</w:t>
+      </w:r>
+    </w:p>
+    <w:p>
+      <w:pPr>
+        <w:spacing w:after="0"/>
+        <w:rPr>
+          <w:rFonts w:ascii="Tahoma" w:hAnsi="Tahoma" w:cs="Tahoma"/>
+          <w:color w:val="000000" w:themeColor="text1"/>
+        </w:rPr>
+      </w:pPr>
+    </w:p>
+    <w:p>
+      <w:pPr>
+        <w:pBdr>
+          <w:top w:val="single" w:sz="4" w:space="1" w:color="auto"/>
+          <w:left w:val="single" w:sz="4" w:space="4" w:color="auto"/>
+          <w:bottom w:val="single" w:sz="4" w:space="1" w:color="auto"/>
+          <w:right w:val="single" w:sz="4" w:space="4" w:color="auto"/>
+        </w:pBdr>
+        <w:shd w:val="clear" w:color="auto" w:fill="FFC000" w:themeFill="accent4"/>
+        <w:spacing w:after="0"/>
+        <w:jc w:val="center"/>
+        <w:rPr>
+          <w:rFonts w:ascii="Tahoma" w:hAnsi="Tahoma" w:cs="Tahoma"/>
+          <w:color w:val="000000" w:themeColor="text1"/>
+        </w:rPr>
+      </w:pPr>
+      <w:r>
+        <w:rPr>
+          <w:rFonts w:ascii="Tahoma" w:hAnsi="Tahoma" w:cs="Tahoma"/>
+          <w:color w:val="000000" w:themeColor="text1"/>
+        </w:rPr>
+        <w:t>I 3</w:t>
+      </w:r>
+    </w:p>
+    <w:p>
+      <w:pPr>
+        <w:pBdr>
+          <w:top w:val="single" w:sz="4" w:space="1" w:color="auto"/>
+          <w:left w:val="single" w:sz="4" w:space="4" w:color="auto"/>
+          <w:bottom w:val="single" w:sz="4" w:space="1" w:color="auto"/>
+          <w:right w:val="single" w:sz="4" w:space="4" w:color="auto"/>
+        </w:pBdr>
+        <w:shd w:val="clear" w:color="auto" w:fill="FFD966" w:themeFill="accent4" w:themeFillTint="99"/>
+        <w:spacing w:after="0"/>
+        <w:rPr>
+          <w:rFonts w:ascii="Tahoma" w:hAnsi="Tahoma" w:cs="Tahoma"/>
+          <w:color w:val="000000" w:themeColor="text1"/>
+        </w:rPr>
+      </w:pPr>
+      <w:r>
+        <w:rPr>
+          <w:rFonts w:ascii="Tahoma" w:hAnsi="Tahoma" w:cs="Tahoma"/>
+          <w:color w:val="000000" w:themeColor="text1"/>
+        </w:rPr>
+        <w:t>C → pred • ( Es )</w:t>
+      </w:r>
+      <w:r>
+        <w:rPr>
+          <w:rFonts w:ascii="Tahoma" w:hAnsi="Tahoma" w:cs="Tahoma"/>
+          <w:color w:val="000000" w:themeColor="text1"/>
+        </w:rPr>
+        <w:tab/>
+        <w:t>&amp; / $</w:t>
+      </w:r>
+    </w:p>
+    <w:p>
+      <w:pPr>
+        <w:spacing w:after="0"/>
+        <w:rPr>
+          <w:rFonts w:ascii="Tahoma" w:hAnsi="Tahoma" w:cs="Tahoma"/>
+          <w:color w:val="000000" w:themeColor="text1"/>
+        </w:rPr>
+      </w:pPr>
+    </w:p>
+    <w:p>
+      <w:pPr>
+        <w:pBdr>
+          <w:top w:val="single" w:sz="4" w:space="1" w:color="auto"/>
+          <w:left w:val="single" w:sz="4" w:space="4" w:color="auto"/>
+          <w:bottom w:val="single" w:sz="4" w:space="1" w:color="auto"/>
+          <w:right w:val="single" w:sz="4" w:space="4" w:color="auto"/>
+        </w:pBdr>
+        <w:shd w:val="clear" w:color="auto" w:fill="FFC000" w:themeFill="accent4"/>
+        <w:spacing w:after="0"/>
+        <w:jc w:val="center"/>
+        <w:rPr>
+          <w:rFonts w:ascii="Tahoma" w:hAnsi="Tahoma" w:cs="Tahoma"/>
+          <w:color w:val="000000" w:themeColor="text1"/>
+        </w:rPr>
+      </w:pPr>
+      <w:r>
+        <w:rPr>
+          <w:rFonts w:ascii="Tahoma" w:hAnsi="Tahoma" w:cs="Tahoma"/>
+          <w:color w:val="000000" w:themeColor="text1"/>
+        </w:rPr>
+        <w:t>I 4</w:t>
+      </w:r>
+    </w:p>
+    <w:p>
+      <w:pPr>
+        <w:pBdr>
+          <w:top w:val="single" w:sz="4" w:space="1" w:color="auto"/>
+          <w:left w:val="single" w:sz="4" w:space="4" w:color="auto"/>
+          <w:bottom w:val="single" w:sz="4" w:space="1" w:color="auto"/>
+          <w:right w:val="single" w:sz="4" w:space="4" w:color="auto"/>
+        </w:pBdr>
+        <w:shd w:val="clear" w:color="auto" w:fill="FFD966" w:themeFill="accent4" w:themeFillTint="99"/>
+        <w:spacing w:after="0"/>
+        <w:rPr>
+          <w:rFonts w:ascii="Tahoma" w:hAnsi="Tahoma" w:cs="Tahoma"/>
+          <w:color w:val="000000" w:themeColor="text1"/>
+        </w:rPr>
+      </w:pPr>
+      <w:r>
+        <w:rPr>
+          <w:rFonts w:ascii="Tahoma" w:hAnsi="Tahoma" w:cs="Tahoma"/>
+          <w:color w:val="000000" w:themeColor="text1"/>
+        </w:rPr>
+        <w:t xml:space="preserve">E → num • </w:t>
+      </w:r>
+      <w:r>
+        <w:rPr>
+          <w:rFonts w:ascii="Tahoma" w:hAnsi="Tahoma" w:cs="Tahoma"/>
+          <w:color w:val="000000" w:themeColor="text1"/>
+        </w:rPr>
+        <w:tab/>
+      </w:r>
+      <w:r>
+        <w:rPr>
+          <w:rFonts w:ascii="Tahoma" w:hAnsi="Tahoma" w:cs="Tahoma"/>
+          <w:color w:val="000000" w:themeColor="text1"/>
+        </w:rPr>
+        <w:tab/>
+        <w:t>rel / + / * / ) / , / &amp; / $</w:t>
+      </w:r>
+    </w:p>
+    <w:p>
+      <w:pPr>
+        <w:spacing w:after="0"/>
+        <w:rPr>
+          <w:rFonts w:ascii="Tahoma" w:hAnsi="Tahoma" w:cs="Tahoma"/>
+          <w:color w:val="000000" w:themeColor="text1"/>
+        </w:rPr>
+      </w:pPr>
+    </w:p>
+    <w:p>
+      <w:pPr>
+        <w:pBdr>
+          <w:top w:val="single" w:sz="4" w:space="1" w:color="auto"/>
+          <w:left w:val="single" w:sz="4" w:space="4" w:color="auto"/>
+          <w:bottom w:val="single" w:sz="4" w:space="1" w:color="auto"/>
+          <w:right w:val="single" w:sz="4" w:space="4" w:color="auto"/>
+        </w:pBdr>
+        <w:shd w:val="clear" w:color="auto" w:fill="FFC000" w:themeFill="accent4"/>
+        <w:spacing w:after="0"/>
+        <w:jc w:val="center"/>
+        <w:rPr>
+          <w:rFonts w:ascii="Tahoma" w:hAnsi="Tahoma" w:cs="Tahoma"/>
+          <w:color w:val="000000" w:themeColor="text1"/>
+        </w:rPr>
+      </w:pPr>
+      <w:r>
+        <w:rPr>
+          <w:rFonts w:ascii="Tahoma" w:hAnsi="Tahoma" w:cs="Tahoma"/>
+          <w:color w:val="000000" w:themeColor="text1"/>
+        </w:rPr>
+        <w:t>I 5</w:t>
+      </w:r>
+    </w:p>
+    <w:p>
+      <w:pPr>
+        <w:pBdr>
+          <w:top w:val="single" w:sz="4" w:space="1" w:color="auto"/>
+          <w:left w:val="single" w:sz="4" w:space="4" w:color="auto"/>
+          <w:bottom w:val="single" w:sz="4" w:space="1" w:color="auto"/>
+          <w:right w:val="single" w:sz="4" w:space="4" w:color="auto"/>
+        </w:pBdr>
+        <w:shd w:val="clear" w:color="auto" w:fill="FFD966" w:themeFill="accent4" w:themeFillTint="99"/>
+        <w:spacing w:after="0"/>
+        <w:rPr>
+          <w:rFonts w:ascii="Tahoma" w:hAnsi="Tahoma" w:cs="Tahoma"/>
+          <w:color w:val="000000" w:themeColor="text1"/>
+        </w:rPr>
+      </w:pPr>
+      <w:r>
+        <w:rPr>
+          <w:rFonts w:ascii="Tahoma" w:hAnsi="Tahoma" w:cs="Tahoma"/>
+          <w:color w:val="000000" w:themeColor="text1"/>
+        </w:rPr>
+        <w:t xml:space="preserve">E → id • </w:t>
+      </w:r>
+      <w:r>
+        <w:rPr>
+          <w:rFonts w:ascii="Tahoma" w:hAnsi="Tahoma" w:cs="Tahoma"/>
+          <w:color w:val="000000" w:themeColor="text1"/>
+        </w:rPr>
+        <w:tab/>
+      </w:r>
+      <w:r>
+        <w:rPr>
+          <w:rFonts w:ascii="Tahoma" w:hAnsi="Tahoma" w:cs="Tahoma"/>
+          <w:color w:val="000000" w:themeColor="text1"/>
+        </w:rPr>
+        <w:tab/>
+      </w:r>
+      <w:r>
+        <w:rPr>
+          <w:rFonts w:ascii="Tahoma" w:hAnsi="Tahoma" w:cs="Tahoma"/>
+          <w:color w:val="000000" w:themeColor="text1"/>
+        </w:rPr>
+        <w:t>rel / + / * / ) / , / &amp; / $</w:t>
+      </w:r>
+    </w:p>
+    <w:p>
+      <w:pPr>
+        <w:spacing w:after="0"/>
+        <w:rPr>
+          <w:rFonts w:ascii="Tahoma" w:hAnsi="Tahoma" w:cs="Tahoma"/>
+          <w:color w:val="000000" w:themeColor="text1"/>
+        </w:rPr>
+      </w:pPr>
+    </w:p>
+    <w:p>
+      <w:pPr>
+        <w:spacing w:after="0"/>
+        <w:rPr>
+          <w:rFonts w:ascii="Tahoma" w:hAnsi="Tahoma" w:cs="Tahoma"/>
+          <w:color w:val="000000" w:themeColor="text1"/>
+        </w:rPr>
+      </w:pPr>
+    </w:p>
+    <w:p>
+      <w:pPr>
+        <w:pBdr>
+          <w:top w:val="single" w:sz="4" w:space="1" w:color="auto"/>
+          <w:left w:val="single" w:sz="4" w:space="4" w:color="auto"/>
+          <w:bottom w:val="single" w:sz="4" w:space="1" w:color="auto"/>
+          <w:right w:val="single" w:sz="4" w:space="4" w:color="auto"/>
+        </w:pBdr>
+        <w:shd w:val="clear" w:color="auto" w:fill="FFC000" w:themeFill="accent4"/>
+        <w:spacing w:after="0"/>
+        <w:jc w:val="center"/>
+        <w:rPr>
+          <w:rFonts w:ascii="Tahoma" w:hAnsi="Tahoma" w:cs="Tahoma"/>
+          <w:color w:val="000000" w:themeColor="text1"/>
+        </w:rPr>
+      </w:pPr>
+      <w:r>
+        <w:rPr>
+          <w:rFonts w:ascii="Tahoma" w:hAnsi="Tahoma" w:cs="Tahoma"/>
+          <w:color w:val="000000" w:themeColor="text1"/>
+        </w:rPr>
+        <w:t>I 6</w:t>
+      </w:r>
+    </w:p>
+    <w:p>
+      <w:pPr>
+        <w:pBdr>
+          <w:top w:val="single" w:sz="4" w:space="1" w:color="auto"/>
+          <w:left w:val="single" w:sz="4" w:space="4" w:color="auto"/>
+          <w:bottom w:val="single" w:sz="4" w:space="1" w:color="auto"/>
+          <w:right w:val="single" w:sz="4" w:space="4" w:color="auto"/>
+        </w:pBdr>
+        <w:shd w:val="clear" w:color="auto" w:fill="FFD966" w:themeFill="accent4" w:themeFillTint="99"/>
+        <w:spacing w:after="0"/>
+        <w:rPr>
+          <w:rFonts w:ascii="Tahoma" w:hAnsi="Tahoma" w:cs="Tahoma"/>
+          <w:color w:val="000000" w:themeColor="text1"/>
+        </w:rPr>
+      </w:pPr>
+      <w:r>
+        <w:rPr>
+          <w:rFonts w:ascii="Tahoma" w:hAnsi="Tahoma" w:cs="Tahoma"/>
+          <w:color w:val="000000" w:themeColor="text1"/>
+        </w:rPr>
+        <w:t>E → ( • E )</w:t>
+      </w:r>
+      <w:r>
+        <w:rPr>
+          <w:rFonts w:ascii="Tahoma" w:hAnsi="Tahoma" w:cs="Tahoma"/>
+          <w:color w:val="000000" w:themeColor="text1"/>
+        </w:rPr>
+        <w:tab/>
+      </w:r>
+      <w:r>
+        <w:rPr>
+          <w:rFonts w:ascii="Tahoma" w:hAnsi="Tahoma" w:cs="Tahoma"/>
+          <w:color w:val="000000" w:themeColor="text1"/>
+        </w:rPr>
+        <w:tab/>
+      </w:r>
+      <w:r>
+        <w:rPr>
+          <w:rFonts w:ascii="Tahoma" w:hAnsi="Tahoma" w:cs="Tahoma"/>
+          <w:color w:val="000000" w:themeColor="text1"/>
+        </w:rPr>
+        <w:t>rel / + / * / ) / , / &amp; / $</w:t>
+      </w:r>
+    </w:p>
+    <w:p>
+      <w:pPr>
+        <w:pBdr>
+          <w:top w:val="single" w:sz="4" w:space="1" w:color="auto"/>
+          <w:left w:val="single" w:sz="4" w:space="4" w:color="auto"/>
+          <w:bottom w:val="single" w:sz="4" w:space="1" w:color="auto"/>
+          <w:right w:val="single" w:sz="4" w:space="4" w:color="auto"/>
+        </w:pBdr>
+        <w:spacing w:after="0"/>
+        <w:rPr>
+          <w:rFonts w:ascii="Tahoma" w:hAnsi="Tahoma" w:cs="Tahoma"/>
+          <w:color w:val="000000" w:themeColor="text1"/>
+        </w:rPr>
+      </w:pPr>
+      <w:r>
+        <w:rPr>
+          <w:rFonts w:ascii="Tahoma" w:hAnsi="Tahoma" w:cs="Tahoma"/>
+          <w:color w:val="000000" w:themeColor="text1"/>
+        </w:rPr>
+        <w:t>E → • num</w:t>
+      </w:r>
+      <w:r>
+        <w:rPr>
+          <w:rFonts w:ascii="Tahoma" w:hAnsi="Tahoma" w:cs="Tahoma"/>
+          <w:color w:val="000000" w:themeColor="text1"/>
+        </w:rPr>
+        <w:tab/>
+      </w:r>
+      <w:r>
+        <w:rPr>
+          <w:rFonts w:ascii="Tahoma" w:hAnsi="Tahoma" w:cs="Tahoma"/>
+          <w:color w:val="000000" w:themeColor="text1"/>
+        </w:rPr>
+        <w:tab/>
+      </w:r>
+      <w:r>
+        <w:rPr>
+          <w:rFonts w:ascii="Tahoma" w:hAnsi="Tahoma" w:cs="Tahoma"/>
+          <w:color w:val="000000" w:themeColor="text1"/>
+        </w:rPr>
+        <w:t>rel / + / * / ) / , / &amp; / $</w:t>
+      </w:r>
+    </w:p>
+    <w:p>
+      <w:pPr>
+        <w:pBdr>
+          <w:top w:val="single" w:sz="4" w:space="1" w:color="auto"/>
+          <w:left w:val="single" w:sz="4" w:space="4" w:color="auto"/>
+          <w:bottom w:val="single" w:sz="4" w:space="1" w:color="auto"/>
+          <w:right w:val="single" w:sz="4" w:space="4" w:color="auto"/>
+        </w:pBdr>
+        <w:spacing w:after="0"/>
+        <w:rPr>
+          <w:rFonts w:ascii="Tahoma" w:hAnsi="Tahoma" w:cs="Tahoma"/>
+          <w:color w:val="000000" w:themeColor="text1"/>
+        </w:rPr>
+      </w:pPr>
+      <w:r>
+        <w:rPr>
+          <w:rFonts w:ascii="Tahoma" w:hAnsi="Tahoma" w:cs="Tahoma"/>
+          <w:color w:val="000000" w:themeColor="text1"/>
+        </w:rPr>
+        <w:t>E → • id</w:t>
+      </w:r>
+      <w:r>
+        <w:rPr>
+          <w:rFonts w:ascii="Tahoma" w:hAnsi="Tahoma" w:cs="Tahoma"/>
+          <w:color w:val="000000" w:themeColor="text1"/>
+        </w:rPr>
+        <w:tab/>
+      </w:r>
+      <w:r>
+        <w:rPr>
+          <w:rFonts w:ascii="Tahoma" w:hAnsi="Tahoma" w:cs="Tahoma"/>
+          <w:color w:val="000000" w:themeColor="text1"/>
+        </w:rPr>
+        <w:tab/>
+      </w:r>
+      <w:r>
+        <w:rPr>
+          <w:rFonts w:ascii="Tahoma" w:hAnsi="Tahoma" w:cs="Tahoma"/>
+          <w:color w:val="000000" w:themeColor="text1"/>
+        </w:rPr>
+        <w:t>rel / + / * / ) / , / &amp; / $</w:t>
+      </w:r>
+    </w:p>
+    <w:p>
+      <w:pPr>
+        <w:pBdr>
+          <w:top w:val="single" w:sz="4" w:space="1" w:color="auto"/>
+          <w:left w:val="single" w:sz="4" w:space="4" w:color="auto"/>
+          <w:bottom w:val="single" w:sz="4" w:space="1" w:color="auto"/>
+          <w:right w:val="single" w:sz="4" w:space="4" w:color="auto"/>
+        </w:pBdr>
+        <w:spacing w:after="0"/>
+        <w:rPr>
+          <w:rFonts w:ascii="Tahoma" w:hAnsi="Tahoma" w:cs="Tahoma"/>
+          <w:color w:val="000000" w:themeColor="text1"/>
+        </w:rPr>
+      </w:pPr>
+      <w:r>
+        <w:rPr>
+          <w:rFonts w:ascii="Tahoma" w:hAnsi="Tahoma" w:cs="Tahoma"/>
+          <w:color w:val="000000" w:themeColor="text1"/>
+        </w:rPr>
+        <w:t>E → • E + E</w:t>
+      </w:r>
+      <w:r>
+        <w:rPr>
+          <w:rFonts w:ascii="Tahoma" w:hAnsi="Tahoma" w:cs="Tahoma"/>
+          <w:color w:val="000000" w:themeColor="text1"/>
+        </w:rPr>
+        <w:tab/>
+      </w:r>
+      <w:r>
+        <w:rPr>
+          <w:rFonts w:ascii="Tahoma" w:hAnsi="Tahoma" w:cs="Tahoma"/>
+          <w:color w:val="000000" w:themeColor="text1"/>
+        </w:rPr>
+        <w:tab/>
+      </w:r>
+      <w:r>
+        <w:rPr>
+          <w:rFonts w:ascii="Tahoma" w:hAnsi="Tahoma" w:cs="Tahoma"/>
+          <w:color w:val="000000" w:themeColor="text1"/>
+        </w:rPr>
+        <w:t>rel / + / * / ) / , / &amp; / $</w:t>
+      </w:r>
+    </w:p>
+    <w:p>
+      <w:pPr>
+        <w:pBdr>
+          <w:top w:val="single" w:sz="4" w:space="1" w:color="auto"/>
+          <w:left w:val="single" w:sz="4" w:space="4" w:color="auto"/>
+          <w:bottom w:val="single" w:sz="4" w:space="1" w:color="auto"/>
+          <w:right w:val="single" w:sz="4" w:space="4" w:color="auto"/>
+        </w:pBdr>
+        <w:spacing w:after="0"/>
+        <w:rPr>
+          <w:rFonts w:ascii="Tahoma" w:hAnsi="Tahoma" w:cs="Tahoma"/>
+          <w:color w:val="000000" w:themeColor="text1"/>
+        </w:rPr>
+      </w:pPr>
+      <w:r>
+        <w:rPr>
+          <w:rFonts w:ascii="Tahoma" w:hAnsi="Tahoma" w:cs="Tahoma"/>
+          <w:color w:val="000000" w:themeColor="text1"/>
+        </w:rPr>
+        <w:t>E → • E * E</w:t>
+      </w:r>
+      <w:r>
+        <w:rPr>
+          <w:rFonts w:ascii="Tahoma" w:hAnsi="Tahoma" w:cs="Tahoma"/>
+          <w:color w:val="000000" w:themeColor="text1"/>
+        </w:rPr>
+        <w:tab/>
+      </w:r>
+      <w:r>
+        <w:rPr>
+          <w:rFonts w:ascii="Tahoma" w:hAnsi="Tahoma" w:cs="Tahoma"/>
+          <w:color w:val="000000" w:themeColor="text1"/>
+        </w:rPr>
+        <w:tab/>
+      </w:r>
+      <w:r>
+        <w:rPr>
+          <w:rFonts w:ascii="Tahoma" w:hAnsi="Tahoma" w:cs="Tahoma"/>
+          <w:color w:val="000000" w:themeColor="text1"/>
+        </w:rPr>
+        <w:t>rel / + / * / ) / , / &amp; / $</w:t>
+      </w:r>
+    </w:p>
+    <w:p>
+      <w:pPr>
+        <w:pBdr>
+          <w:top w:val="single" w:sz="4" w:space="1" w:color="auto"/>
+          <w:left w:val="single" w:sz="4" w:space="4" w:color="auto"/>
+          <w:bottom w:val="single" w:sz="4" w:space="1" w:color="auto"/>
+          <w:right w:val="single" w:sz="4" w:space="4" w:color="auto"/>
+        </w:pBdr>
+        <w:spacing w:after="0"/>
+        <w:rPr>
+          <w:rFonts w:ascii="Tahoma" w:hAnsi="Tahoma" w:cs="Tahoma"/>
+          <w:color w:val="000000" w:themeColor="text1"/>
+        </w:rPr>
+      </w:pPr>
+      <w:r>
+        <w:rPr>
+          <w:rFonts w:ascii="Tahoma" w:hAnsi="Tahoma" w:cs="Tahoma"/>
+          <w:color w:val="000000" w:themeColor="text1"/>
+        </w:rPr>
+        <w:t>E → • ( E )</w:t>
+      </w:r>
+      <w:r>
+        <w:rPr>
+          <w:rFonts w:ascii="Tahoma" w:hAnsi="Tahoma" w:cs="Tahoma"/>
+          <w:color w:val="000000" w:themeColor="text1"/>
+        </w:rPr>
+        <w:tab/>
+      </w:r>
+      <w:r>
+        <w:rPr>
+          <w:rFonts w:ascii="Tahoma" w:hAnsi="Tahoma" w:cs="Tahoma"/>
+          <w:color w:val="000000" w:themeColor="text1"/>
+        </w:rPr>
+        <w:tab/>
+      </w:r>
+      <w:r>
+        <w:rPr>
+          <w:rFonts w:ascii="Tahoma" w:hAnsi="Tahoma" w:cs="Tahoma"/>
+          <w:color w:val="000000" w:themeColor="text1"/>
+        </w:rPr>
+        <w:t>rel / + / * / ) / , / &amp; / $</w:t>
+      </w:r>
+    </w:p>
+    <w:p>
+      <w:pPr>
+        <w:spacing w:after="0"/>
+        <w:rPr>
+          <w:rFonts w:ascii="Tahoma" w:hAnsi="Tahoma" w:cs="Tahoma"/>
+          <w:color w:val="000000" w:themeColor="text1"/>
+        </w:rPr>
+      </w:pPr>
+    </w:p>
+    <w:p>
+      <w:pPr>
+        <w:pBdr>
+          <w:top w:val="single" w:sz="4" w:space="1" w:color="auto"/>
+          <w:left w:val="single" w:sz="4" w:space="4" w:color="auto"/>
+          <w:bottom w:val="single" w:sz="4" w:space="1" w:color="auto"/>
+          <w:right w:val="single" w:sz="4" w:space="4" w:color="auto"/>
+        </w:pBdr>
+        <w:shd w:val="clear" w:color="auto" w:fill="FFC000" w:themeFill="accent4"/>
+        <w:spacing w:after="0"/>
+        <w:jc w:val="center"/>
+        <w:rPr>
+          <w:rFonts w:ascii="Tahoma" w:hAnsi="Tahoma" w:cs="Tahoma"/>
+          <w:color w:val="000000" w:themeColor="text1"/>
+        </w:rPr>
+      </w:pPr>
+      <w:r>
+        <w:rPr>
+          <w:rFonts w:ascii="Tahoma" w:hAnsi="Tahoma" w:cs="Tahoma"/>
+          <w:color w:val="000000" w:themeColor="text1"/>
+        </w:rPr>
+        <w:t>I 7</w:t>
+      </w:r>
+    </w:p>
+    <w:p>
+      <w:pPr>
+        <w:pBdr>
+          <w:top w:val="single" w:sz="4" w:space="1" w:color="auto"/>
+          <w:left w:val="single" w:sz="4" w:space="4" w:color="auto"/>
+          <w:bottom w:val="single" w:sz="4" w:space="1" w:color="auto"/>
+          <w:right w:val="single" w:sz="4" w:space="4" w:color="auto"/>
+        </w:pBdr>
+        <w:shd w:val="clear" w:color="auto" w:fill="FFD966" w:themeFill="accent4" w:themeFillTint="99"/>
+        <w:spacing w:after="0"/>
+        <w:rPr>
+          <w:rFonts w:ascii="Tahoma" w:hAnsi="Tahoma" w:cs="Tahoma"/>
+          <w:color w:val="000000" w:themeColor="text1"/>
+        </w:rPr>
+      </w:pPr>
+      <w:r>
+        <w:rPr>
+          <w:rFonts w:ascii="Tahoma" w:hAnsi="Tahoma" w:cs="Tahoma"/>
+          <w:color w:val="000000" w:themeColor="text1"/>
+        </w:rPr>
+        <w:t>C → C &amp; • C</w:t>
+      </w:r>
+      <w:r>
+        <w:rPr>
+          <w:rFonts w:ascii="Tahoma" w:hAnsi="Tahoma" w:cs="Tahoma"/>
+          <w:color w:val="000000" w:themeColor="text1"/>
+        </w:rPr>
+        <w:tab/>
+      </w:r>
+      <w:r>
+        <w:rPr>
+          <w:rFonts w:ascii="Tahoma" w:hAnsi="Tahoma" w:cs="Tahoma"/>
+          <w:color w:val="000000" w:themeColor="text1"/>
+        </w:rPr>
+        <w:tab/>
+        <w:t>&amp; / $</w:t>
+      </w:r>
+    </w:p>
+    <w:p>
+      <w:pPr>
+        <w:pBdr>
+          <w:top w:val="single" w:sz="4" w:space="1" w:color="auto"/>
+          <w:left w:val="single" w:sz="4" w:space="4" w:color="auto"/>
+          <w:bottom w:val="single" w:sz="4" w:space="1" w:color="auto"/>
+          <w:right w:val="single" w:sz="4" w:space="4" w:color="auto"/>
+        </w:pBdr>
+        <w:spacing w:after="0"/>
+        <w:rPr>
+          <w:rFonts w:ascii="Tahoma" w:hAnsi="Tahoma" w:cs="Tahoma"/>
+          <w:color w:val="000000" w:themeColor="text1"/>
+        </w:rPr>
+      </w:pPr>
+      <w:r>
+        <w:rPr>
+          <w:rFonts w:ascii="Tahoma" w:hAnsi="Tahoma" w:cs="Tahoma"/>
+          <w:color w:val="000000" w:themeColor="text1"/>
+        </w:rPr>
+        <w:t>C → • E rel E</w:t>
+      </w:r>
+      <w:r>
+        <w:rPr>
+          <w:rFonts w:ascii="Tahoma" w:hAnsi="Tahoma" w:cs="Tahoma"/>
+          <w:color w:val="000000" w:themeColor="text1"/>
+        </w:rPr>
+        <w:tab/>
+      </w:r>
+      <w:r>
+        <w:rPr>
+          <w:rFonts w:ascii="Tahoma" w:hAnsi="Tahoma" w:cs="Tahoma"/>
+          <w:color w:val="000000" w:themeColor="text1"/>
+        </w:rPr>
+        <w:tab/>
+      </w:r>
+      <w:r>
+        <w:rPr>
+          <w:rFonts w:ascii="Tahoma" w:hAnsi="Tahoma" w:cs="Tahoma"/>
+          <w:color w:val="000000" w:themeColor="text1"/>
+        </w:rPr>
+        <w:t>&amp; / $</w:t>
+      </w:r>
+    </w:p>
+    <w:p>
+      <w:pPr>
+        <w:pBdr>
+          <w:top w:val="single" w:sz="4" w:space="1" w:color="auto"/>
+          <w:left w:val="single" w:sz="4" w:space="4" w:color="auto"/>
+          <w:bottom w:val="single" w:sz="4" w:space="1" w:color="auto"/>
+          <w:right w:val="single" w:sz="4" w:space="4" w:color="auto"/>
+        </w:pBdr>
+        <w:spacing w:after="0"/>
+        <w:rPr>
+          <w:rFonts w:ascii="Tahoma" w:hAnsi="Tahoma" w:cs="Tahoma"/>
+          <w:color w:val="000000" w:themeColor="text1"/>
+        </w:rPr>
+      </w:pPr>
+      <w:r>
+        <w:rPr>
+          <w:rFonts w:ascii="Tahoma" w:hAnsi="Tahoma" w:cs="Tahoma"/>
+          <w:color w:val="000000" w:themeColor="text1"/>
+        </w:rPr>
+        <w:t>C → • C &amp; C</w:t>
+      </w:r>
+      <w:r>
+        <w:rPr>
+          <w:rFonts w:ascii="Tahoma" w:hAnsi="Tahoma" w:cs="Tahoma"/>
+          <w:color w:val="000000" w:themeColor="text1"/>
+        </w:rPr>
+        <w:tab/>
+      </w:r>
+      <w:r>
+        <w:rPr>
+          <w:rFonts w:ascii="Tahoma" w:hAnsi="Tahoma" w:cs="Tahoma"/>
+          <w:color w:val="000000" w:themeColor="text1"/>
+        </w:rPr>
+        <w:tab/>
+      </w:r>
+      <w:r>
+        <w:rPr>
+          <w:rFonts w:ascii="Tahoma" w:hAnsi="Tahoma" w:cs="Tahoma"/>
+          <w:color w:val="000000" w:themeColor="text1"/>
+        </w:rPr>
+        <w:t>&amp; / $</w:t>
+      </w:r>
+    </w:p>
+    <w:p>
+      <w:pPr>
+        <w:pBdr>
+          <w:top w:val="single" w:sz="4" w:space="1" w:color="auto"/>
+          <w:left w:val="single" w:sz="4" w:space="4" w:color="auto"/>
+          <w:bottom w:val="single" w:sz="4" w:space="1" w:color="auto"/>
+          <w:right w:val="single" w:sz="4" w:space="4" w:color="auto"/>
+        </w:pBdr>
+        <w:spacing w:after="0"/>
+        <w:rPr>
+          <w:rFonts w:ascii="Tahoma" w:hAnsi="Tahoma" w:cs="Tahoma"/>
+          <w:color w:val="000000" w:themeColor="text1"/>
+        </w:rPr>
+      </w:pPr>
+      <w:r>
+        <w:rPr>
+          <w:rFonts w:ascii="Tahoma" w:hAnsi="Tahoma" w:cs="Tahoma"/>
+          <w:color w:val="000000" w:themeColor="text1"/>
+        </w:rPr>
+        <w:t>C → • pred ( Es )</w:t>
+      </w:r>
+      <w:r>
+        <w:rPr>
+          <w:rFonts w:ascii="Tahoma" w:hAnsi="Tahoma" w:cs="Tahoma"/>
+          <w:color w:val="000000" w:themeColor="text1"/>
+        </w:rPr>
+        <w:tab/>
+      </w:r>
+      <w:r>
+        <w:rPr>
+          <w:rFonts w:ascii="Tahoma" w:hAnsi="Tahoma" w:cs="Tahoma"/>
+          <w:color w:val="000000" w:themeColor="text1"/>
+        </w:rPr>
+        <w:t>&amp; / $</w:t>
+      </w:r>
+    </w:p>
+    <w:p>
+      <w:pPr>
+        <w:pBdr>
+          <w:top w:val="single" w:sz="4" w:space="1" w:color="auto"/>
+          <w:left w:val="single" w:sz="4" w:space="4" w:color="auto"/>
+          <w:bottom w:val="single" w:sz="4" w:space="1" w:color="auto"/>
+          <w:right w:val="single" w:sz="4" w:space="4" w:color="auto"/>
+        </w:pBdr>
+        <w:spacing w:after="0"/>
+        <w:rPr>
+          <w:rFonts w:ascii="Tahoma" w:hAnsi="Tahoma" w:cs="Tahoma"/>
+          <w:color w:val="000000" w:themeColor="text1"/>
+        </w:rPr>
+      </w:pPr>
+      <w:r>
+        <w:rPr>
+          <w:rFonts w:ascii="Tahoma" w:hAnsi="Tahoma" w:cs="Tahoma"/>
+          <w:color w:val="000000" w:themeColor="text1"/>
+        </w:rPr>
+        <w:t>E → • num</w:t>
+      </w:r>
+      <w:r>
+        <w:rPr>
+          <w:rFonts w:ascii="Tahoma" w:hAnsi="Tahoma" w:cs="Tahoma"/>
+          <w:color w:val="000000" w:themeColor="text1"/>
+        </w:rPr>
+        <w:tab/>
+      </w:r>
+      <w:r>
+        <w:rPr>
+          <w:rFonts w:ascii="Tahoma" w:hAnsi="Tahoma" w:cs="Tahoma"/>
+          <w:color w:val="000000" w:themeColor="text1"/>
+        </w:rPr>
+        <w:tab/>
+        <w:t>rel / + / *</w:t>
+      </w:r>
+    </w:p>
+    <w:p>
+      <w:pPr>
+        <w:pBdr>
+          <w:top w:val="single" w:sz="4" w:space="1" w:color="auto"/>
+          <w:left w:val="single" w:sz="4" w:space="4" w:color="auto"/>
+          <w:bottom w:val="single" w:sz="4" w:space="1" w:color="auto"/>
+          <w:right w:val="single" w:sz="4" w:space="4" w:color="auto"/>
+        </w:pBdr>
+        <w:spacing w:after="0"/>
+        <w:rPr>
+          <w:rFonts w:ascii="Tahoma" w:hAnsi="Tahoma" w:cs="Tahoma"/>
+          <w:color w:val="000000" w:themeColor="text1"/>
+        </w:rPr>
+      </w:pPr>
+      <w:r>
+        <w:rPr>
+          <w:rFonts w:ascii="Tahoma" w:hAnsi="Tahoma" w:cs="Tahoma"/>
+          <w:color w:val="000000" w:themeColor="text1"/>
+        </w:rPr>
+        <w:t>E → • id</w:t>
+      </w:r>
+      <w:r>
+        <w:rPr>
+          <w:rFonts w:ascii="Tahoma" w:hAnsi="Tahoma" w:cs="Tahoma"/>
+          <w:color w:val="000000" w:themeColor="text1"/>
+        </w:rPr>
+        <w:tab/>
+      </w:r>
+      <w:r>
+        <w:rPr>
+          <w:rFonts w:ascii="Tahoma" w:hAnsi="Tahoma" w:cs="Tahoma"/>
+          <w:color w:val="000000" w:themeColor="text1"/>
+        </w:rPr>
+        <w:tab/>
+      </w:r>
+      <w:r>
+        <w:rPr>
+          <w:rFonts w:ascii="Tahoma" w:hAnsi="Tahoma" w:cs="Tahoma"/>
+          <w:color w:val="000000" w:themeColor="text1"/>
+        </w:rPr>
+        <w:t>rel / + / *</w:t>
+      </w:r>
+    </w:p>
+    <w:p>
+      <w:pPr>
+        <w:pBdr>
+          <w:top w:val="single" w:sz="4" w:space="1" w:color="auto"/>
+          <w:left w:val="single" w:sz="4" w:space="4" w:color="auto"/>
+          <w:bottom w:val="single" w:sz="4" w:space="1" w:color="auto"/>
+          <w:right w:val="single" w:sz="4" w:space="4" w:color="auto"/>
+        </w:pBdr>
+        <w:spacing w:after="0"/>
+        <w:rPr>
+          <w:rFonts w:ascii="Tahoma" w:hAnsi="Tahoma" w:cs="Tahoma"/>
+          <w:color w:val="000000" w:themeColor="text1"/>
+        </w:rPr>
+      </w:pPr>
+      <w:r>
+        <w:rPr>
+          <w:rFonts w:ascii="Tahoma" w:hAnsi="Tahoma" w:cs="Tahoma"/>
+          <w:color w:val="000000" w:themeColor="text1"/>
+        </w:rPr>
+        <w:t>E → • E + E</w:t>
+      </w:r>
+      <w:r>
+        <w:rPr>
+          <w:rFonts w:ascii="Tahoma" w:hAnsi="Tahoma" w:cs="Tahoma"/>
+          <w:color w:val="000000" w:themeColor="text1"/>
+        </w:rPr>
+        <w:tab/>
+      </w:r>
+      <w:r>
+        <w:rPr>
+          <w:rFonts w:ascii="Tahoma" w:hAnsi="Tahoma" w:cs="Tahoma"/>
+          <w:color w:val="000000" w:themeColor="text1"/>
+        </w:rPr>
+        <w:tab/>
+      </w:r>
+      <w:r>
+        <w:rPr>
+          <w:rFonts w:ascii="Tahoma" w:hAnsi="Tahoma" w:cs="Tahoma"/>
+          <w:color w:val="000000" w:themeColor="text1"/>
+        </w:rPr>
+        <w:t>rel / + / *</w:t>
+      </w:r>
+    </w:p>
+    <w:p>
+      <w:pPr>
+        <w:pBdr>
+          <w:top w:val="single" w:sz="4" w:space="1" w:color="auto"/>
+          <w:left w:val="single" w:sz="4" w:space="4" w:color="auto"/>
+          <w:bottom w:val="single" w:sz="4" w:space="1" w:color="auto"/>
+          <w:right w:val="single" w:sz="4" w:space="4" w:color="auto"/>
+        </w:pBdr>
+        <w:spacing w:after="0"/>
+        <w:rPr>
+          <w:rFonts w:ascii="Tahoma" w:hAnsi="Tahoma" w:cs="Tahoma"/>
+          <w:color w:val="000000" w:themeColor="text1"/>
+        </w:rPr>
+      </w:pPr>
+      <w:r>
+        <w:rPr>
+          <w:rFonts w:ascii="Tahoma" w:hAnsi="Tahoma" w:cs="Tahoma"/>
+          <w:color w:val="000000" w:themeColor="text1"/>
+        </w:rPr>
+        <w:t>E → • E * E</w:t>
+      </w:r>
+      <w:r>
+        <w:rPr>
+          <w:rFonts w:ascii="Tahoma" w:hAnsi="Tahoma" w:cs="Tahoma"/>
+          <w:color w:val="000000" w:themeColor="text1"/>
+        </w:rPr>
+        <w:tab/>
+      </w:r>
+      <w:r>
+        <w:rPr>
+          <w:rFonts w:ascii="Tahoma" w:hAnsi="Tahoma" w:cs="Tahoma"/>
+          <w:color w:val="000000" w:themeColor="text1"/>
+        </w:rPr>
+        <w:tab/>
+      </w:r>
+      <w:r>
+        <w:rPr>
+          <w:rFonts w:ascii="Tahoma" w:hAnsi="Tahoma" w:cs="Tahoma"/>
+          <w:color w:val="000000" w:themeColor="text1"/>
+        </w:rPr>
+        <w:t>rel / + / *</w:t>
+      </w:r>
+    </w:p>
+    <w:p>
+      <w:pPr>
+        <w:pBdr>
+          <w:top w:val="single" w:sz="4" w:space="1" w:color="auto"/>
+          <w:left w:val="single" w:sz="4" w:space="4" w:color="auto"/>
+          <w:bottom w:val="single" w:sz="4" w:space="1" w:color="auto"/>
+          <w:right w:val="single" w:sz="4" w:space="4" w:color="auto"/>
+        </w:pBdr>
+        <w:spacing w:after="0"/>
+        <w:rPr>
+          <w:rFonts w:ascii="Tahoma" w:hAnsi="Tahoma" w:cs="Tahoma"/>
+          <w:color w:val="000000" w:themeColor="text1"/>
+        </w:rPr>
+      </w:pPr>
+      <w:r>
+        <w:rPr>
+          <w:rFonts w:ascii="Tahoma" w:hAnsi="Tahoma" w:cs="Tahoma"/>
+          <w:color w:val="000000" w:themeColor="text1"/>
+        </w:rPr>
+        <w:t>E → • ( E )</w:t>
+      </w:r>
+      <w:r>
+        <w:rPr>
+          <w:rFonts w:ascii="Tahoma" w:hAnsi="Tahoma" w:cs="Tahoma"/>
+          <w:color w:val="000000" w:themeColor="text1"/>
+        </w:rPr>
+        <w:tab/>
+      </w:r>
+      <w:r>
+        <w:rPr>
+          <w:rFonts w:ascii="Tahoma" w:hAnsi="Tahoma" w:cs="Tahoma"/>
+          <w:color w:val="000000" w:themeColor="text1"/>
+        </w:rPr>
+        <w:tab/>
+      </w:r>
+      <w:r>
+        <w:rPr>
+          <w:rFonts w:ascii="Tahoma" w:hAnsi="Tahoma" w:cs="Tahoma"/>
+          <w:color w:val="000000" w:themeColor="text1"/>
+        </w:rPr>
+        <w:t>rel / + / *</w:t>
+      </w:r>
+    </w:p>
+    <w:p>
+      <w:pPr>
+        <w:spacing w:after="0"/>
+        <w:rPr>
+          <w:rFonts w:ascii="Tahoma" w:hAnsi="Tahoma" w:cs="Tahoma"/>
+          <w:color w:val="000000" w:themeColor="text1"/>
+        </w:rPr>
+      </w:pPr>
+    </w:p>
+    <w:p>
+      <w:pPr>
+        <w:pBdr>
+          <w:top w:val="single" w:sz="4" w:space="1" w:color="auto"/>
+          <w:left w:val="single" w:sz="4" w:space="4" w:color="auto"/>
+          <w:bottom w:val="single" w:sz="4" w:space="1" w:color="auto"/>
+          <w:right w:val="single" w:sz="4" w:space="4" w:color="auto"/>
+        </w:pBdr>
+        <w:shd w:val="clear" w:color="auto" w:fill="FFC000" w:themeFill="accent4"/>
+        <w:spacing w:after="0"/>
+        <w:jc w:val="center"/>
+        <w:rPr>
+          <w:rFonts w:ascii="Tahoma" w:hAnsi="Tahoma" w:cs="Tahoma"/>
+          <w:color w:val="000000" w:themeColor="text1"/>
+        </w:rPr>
+      </w:pPr>
+      <w:r>
+        <w:rPr>
+          <w:rFonts w:ascii="Tahoma" w:hAnsi="Tahoma" w:cs="Tahoma"/>
+          <w:color w:val="000000" w:themeColor="text1"/>
+        </w:rPr>
+        <w:t>I 8</w:t>
+      </w:r>
+    </w:p>
+    <w:p>
+      <w:pPr>
+        <w:pBdr>
+          <w:top w:val="single" w:sz="4" w:space="1" w:color="auto"/>
+          <w:left w:val="single" w:sz="4" w:space="4" w:color="auto"/>
+          <w:bottom w:val="single" w:sz="4" w:space="1" w:color="auto"/>
+          <w:right w:val="single" w:sz="4" w:space="4" w:color="auto"/>
+        </w:pBdr>
+        <w:shd w:val="clear" w:color="auto" w:fill="FFD966" w:themeFill="accent4" w:themeFillTint="99"/>
+        <w:spacing w:after="0"/>
+        <w:rPr>
+          <w:rFonts w:ascii="Tahoma" w:hAnsi="Tahoma" w:cs="Tahoma"/>
+          <w:color w:val="000000" w:themeColor="text1"/>
+        </w:rPr>
+      </w:pPr>
+      <w:r>
+        <w:rPr>
+          <w:rFonts w:ascii="Tahoma" w:hAnsi="Tahoma" w:cs="Tahoma"/>
+          <w:color w:val="000000" w:themeColor="text1"/>
+        </w:rPr>
+        <w:t>C → E rel • E</w:t>
+      </w:r>
+      <w:r>
+        <w:rPr>
+          <w:rFonts w:ascii="Tahoma" w:hAnsi="Tahoma" w:cs="Tahoma"/>
+          <w:color w:val="000000" w:themeColor="text1"/>
+        </w:rPr>
+        <w:tab/>
+      </w:r>
+      <w:r>
+        <w:rPr>
+          <w:rFonts w:ascii="Tahoma" w:hAnsi="Tahoma" w:cs="Tahoma"/>
+          <w:color w:val="000000" w:themeColor="text1"/>
+        </w:rPr>
+        <w:tab/>
+      </w:r>
+      <w:r>
+        <w:rPr>
+          <w:rFonts w:ascii="Tahoma" w:hAnsi="Tahoma" w:cs="Tahoma"/>
+          <w:color w:val="000000" w:themeColor="text1"/>
+        </w:rPr>
+        <w:t>&amp; / $</w:t>
+      </w:r>
+    </w:p>
+    <w:p>
+      <w:pPr>
+        <w:pBdr>
+          <w:top w:val="single" w:sz="4" w:space="1" w:color="auto"/>
+          <w:left w:val="single" w:sz="4" w:space="4" w:color="auto"/>
+          <w:bottom w:val="single" w:sz="4" w:space="1" w:color="auto"/>
+          <w:right w:val="single" w:sz="4" w:space="4" w:color="auto"/>
+        </w:pBdr>
+        <w:spacing w:after="0"/>
+        <w:rPr>
+          <w:rFonts w:ascii="Tahoma" w:hAnsi="Tahoma" w:cs="Tahoma"/>
+          <w:color w:val="000000" w:themeColor="text1"/>
+        </w:rPr>
+      </w:pPr>
+      <w:r>
+        <w:rPr>
+          <w:rFonts w:ascii="Tahoma" w:hAnsi="Tahoma" w:cs="Tahoma"/>
+          <w:color w:val="000000" w:themeColor="text1"/>
+        </w:rPr>
+        <w:t>E → • num</w:t>
+      </w:r>
+      <w:r>
+        <w:rPr>
+          <w:rFonts w:ascii="Tahoma" w:hAnsi="Tahoma" w:cs="Tahoma"/>
+          <w:color w:val="000000" w:themeColor="text1"/>
+        </w:rPr>
+        <w:tab/>
+      </w:r>
+      <w:r>
+        <w:rPr>
+          <w:rFonts w:ascii="Tahoma" w:hAnsi="Tahoma" w:cs="Tahoma"/>
+          <w:color w:val="000000" w:themeColor="text1"/>
+        </w:rPr>
+        <w:tab/>
+        <w:t xml:space="preserve">+ / * / </w:t>
+      </w:r>
+      <w:r>
+        <w:rPr>
+          <w:rFonts w:ascii="Tahoma" w:hAnsi="Tahoma" w:cs="Tahoma"/>
+          <w:color w:val="000000" w:themeColor="text1"/>
+        </w:rPr>
+        <w:t>&amp; / $</w:t>
+      </w:r>
+    </w:p>
+    <w:p>
+      <w:pPr>
+        <w:pBdr>
+          <w:top w:val="single" w:sz="4" w:space="1" w:color="auto"/>
+          <w:left w:val="single" w:sz="4" w:space="4" w:color="auto"/>
+          <w:bottom w:val="single" w:sz="4" w:space="1" w:color="auto"/>
+          <w:right w:val="single" w:sz="4" w:space="4" w:color="auto"/>
+        </w:pBdr>
+        <w:spacing w:after="0"/>
+        <w:rPr>
+          <w:rFonts w:ascii="Tahoma" w:hAnsi="Tahoma" w:cs="Tahoma"/>
+          <w:color w:val="000000" w:themeColor="text1"/>
+        </w:rPr>
+      </w:pPr>
+      <w:r>
+        <w:rPr>
+          <w:rFonts w:ascii="Tahoma" w:hAnsi="Tahoma" w:cs="Tahoma"/>
+          <w:color w:val="000000" w:themeColor="text1"/>
+        </w:rPr>
+        <w:t>E → • id</w:t>
+      </w:r>
+      <w:r>
+        <w:rPr>
+          <w:rFonts w:ascii="Tahoma" w:hAnsi="Tahoma" w:cs="Tahoma"/>
+          <w:color w:val="000000" w:themeColor="text1"/>
+        </w:rPr>
+        <w:tab/>
+      </w:r>
+      <w:r>
+        <w:rPr>
+          <w:rFonts w:ascii="Tahoma" w:hAnsi="Tahoma" w:cs="Tahoma"/>
+          <w:color w:val="000000" w:themeColor="text1"/>
+        </w:rPr>
+        <w:tab/>
+      </w:r>
+      <w:r>
+        <w:rPr>
+          <w:rFonts w:ascii="Tahoma" w:hAnsi="Tahoma" w:cs="Tahoma"/>
+          <w:color w:val="000000" w:themeColor="text1"/>
+        </w:rPr>
+        <w:t>+ / * / &amp; / $</w:t>
+      </w:r>
+    </w:p>
+    <w:p>
+      <w:pPr>
+        <w:pBdr>
+          <w:top w:val="single" w:sz="4" w:space="1" w:color="auto"/>
+          <w:left w:val="single" w:sz="4" w:space="4" w:color="auto"/>
+          <w:bottom w:val="single" w:sz="4" w:space="1" w:color="auto"/>
+          <w:right w:val="single" w:sz="4" w:space="4" w:color="auto"/>
+        </w:pBdr>
+        <w:spacing w:after="0"/>
+        <w:rPr>
+          <w:rFonts w:ascii="Tahoma" w:hAnsi="Tahoma" w:cs="Tahoma"/>
+          <w:color w:val="000000" w:themeColor="text1"/>
+        </w:rPr>
+      </w:pPr>
+      <w:r>
+        <w:rPr>
+          <w:rFonts w:ascii="Tahoma" w:hAnsi="Tahoma" w:cs="Tahoma"/>
+          <w:color w:val="000000" w:themeColor="text1"/>
+        </w:rPr>
+        <w:t>E → • E + E</w:t>
+      </w:r>
+      <w:r>
+        <w:rPr>
+          <w:rFonts w:ascii="Tahoma" w:hAnsi="Tahoma" w:cs="Tahoma"/>
+          <w:color w:val="000000" w:themeColor="text1"/>
+        </w:rPr>
+        <w:tab/>
+      </w:r>
+      <w:r>
+        <w:rPr>
+          <w:rFonts w:ascii="Tahoma" w:hAnsi="Tahoma" w:cs="Tahoma"/>
+          <w:color w:val="000000" w:themeColor="text1"/>
+        </w:rPr>
+        <w:tab/>
+      </w:r>
+      <w:r>
+        <w:rPr>
+          <w:rFonts w:ascii="Tahoma" w:hAnsi="Tahoma" w:cs="Tahoma"/>
+          <w:color w:val="000000" w:themeColor="text1"/>
+        </w:rPr>
+        <w:t>+ / * / &amp; / $</w:t>
+      </w:r>
+    </w:p>
+    <w:p>
+      <w:pPr>
+        <w:pBdr>
+          <w:top w:val="single" w:sz="4" w:space="1" w:color="auto"/>
+          <w:left w:val="single" w:sz="4" w:space="4" w:color="auto"/>
+          <w:bottom w:val="single" w:sz="4" w:space="1" w:color="auto"/>
+          <w:right w:val="single" w:sz="4" w:space="4" w:color="auto"/>
+        </w:pBdr>
+        <w:spacing w:after="0"/>
+        <w:rPr>
+          <w:rFonts w:ascii="Tahoma" w:hAnsi="Tahoma" w:cs="Tahoma"/>
+          <w:color w:val="000000" w:themeColor="text1"/>
+        </w:rPr>
+      </w:pPr>
+      <w:r>
+        <w:rPr>
+          <w:rFonts w:ascii="Tahoma" w:hAnsi="Tahoma" w:cs="Tahoma"/>
+          <w:color w:val="000000" w:themeColor="text1"/>
+        </w:rPr>
+        <w:t>E → • E * E</w:t>
+      </w:r>
+      <w:r>
+        <w:rPr>
+          <w:rFonts w:ascii="Tahoma" w:hAnsi="Tahoma" w:cs="Tahoma"/>
+          <w:color w:val="000000" w:themeColor="text1"/>
+        </w:rPr>
+        <w:tab/>
+      </w:r>
+      <w:r>
+        <w:rPr>
+          <w:rFonts w:ascii="Tahoma" w:hAnsi="Tahoma" w:cs="Tahoma"/>
+          <w:color w:val="000000" w:themeColor="text1"/>
+        </w:rPr>
+        <w:tab/>
+      </w:r>
+      <w:r>
+        <w:rPr>
+          <w:rFonts w:ascii="Tahoma" w:hAnsi="Tahoma" w:cs="Tahoma"/>
+          <w:color w:val="000000" w:themeColor="text1"/>
+        </w:rPr>
+        <w:t>+ / * / &amp; / $</w:t>
+      </w:r>
+    </w:p>
+    <w:p>
+      <w:pPr>
+        <w:pBdr>
+          <w:top w:val="single" w:sz="4" w:space="1" w:color="auto"/>
+          <w:left w:val="single" w:sz="4" w:space="4" w:color="auto"/>
+          <w:bottom w:val="single" w:sz="4" w:space="1" w:color="auto"/>
+          <w:right w:val="single" w:sz="4" w:space="4" w:color="auto"/>
+        </w:pBdr>
+        <w:spacing w:after="0"/>
+        <w:rPr>
+          <w:rFonts w:ascii="Tahoma" w:hAnsi="Tahoma" w:cs="Tahoma"/>
+          <w:color w:val="000000" w:themeColor="text1"/>
+        </w:rPr>
+      </w:pPr>
+      <w:r>
+        <w:rPr>
+          <w:rFonts w:ascii="Tahoma" w:hAnsi="Tahoma" w:cs="Tahoma"/>
+          <w:color w:val="000000" w:themeColor="text1"/>
+        </w:rPr>
+        <w:t>E → • ( E )</w:t>
+      </w:r>
+      <w:r>
+        <w:rPr>
+          <w:rFonts w:ascii="Tahoma" w:hAnsi="Tahoma" w:cs="Tahoma"/>
+          <w:color w:val="000000" w:themeColor="text1"/>
+        </w:rPr>
+        <w:tab/>
+      </w:r>
+      <w:r>
+        <w:rPr>
+          <w:rFonts w:ascii="Tahoma" w:hAnsi="Tahoma" w:cs="Tahoma"/>
+          <w:color w:val="000000" w:themeColor="text1"/>
+        </w:rPr>
+        <w:tab/>
+      </w:r>
+      <w:r>
+        <w:rPr>
+          <w:rFonts w:ascii="Tahoma" w:hAnsi="Tahoma" w:cs="Tahoma"/>
+          <w:color w:val="000000" w:themeColor="text1"/>
+        </w:rPr>
+        <w:t>+ / * / &amp; / $</w:t>
+      </w:r>
+    </w:p>
+    <w:p>
+      <w:pPr>
+        <w:spacing w:after="0"/>
+        <w:rPr>
+          <w:rFonts w:ascii="Tahoma" w:hAnsi="Tahoma" w:cs="Tahoma"/>
+          <w:color w:val="000000" w:themeColor="text1"/>
+        </w:rPr>
+      </w:pPr>
+    </w:p>
+    <w:p>
+      <w:pPr>
+        <w:pBdr>
+          <w:top w:val="single" w:sz="4" w:space="1" w:color="auto"/>
+          <w:left w:val="single" w:sz="4" w:space="4" w:color="auto"/>
+          <w:bottom w:val="single" w:sz="4" w:space="1" w:color="auto"/>
+          <w:right w:val="single" w:sz="4" w:space="4" w:color="auto"/>
+        </w:pBdr>
+        <w:shd w:val="clear" w:color="auto" w:fill="FFC000" w:themeFill="accent4"/>
+        <w:spacing w:after="0"/>
+        <w:jc w:val="center"/>
+        <w:rPr>
+          <w:rFonts w:ascii="Tahoma" w:hAnsi="Tahoma" w:cs="Tahoma"/>
+          <w:color w:val="000000" w:themeColor="text1"/>
+        </w:rPr>
+      </w:pPr>
+      <w:r>
+        <w:rPr>
+          <w:rFonts w:ascii="Tahoma" w:hAnsi="Tahoma" w:cs="Tahoma"/>
+          <w:color w:val="000000" w:themeColor="text1"/>
+        </w:rPr>
+        <w:t>I 9</w:t>
+      </w:r>
+    </w:p>
+    <w:p>
+      <w:pPr>
+        <w:pBdr>
+          <w:top w:val="single" w:sz="4" w:space="1" w:color="auto"/>
+          <w:left w:val="single" w:sz="4" w:space="4" w:color="auto"/>
+          <w:bottom w:val="single" w:sz="4" w:space="1" w:color="auto"/>
+          <w:right w:val="single" w:sz="4" w:space="4" w:color="auto"/>
+        </w:pBdr>
+        <w:shd w:val="clear" w:color="auto" w:fill="FFD966" w:themeFill="accent4" w:themeFillTint="99"/>
+        <w:spacing w:after="0"/>
+        <w:rPr>
+          <w:rFonts w:ascii="Tahoma" w:hAnsi="Tahoma" w:cs="Tahoma"/>
+          <w:color w:val="000000" w:themeColor="text1"/>
+        </w:rPr>
+      </w:pPr>
+      <w:r>
+        <w:rPr>
+          <w:rFonts w:ascii="Tahoma" w:hAnsi="Tahoma" w:cs="Tahoma"/>
+          <w:color w:val="000000" w:themeColor="text1"/>
+        </w:rPr>
+        <w:t>C → E + • E</w:t>
+      </w:r>
+      <w:r>
+        <w:rPr>
+          <w:rFonts w:ascii="Tahoma" w:hAnsi="Tahoma" w:cs="Tahoma"/>
+          <w:color w:val="000000" w:themeColor="text1"/>
+        </w:rPr>
+        <w:tab/>
+      </w:r>
+      <w:r>
+        <w:rPr>
+          <w:rFonts w:ascii="Tahoma" w:hAnsi="Tahoma" w:cs="Tahoma"/>
+          <w:color w:val="000000" w:themeColor="text1"/>
+        </w:rPr>
+        <w:tab/>
+        <w:t>rel / + / * / ) / , / &amp; / $</w:t>
+      </w:r>
+    </w:p>
+    <w:p>
+      <w:pPr>
+        <w:pBdr>
+          <w:top w:val="single" w:sz="4" w:space="1" w:color="auto"/>
+          <w:left w:val="single" w:sz="4" w:space="4" w:color="auto"/>
+          <w:bottom w:val="single" w:sz="4" w:space="1" w:color="auto"/>
+          <w:right w:val="single" w:sz="4" w:space="4" w:color="auto"/>
+        </w:pBdr>
+        <w:spacing w:after="0"/>
+        <w:rPr>
+          <w:rFonts w:ascii="Tahoma" w:hAnsi="Tahoma" w:cs="Tahoma"/>
+          <w:color w:val="000000" w:themeColor="text1"/>
+        </w:rPr>
+      </w:pPr>
+      <w:r>
+        <w:rPr>
+          <w:rFonts w:ascii="Tahoma" w:hAnsi="Tahoma" w:cs="Tahoma"/>
+          <w:color w:val="000000" w:themeColor="text1"/>
+        </w:rPr>
+        <w:t>E → • num</w:t>
+      </w:r>
+      <w:r>
+        <w:rPr>
+          <w:rFonts w:ascii="Tahoma" w:hAnsi="Tahoma" w:cs="Tahoma"/>
+          <w:color w:val="000000" w:themeColor="text1"/>
+        </w:rPr>
+        <w:tab/>
+      </w:r>
+      <w:r>
+        <w:rPr>
+          <w:rFonts w:ascii="Tahoma" w:hAnsi="Tahoma" w:cs="Tahoma"/>
+          <w:color w:val="000000" w:themeColor="text1"/>
+        </w:rPr>
+        <w:tab/>
+      </w:r>
+      <w:r>
+        <w:rPr>
+          <w:rFonts w:ascii="Tahoma" w:hAnsi="Tahoma" w:cs="Tahoma"/>
+          <w:color w:val="000000" w:themeColor="text1"/>
+        </w:rPr>
+        <w:t>rel / + / * / ) / , / &amp; / $</w:t>
+      </w:r>
+    </w:p>
+    <w:p>
+      <w:pPr>
+        <w:pBdr>
+          <w:top w:val="single" w:sz="4" w:space="1" w:color="auto"/>
+          <w:left w:val="single" w:sz="4" w:space="4" w:color="auto"/>
+          <w:bottom w:val="single" w:sz="4" w:space="1" w:color="auto"/>
+          <w:right w:val="single" w:sz="4" w:space="4" w:color="auto"/>
+        </w:pBdr>
+        <w:spacing w:after="0"/>
+        <w:rPr>
+          <w:rFonts w:ascii="Tahoma" w:hAnsi="Tahoma" w:cs="Tahoma"/>
+          <w:color w:val="000000" w:themeColor="text1"/>
+        </w:rPr>
+      </w:pPr>
+      <w:r>
+        <w:rPr>
+          <w:rFonts w:ascii="Tahoma" w:hAnsi="Tahoma" w:cs="Tahoma"/>
+          <w:color w:val="000000" w:themeColor="text1"/>
+        </w:rPr>
+        <w:t>E → • id</w:t>
+      </w:r>
+      <w:r>
+        <w:rPr>
+          <w:rFonts w:ascii="Tahoma" w:hAnsi="Tahoma" w:cs="Tahoma"/>
+          <w:color w:val="000000" w:themeColor="text1"/>
+        </w:rPr>
+        <w:tab/>
+      </w:r>
+      <w:r>
+        <w:rPr>
+          <w:rFonts w:ascii="Tahoma" w:hAnsi="Tahoma" w:cs="Tahoma"/>
+          <w:color w:val="000000" w:themeColor="text1"/>
+        </w:rPr>
+        <w:tab/>
+      </w:r>
+      <w:r>
+        <w:rPr>
+          <w:rFonts w:ascii="Tahoma" w:hAnsi="Tahoma" w:cs="Tahoma"/>
+          <w:color w:val="000000" w:themeColor="text1"/>
+        </w:rPr>
+        <w:t>rel / + / * / ) / , / &amp; / $</w:t>
+      </w:r>
+    </w:p>
+    <w:p>
+      <w:pPr>
+        <w:pBdr>
+          <w:top w:val="single" w:sz="4" w:space="1" w:color="auto"/>
+          <w:left w:val="single" w:sz="4" w:space="4" w:color="auto"/>
+          <w:bottom w:val="single" w:sz="4" w:space="1" w:color="auto"/>
+          <w:right w:val="single" w:sz="4" w:space="4" w:color="auto"/>
+        </w:pBdr>
+        <w:spacing w:after="0"/>
+        <w:rPr>
+          <w:rFonts w:ascii="Tahoma" w:hAnsi="Tahoma" w:cs="Tahoma"/>
+          <w:color w:val="000000" w:themeColor="text1"/>
+        </w:rPr>
+      </w:pPr>
+      <w:r>
+        <w:rPr>
+          <w:rFonts w:ascii="Tahoma" w:hAnsi="Tahoma" w:cs="Tahoma"/>
+          <w:color w:val="000000" w:themeColor="text1"/>
+        </w:rPr>
+        <w:t>E → • E + E</w:t>
+      </w:r>
+      <w:r>
+        <w:rPr>
+          <w:rFonts w:ascii="Tahoma" w:hAnsi="Tahoma" w:cs="Tahoma"/>
+          <w:color w:val="000000" w:themeColor="text1"/>
+        </w:rPr>
+        <w:tab/>
+      </w:r>
+      <w:r>
+        <w:rPr>
+          <w:rFonts w:ascii="Tahoma" w:hAnsi="Tahoma" w:cs="Tahoma"/>
+          <w:color w:val="000000" w:themeColor="text1"/>
+        </w:rPr>
+        <w:tab/>
+      </w:r>
+      <w:r>
+        <w:rPr>
+          <w:rFonts w:ascii="Tahoma" w:hAnsi="Tahoma" w:cs="Tahoma"/>
+          <w:color w:val="000000" w:themeColor="text1"/>
+        </w:rPr>
+        <w:t>rel / + / * / ) / , / &amp; / $</w:t>
+      </w:r>
+    </w:p>
+    <w:p>
+      <w:pPr>
+        <w:pBdr>
+          <w:top w:val="single" w:sz="4" w:space="1" w:color="auto"/>
+          <w:left w:val="single" w:sz="4" w:space="4" w:color="auto"/>
+          <w:bottom w:val="single" w:sz="4" w:space="1" w:color="auto"/>
+          <w:right w:val="single" w:sz="4" w:space="4" w:color="auto"/>
+        </w:pBdr>
+        <w:spacing w:after="0"/>
+        <w:rPr>
+          <w:rFonts w:ascii="Tahoma" w:hAnsi="Tahoma" w:cs="Tahoma"/>
+          <w:color w:val="000000" w:themeColor="text1"/>
+        </w:rPr>
+      </w:pPr>
+      <w:r>
+        <w:rPr>
+          <w:rFonts w:ascii="Tahoma" w:hAnsi="Tahoma" w:cs="Tahoma"/>
+          <w:color w:val="000000" w:themeColor="text1"/>
+        </w:rPr>
+        <w:t>E → • E * E</w:t>
+      </w:r>
+      <w:r>
+        <w:rPr>
+          <w:rFonts w:ascii="Tahoma" w:hAnsi="Tahoma" w:cs="Tahoma"/>
+          <w:color w:val="000000" w:themeColor="text1"/>
+        </w:rPr>
+        <w:tab/>
+      </w:r>
+      <w:r>
+        <w:rPr>
+          <w:rFonts w:ascii="Tahoma" w:hAnsi="Tahoma" w:cs="Tahoma"/>
+          <w:color w:val="000000" w:themeColor="text1"/>
+        </w:rPr>
+        <w:tab/>
+      </w:r>
+      <w:r>
+        <w:rPr>
+          <w:rFonts w:ascii="Tahoma" w:hAnsi="Tahoma" w:cs="Tahoma"/>
+          <w:color w:val="000000" w:themeColor="text1"/>
+        </w:rPr>
+        <w:t>rel / + / * / ) / , / &amp; / $</w:t>
+      </w:r>
+    </w:p>
+    <w:p>
+      <w:pPr>
+        <w:pBdr>
+          <w:top w:val="single" w:sz="4" w:space="1" w:color="auto"/>
+          <w:left w:val="single" w:sz="4" w:space="4" w:color="auto"/>
+          <w:bottom w:val="single" w:sz="4" w:space="1" w:color="auto"/>
+          <w:right w:val="single" w:sz="4" w:space="4" w:color="auto"/>
+        </w:pBdr>
+        <w:spacing w:after="0"/>
+        <w:rPr>
+          <w:rFonts w:ascii="Tahoma" w:hAnsi="Tahoma" w:cs="Tahoma"/>
+          <w:color w:val="000000" w:themeColor="text1"/>
+        </w:rPr>
+      </w:pPr>
+      <w:r>
+        <w:rPr>
+          <w:rFonts w:ascii="Tahoma" w:hAnsi="Tahoma" w:cs="Tahoma"/>
+          <w:color w:val="000000" w:themeColor="text1"/>
+        </w:rPr>
+        <w:t>E → • ( E )</w:t>
+      </w:r>
+      <w:r>
+        <w:rPr>
+          <w:rFonts w:ascii="Tahoma" w:hAnsi="Tahoma" w:cs="Tahoma"/>
+          <w:color w:val="000000" w:themeColor="text1"/>
+        </w:rPr>
+        <w:tab/>
+      </w:r>
+      <w:r>
+        <w:rPr>
+          <w:rFonts w:ascii="Tahoma" w:hAnsi="Tahoma" w:cs="Tahoma"/>
+          <w:color w:val="000000" w:themeColor="text1"/>
+        </w:rPr>
+        <w:tab/>
+      </w:r>
+      <w:r>
+        <w:rPr>
+          <w:rFonts w:ascii="Tahoma" w:hAnsi="Tahoma" w:cs="Tahoma"/>
+          <w:color w:val="000000" w:themeColor="text1"/>
+        </w:rPr>
+        <w:t>rel / + / * / ) / , / &amp; / $</w:t>
+      </w:r>
+    </w:p>
+    <w:p>
+      <w:pPr>
+        <w:spacing w:after="0"/>
+        <w:rPr>
+          <w:rFonts w:ascii="Tahoma" w:hAnsi="Tahoma" w:cs="Tahoma"/>
+          <w:color w:val="000000" w:themeColor="text1"/>
+        </w:rPr>
+      </w:pPr>
+    </w:p>
+    <w:p>
+      <w:pPr>
+        <w:pBdr>
+          <w:top w:val="single" w:sz="4" w:space="1" w:color="auto"/>
+          <w:left w:val="single" w:sz="4" w:space="4" w:color="auto"/>
+          <w:bottom w:val="single" w:sz="4" w:space="1" w:color="auto"/>
+          <w:right w:val="single" w:sz="4" w:space="4" w:color="auto"/>
+        </w:pBdr>
+        <w:shd w:val="clear" w:color="auto" w:fill="FFC000" w:themeFill="accent4"/>
+        <w:spacing w:after="0"/>
+        <w:jc w:val="center"/>
+        <w:rPr>
+          <w:rFonts w:ascii="Tahoma" w:hAnsi="Tahoma" w:cs="Tahoma"/>
+          <w:color w:val="000000" w:themeColor="text1"/>
+        </w:rPr>
+      </w:pPr>
+      <w:r>
+        <w:rPr>
+          <w:rFonts w:ascii="Tahoma" w:hAnsi="Tahoma" w:cs="Tahoma"/>
+          <w:color w:val="000000" w:themeColor="text1"/>
+        </w:rPr>
+        <w:t>I 10</w:t>
+      </w:r>
+    </w:p>
+    <w:p>
+      <w:pPr>
+        <w:pBdr>
+          <w:top w:val="single" w:sz="4" w:space="1" w:color="auto"/>
+          <w:left w:val="single" w:sz="4" w:space="4" w:color="auto"/>
+          <w:bottom w:val="single" w:sz="4" w:space="1" w:color="auto"/>
+          <w:right w:val="single" w:sz="4" w:space="4" w:color="auto"/>
+        </w:pBdr>
+        <w:shd w:val="clear" w:color="auto" w:fill="FFD966" w:themeFill="accent4" w:themeFillTint="99"/>
+        <w:spacing w:after="0"/>
+        <w:rPr>
+          <w:rFonts w:ascii="Tahoma" w:hAnsi="Tahoma" w:cs="Tahoma"/>
+          <w:color w:val="000000" w:themeColor="text1"/>
+        </w:rPr>
+      </w:pPr>
+      <w:r>
+        <w:rPr>
+          <w:rFonts w:ascii="Tahoma" w:hAnsi="Tahoma" w:cs="Tahoma"/>
+          <w:color w:val="000000" w:themeColor="text1"/>
+        </w:rPr>
+        <w:t>C → E * • E</w:t>
+      </w:r>
+      <w:r>
+        <w:rPr>
+          <w:rFonts w:ascii="Tahoma" w:hAnsi="Tahoma" w:cs="Tahoma"/>
+          <w:color w:val="000000" w:themeColor="text1"/>
+        </w:rPr>
+        <w:tab/>
+      </w:r>
+      <w:r>
+        <w:rPr>
+          <w:rFonts w:ascii="Tahoma" w:hAnsi="Tahoma" w:cs="Tahoma"/>
+          <w:color w:val="000000" w:themeColor="text1"/>
+        </w:rPr>
+        <w:tab/>
+      </w:r>
+      <w:r>
+        <w:rPr>
+          <w:rFonts w:ascii="Tahoma" w:hAnsi="Tahoma" w:cs="Tahoma"/>
+          <w:color w:val="000000" w:themeColor="text1"/>
+        </w:rPr>
+        <w:t>rel / + / * / ) / , / &amp; / $</w:t>
+      </w:r>
+    </w:p>
+    <w:p>
+      <w:pPr>
+        <w:pBdr>
+          <w:top w:val="single" w:sz="4" w:space="1" w:color="auto"/>
+          <w:left w:val="single" w:sz="4" w:space="4" w:color="auto"/>
+          <w:bottom w:val="single" w:sz="4" w:space="1" w:color="auto"/>
+          <w:right w:val="single" w:sz="4" w:space="4" w:color="auto"/>
+        </w:pBdr>
+        <w:spacing w:after="0"/>
+        <w:rPr>
+          <w:rFonts w:ascii="Tahoma" w:hAnsi="Tahoma" w:cs="Tahoma"/>
+          <w:color w:val="000000" w:themeColor="text1"/>
+        </w:rPr>
+      </w:pPr>
+      <w:r>
+        <w:rPr>
+          <w:rFonts w:ascii="Tahoma" w:hAnsi="Tahoma" w:cs="Tahoma"/>
+          <w:color w:val="000000" w:themeColor="text1"/>
+        </w:rPr>
+        <w:t>E → • num</w:t>
+      </w:r>
+      <w:r>
+        <w:rPr>
+          <w:rFonts w:ascii="Tahoma" w:hAnsi="Tahoma" w:cs="Tahoma"/>
+          <w:color w:val="000000" w:themeColor="text1"/>
+        </w:rPr>
+        <w:tab/>
+      </w:r>
+      <w:r>
+        <w:rPr>
+          <w:rFonts w:ascii="Tahoma" w:hAnsi="Tahoma" w:cs="Tahoma"/>
+          <w:color w:val="000000" w:themeColor="text1"/>
+        </w:rPr>
+        <w:tab/>
+      </w:r>
+      <w:r>
+        <w:rPr>
+          <w:rFonts w:ascii="Tahoma" w:hAnsi="Tahoma" w:cs="Tahoma"/>
+          <w:color w:val="000000" w:themeColor="text1"/>
+        </w:rPr>
+        <w:t>rel / + / * / ) / , / &amp; / $</w:t>
+      </w:r>
+    </w:p>
+    <w:p>
+      <w:pPr>
+        <w:pBdr>
+          <w:top w:val="single" w:sz="4" w:space="1" w:color="auto"/>
+          <w:left w:val="single" w:sz="4" w:space="4" w:color="auto"/>
+          <w:bottom w:val="single" w:sz="4" w:space="1" w:color="auto"/>
+          <w:right w:val="single" w:sz="4" w:space="4" w:color="auto"/>
+        </w:pBdr>
+        <w:spacing w:after="0"/>
+        <w:rPr>
+          <w:rFonts w:ascii="Tahoma" w:hAnsi="Tahoma" w:cs="Tahoma"/>
+          <w:color w:val="000000" w:themeColor="text1"/>
+        </w:rPr>
+      </w:pPr>
+      <w:r>
+        <w:rPr>
+          <w:rFonts w:ascii="Tahoma" w:hAnsi="Tahoma" w:cs="Tahoma"/>
+          <w:color w:val="000000" w:themeColor="text1"/>
+        </w:rPr>
+        <w:t>E → • id</w:t>
+      </w:r>
+      <w:r>
+        <w:rPr>
+          <w:rFonts w:ascii="Tahoma" w:hAnsi="Tahoma" w:cs="Tahoma"/>
+          <w:color w:val="000000" w:themeColor="text1"/>
+        </w:rPr>
+        <w:tab/>
+      </w:r>
+      <w:r>
+        <w:rPr>
+          <w:rFonts w:ascii="Tahoma" w:hAnsi="Tahoma" w:cs="Tahoma"/>
+          <w:color w:val="000000" w:themeColor="text1"/>
+        </w:rPr>
+        <w:tab/>
+      </w:r>
+      <w:r>
+        <w:rPr>
+          <w:rFonts w:ascii="Tahoma" w:hAnsi="Tahoma" w:cs="Tahoma"/>
+          <w:color w:val="000000" w:themeColor="text1"/>
+        </w:rPr>
+        <w:t>rel / + / * / ) / , / &amp; / $</w:t>
+      </w:r>
+    </w:p>
+    <w:p>
+      <w:pPr>
+        <w:pBdr>
+          <w:top w:val="single" w:sz="4" w:space="1" w:color="auto"/>
+          <w:left w:val="single" w:sz="4" w:space="4" w:color="auto"/>
+          <w:bottom w:val="single" w:sz="4" w:space="1" w:color="auto"/>
+          <w:right w:val="single" w:sz="4" w:space="4" w:color="auto"/>
+        </w:pBdr>
+        <w:spacing w:after="0"/>
+        <w:rPr>
+          <w:rFonts w:ascii="Tahoma" w:hAnsi="Tahoma" w:cs="Tahoma"/>
+          <w:color w:val="000000" w:themeColor="text1"/>
+        </w:rPr>
+      </w:pPr>
+      <w:r>
+        <w:rPr>
+          <w:rFonts w:ascii="Tahoma" w:hAnsi="Tahoma" w:cs="Tahoma"/>
+          <w:color w:val="000000" w:themeColor="text1"/>
+        </w:rPr>
+        <w:t>E → • E + E</w:t>
+      </w:r>
+      <w:r>
+        <w:rPr>
+          <w:rFonts w:ascii="Tahoma" w:hAnsi="Tahoma" w:cs="Tahoma"/>
+          <w:color w:val="000000" w:themeColor="text1"/>
+        </w:rPr>
+        <w:tab/>
+      </w:r>
+      <w:r>
+        <w:rPr>
+          <w:rFonts w:ascii="Tahoma" w:hAnsi="Tahoma" w:cs="Tahoma"/>
+          <w:color w:val="000000" w:themeColor="text1"/>
+        </w:rPr>
+        <w:tab/>
+      </w:r>
+      <w:r>
+        <w:rPr>
+          <w:rFonts w:ascii="Tahoma" w:hAnsi="Tahoma" w:cs="Tahoma"/>
+          <w:color w:val="000000" w:themeColor="text1"/>
+        </w:rPr>
+        <w:t>rel / + / * / ) / , / &amp; / $</w:t>
+      </w:r>
+    </w:p>
+    <w:p>
+      <w:pPr>
+        <w:pBdr>
+          <w:top w:val="single" w:sz="4" w:space="1" w:color="auto"/>
+          <w:left w:val="single" w:sz="4" w:space="4" w:color="auto"/>
+          <w:bottom w:val="single" w:sz="4" w:space="1" w:color="auto"/>
+          <w:right w:val="single" w:sz="4" w:space="4" w:color="auto"/>
+        </w:pBdr>
+        <w:spacing w:after="0"/>
+        <w:rPr>
+          <w:rFonts w:ascii="Tahoma" w:hAnsi="Tahoma" w:cs="Tahoma"/>
+          <w:color w:val="000000" w:themeColor="text1"/>
+        </w:rPr>
+      </w:pPr>
+      <w:r>
+        <w:rPr>
+          <w:rFonts w:ascii="Tahoma" w:hAnsi="Tahoma" w:cs="Tahoma"/>
+          <w:color w:val="000000" w:themeColor="text1"/>
+        </w:rPr>
+        <w:t>E → • E * E</w:t>
+      </w:r>
+      <w:r>
+        <w:rPr>
+          <w:rFonts w:ascii="Tahoma" w:hAnsi="Tahoma" w:cs="Tahoma"/>
+          <w:color w:val="000000" w:themeColor="text1"/>
+        </w:rPr>
+        <w:tab/>
+      </w:r>
+      <w:r>
+        <w:rPr>
+          <w:rFonts w:ascii="Tahoma" w:hAnsi="Tahoma" w:cs="Tahoma"/>
+          <w:color w:val="000000" w:themeColor="text1"/>
+        </w:rPr>
+        <w:tab/>
+      </w:r>
+      <w:r>
+        <w:rPr>
+          <w:rFonts w:ascii="Tahoma" w:hAnsi="Tahoma" w:cs="Tahoma"/>
+          <w:color w:val="000000" w:themeColor="text1"/>
+        </w:rPr>
+        <w:t>rel / + / * / ) / , / &amp; / $</w:t>
+      </w:r>
+    </w:p>
+    <w:p>
+      <w:pPr>
+        <w:pBdr>
+          <w:top w:val="single" w:sz="4" w:space="1" w:color="auto"/>
+          <w:left w:val="single" w:sz="4" w:space="4" w:color="auto"/>
+          <w:bottom w:val="single" w:sz="4" w:space="1" w:color="auto"/>
+          <w:right w:val="single" w:sz="4" w:space="4" w:color="auto"/>
+        </w:pBdr>
+        <w:spacing w:after="0"/>
+        <w:rPr>
+          <w:rFonts w:ascii="Tahoma" w:hAnsi="Tahoma" w:cs="Tahoma"/>
+          <w:color w:val="000000" w:themeColor="text1"/>
+        </w:rPr>
+      </w:pPr>
+      <w:r>
+        <w:rPr>
+          <w:rFonts w:ascii="Tahoma" w:hAnsi="Tahoma" w:cs="Tahoma"/>
+          <w:color w:val="000000" w:themeColor="text1"/>
+        </w:rPr>
+        <w:t>E → • ( E )</w:t>
+      </w:r>
+      <w:r>
+        <w:rPr>
+          <w:rFonts w:ascii="Tahoma" w:hAnsi="Tahoma" w:cs="Tahoma"/>
+          <w:color w:val="000000" w:themeColor="text1"/>
+        </w:rPr>
+        <w:tab/>
+      </w:r>
+      <w:r>
+        <w:rPr>
+          <w:rFonts w:ascii="Tahoma" w:hAnsi="Tahoma" w:cs="Tahoma"/>
+          <w:color w:val="000000" w:themeColor="text1"/>
+        </w:rPr>
+        <w:tab/>
+      </w:r>
+      <w:r>
+        <w:rPr>
+          <w:rFonts w:ascii="Tahoma" w:hAnsi="Tahoma" w:cs="Tahoma"/>
+          <w:color w:val="000000" w:themeColor="text1"/>
+        </w:rPr>
+        <w:t>rel / + / * / ) / , / &amp; / $</w:t>
+      </w:r>
+    </w:p>
+    <w:p>
+      <w:pPr>
+        <w:spacing w:after="0"/>
+        <w:rPr>
+          <w:rFonts w:ascii="Tahoma" w:hAnsi="Tahoma" w:cs="Tahoma"/>
+          <w:color w:val="000000" w:themeColor="text1"/>
+        </w:rPr>
+      </w:pPr>
+    </w:p>
+    <w:p>
+      <w:pPr>
+        <w:pBdr>
+          <w:top w:val="single" w:sz="4" w:space="1" w:color="auto"/>
+          <w:left w:val="single" w:sz="4" w:space="4" w:color="auto"/>
+          <w:bottom w:val="single" w:sz="4" w:space="1" w:color="auto"/>
+          <w:right w:val="single" w:sz="4" w:space="4" w:color="auto"/>
+        </w:pBdr>
+        <w:shd w:val="clear" w:color="auto" w:fill="FFC000" w:themeFill="accent4"/>
+        <w:spacing w:after="0"/>
+        <w:jc w:val="center"/>
+        <w:rPr>
+          <w:rFonts w:ascii="Tahoma" w:hAnsi="Tahoma" w:cs="Tahoma"/>
+          <w:color w:val="000000" w:themeColor="text1"/>
+        </w:rPr>
+      </w:pPr>
+      <w:r>
+        <w:rPr>
+          <w:rFonts w:ascii="Tahoma" w:hAnsi="Tahoma" w:cs="Tahoma"/>
+          <w:color w:val="000000" w:themeColor="text1"/>
+        </w:rPr>
+        <w:t>I 11</w:t>
+      </w:r>
+    </w:p>
+    <w:p>
+      <w:pPr>
+        <w:pBdr>
+          <w:top w:val="single" w:sz="4" w:space="1" w:color="auto"/>
+          <w:left w:val="single" w:sz="4" w:space="4" w:color="auto"/>
+          <w:bottom w:val="single" w:sz="4" w:space="1" w:color="auto"/>
+          <w:right w:val="single" w:sz="4" w:space="4" w:color="auto"/>
+        </w:pBdr>
+        <w:shd w:val="clear" w:color="auto" w:fill="FFD966" w:themeFill="accent4" w:themeFillTint="99"/>
+        <w:spacing w:after="0"/>
+        <w:rPr>
+          <w:rFonts w:ascii="Tahoma" w:hAnsi="Tahoma" w:cs="Tahoma"/>
+          <w:color w:val="000000" w:themeColor="text1"/>
+          <w:lang w:val="de-DE"/>
+        </w:rPr>
+      </w:pPr>
+      <w:r>
+        <w:rPr>
+          <w:rFonts w:ascii="Tahoma" w:hAnsi="Tahoma" w:cs="Tahoma"/>
+          <w:color w:val="000000" w:themeColor="text1"/>
+          <w:lang w:val="de-DE"/>
+        </w:rPr>
+        <w:t>C → pred ( • Es )</w:t>
+      </w:r>
+      <w:r>
+        <w:rPr>
+          <w:rFonts w:ascii="Tahoma" w:hAnsi="Tahoma" w:cs="Tahoma"/>
+          <w:color w:val="000000" w:themeColor="text1"/>
+          <w:lang w:val="de-DE"/>
+        </w:rPr>
+        <w:tab/>
+        <w:t>&amp; / $</w:t>
+      </w:r>
+    </w:p>
+    <w:p>
+      <w:pPr>
+        <w:pBdr>
+          <w:top w:val="single" w:sz="4" w:space="1" w:color="auto"/>
+          <w:left w:val="single" w:sz="4" w:space="4" w:color="auto"/>
+          <w:bottom w:val="single" w:sz="4" w:space="1" w:color="auto"/>
+          <w:right w:val="single" w:sz="4" w:space="4" w:color="auto"/>
+        </w:pBdr>
+        <w:spacing w:after="0"/>
+        <w:rPr>
+          <w:rFonts w:ascii="Tahoma" w:hAnsi="Tahoma" w:cs="Tahoma"/>
+          <w:color w:val="000000" w:themeColor="text1"/>
+          <w:lang w:val="de-DE"/>
+        </w:rPr>
+      </w:pPr>
+      <w:r>
+        <w:rPr>
+          <w:rFonts w:ascii="Tahoma" w:hAnsi="Tahoma" w:cs="Tahoma"/>
+          <w:color w:val="000000" w:themeColor="text1"/>
+          <w:lang w:val="de-DE"/>
+        </w:rPr>
+        <w:t>Es → • E</w:t>
+      </w:r>
+      <w:r>
+        <w:rPr>
+          <w:rFonts w:ascii="Tahoma" w:hAnsi="Tahoma" w:cs="Tahoma"/>
+          <w:color w:val="000000" w:themeColor="text1"/>
+          <w:lang w:val="de-DE"/>
+        </w:rPr>
+        <w:tab/>
+      </w:r>
+      <w:r>
+        <w:rPr>
+          <w:rFonts w:ascii="Tahoma" w:hAnsi="Tahoma" w:cs="Tahoma"/>
+          <w:color w:val="000000" w:themeColor="text1"/>
+          <w:lang w:val="de-DE"/>
+        </w:rPr>
+        <w:tab/>
+        <w:t>)</w:t>
+      </w:r>
+    </w:p>
+    <w:p>
+      <w:pPr>
+        <w:pBdr>
+          <w:top w:val="single" w:sz="4" w:space="1" w:color="auto"/>
+          <w:left w:val="single" w:sz="4" w:space="4" w:color="auto"/>
+          <w:bottom w:val="single" w:sz="4" w:space="1" w:color="auto"/>
+          <w:right w:val="single" w:sz="4" w:space="4" w:color="auto"/>
+        </w:pBdr>
+        <w:spacing w:after="0"/>
+        <w:rPr>
+          <w:rFonts w:ascii="Tahoma" w:hAnsi="Tahoma" w:cs="Tahoma"/>
+          <w:color w:val="000000" w:themeColor="text1"/>
+        </w:rPr>
+      </w:pPr>
+      <w:r>
+        <w:rPr>
+          <w:rFonts w:ascii="Tahoma" w:hAnsi="Tahoma" w:cs="Tahoma"/>
+          <w:color w:val="000000" w:themeColor="text1"/>
+        </w:rPr>
+        <w:t>Es → • E , Es</w:t>
+      </w:r>
+      <w:r>
+        <w:rPr>
+          <w:rFonts w:ascii="Tahoma" w:hAnsi="Tahoma" w:cs="Tahoma"/>
+          <w:color w:val="000000" w:themeColor="text1"/>
+        </w:rPr>
+        <w:tab/>
+      </w:r>
+      <w:r>
+        <w:rPr>
+          <w:rFonts w:ascii="Tahoma" w:hAnsi="Tahoma" w:cs="Tahoma"/>
+          <w:color w:val="000000" w:themeColor="text1"/>
+        </w:rPr>
+        <w:tab/>
+        <w:t>)</w:t>
+      </w:r>
+    </w:p>
+    <w:p>
+      <w:pPr>
+        <w:pBdr>
+          <w:top w:val="single" w:sz="4" w:space="1" w:color="auto"/>
+          <w:left w:val="single" w:sz="4" w:space="4" w:color="auto"/>
+          <w:bottom w:val="single" w:sz="4" w:space="1" w:color="auto"/>
+          <w:right w:val="single" w:sz="4" w:space="4" w:color="auto"/>
+        </w:pBdr>
+        <w:spacing w:after="0"/>
+        <w:rPr>
+          <w:rFonts w:ascii="Tahoma" w:hAnsi="Tahoma" w:cs="Tahoma"/>
+          <w:color w:val="000000" w:themeColor="text1"/>
+        </w:rPr>
+      </w:pPr>
+      <w:r>
+        <w:rPr>
+          <w:rFonts w:ascii="Tahoma" w:hAnsi="Tahoma" w:cs="Tahoma"/>
+          <w:color w:val="000000" w:themeColor="text1"/>
+        </w:rPr>
+        <w:t>E → • num</w:t>
+      </w:r>
+      <w:r>
+        <w:rPr>
+          <w:rFonts w:ascii="Tahoma" w:hAnsi="Tahoma" w:cs="Tahoma"/>
+          <w:color w:val="000000" w:themeColor="text1"/>
+        </w:rPr>
+        <w:tab/>
+      </w:r>
+      <w:r>
+        <w:rPr>
+          <w:rFonts w:ascii="Tahoma" w:hAnsi="Tahoma" w:cs="Tahoma"/>
+          <w:color w:val="000000" w:themeColor="text1"/>
+        </w:rPr>
+        <w:tab/>
+        <w:t>) / , / + / *</w:t>
+      </w:r>
+    </w:p>
+    <w:p>
+      <w:pPr>
+        <w:pBdr>
+          <w:top w:val="single" w:sz="4" w:space="1" w:color="auto"/>
+          <w:left w:val="single" w:sz="4" w:space="4" w:color="auto"/>
+          <w:bottom w:val="single" w:sz="4" w:space="1" w:color="auto"/>
+          <w:right w:val="single" w:sz="4" w:space="4" w:color="auto"/>
+        </w:pBdr>
+        <w:spacing w:after="0"/>
+        <w:rPr>
+          <w:rFonts w:ascii="Tahoma" w:hAnsi="Tahoma" w:cs="Tahoma"/>
+          <w:color w:val="000000" w:themeColor="text1"/>
+        </w:rPr>
+      </w:pPr>
+      <w:r>
+        <w:rPr>
+          <w:rFonts w:ascii="Tahoma" w:hAnsi="Tahoma" w:cs="Tahoma"/>
+          <w:color w:val="000000" w:themeColor="text1"/>
+        </w:rPr>
+        <w:t>E → • id</w:t>
+      </w:r>
+      <w:r>
+        <w:rPr>
+          <w:rFonts w:ascii="Tahoma" w:hAnsi="Tahoma" w:cs="Tahoma"/>
+          <w:color w:val="000000" w:themeColor="text1"/>
+        </w:rPr>
+        <w:tab/>
+      </w:r>
+      <w:r>
+        <w:rPr>
+          <w:rFonts w:ascii="Tahoma" w:hAnsi="Tahoma" w:cs="Tahoma"/>
+          <w:color w:val="000000" w:themeColor="text1"/>
+        </w:rPr>
+        <w:tab/>
+      </w:r>
+      <w:r>
+        <w:rPr>
+          <w:rFonts w:ascii="Tahoma" w:hAnsi="Tahoma" w:cs="Tahoma"/>
+          <w:color w:val="000000" w:themeColor="text1"/>
+        </w:rPr>
+        <w:t>) / , / + / *</w:t>
+      </w:r>
+    </w:p>
+    <w:p>
+      <w:pPr>
+        <w:pBdr>
+          <w:top w:val="single" w:sz="4" w:space="1" w:color="auto"/>
+          <w:left w:val="single" w:sz="4" w:space="4" w:color="auto"/>
+          <w:bottom w:val="single" w:sz="4" w:space="1" w:color="auto"/>
+          <w:right w:val="single" w:sz="4" w:space="4" w:color="auto"/>
+        </w:pBdr>
+        <w:spacing w:after="0"/>
+        <w:rPr>
+          <w:rFonts w:ascii="Tahoma" w:hAnsi="Tahoma" w:cs="Tahoma"/>
+          <w:color w:val="000000" w:themeColor="text1"/>
+        </w:rPr>
+      </w:pPr>
+      <w:r>
+        <w:rPr>
+          <w:rFonts w:ascii="Tahoma" w:hAnsi="Tahoma" w:cs="Tahoma"/>
+          <w:color w:val="000000" w:themeColor="text1"/>
+        </w:rPr>
+        <w:t>E → • E + E</w:t>
+      </w:r>
+      <w:r>
+        <w:rPr>
+          <w:rFonts w:ascii="Tahoma" w:hAnsi="Tahoma" w:cs="Tahoma"/>
+          <w:color w:val="000000" w:themeColor="text1"/>
+        </w:rPr>
+        <w:tab/>
+      </w:r>
+      <w:r>
+        <w:rPr>
+          <w:rFonts w:ascii="Tahoma" w:hAnsi="Tahoma" w:cs="Tahoma"/>
+          <w:color w:val="000000" w:themeColor="text1"/>
+        </w:rPr>
+        <w:tab/>
+      </w:r>
+      <w:r>
+        <w:rPr>
+          <w:rFonts w:ascii="Tahoma" w:hAnsi="Tahoma" w:cs="Tahoma"/>
+          <w:color w:val="000000" w:themeColor="text1"/>
+        </w:rPr>
+        <w:t>) / , / + / *</w:t>
+      </w:r>
+    </w:p>
+    <w:p>
+      <w:pPr>
+        <w:pBdr>
+          <w:top w:val="single" w:sz="4" w:space="1" w:color="auto"/>
+          <w:left w:val="single" w:sz="4" w:space="4" w:color="auto"/>
+          <w:bottom w:val="single" w:sz="4" w:space="1" w:color="auto"/>
+          <w:right w:val="single" w:sz="4" w:space="4" w:color="auto"/>
+        </w:pBdr>
+        <w:spacing w:after="0"/>
+        <w:rPr>
+          <w:rFonts w:ascii="Tahoma" w:hAnsi="Tahoma" w:cs="Tahoma"/>
+          <w:color w:val="000000" w:themeColor="text1"/>
+        </w:rPr>
+      </w:pPr>
+      <w:r>
+        <w:rPr>
+          <w:rFonts w:ascii="Tahoma" w:hAnsi="Tahoma" w:cs="Tahoma"/>
+          <w:color w:val="000000" w:themeColor="text1"/>
+        </w:rPr>
+        <w:t>E → • E * E</w:t>
+      </w:r>
+      <w:r>
+        <w:rPr>
+          <w:rFonts w:ascii="Tahoma" w:hAnsi="Tahoma" w:cs="Tahoma"/>
+          <w:color w:val="000000" w:themeColor="text1"/>
+        </w:rPr>
+        <w:tab/>
+      </w:r>
+      <w:r>
+        <w:rPr>
+          <w:rFonts w:ascii="Tahoma" w:hAnsi="Tahoma" w:cs="Tahoma"/>
+          <w:color w:val="000000" w:themeColor="text1"/>
+        </w:rPr>
+        <w:tab/>
+      </w:r>
+      <w:r>
+        <w:rPr>
+          <w:rFonts w:ascii="Tahoma" w:hAnsi="Tahoma" w:cs="Tahoma"/>
+          <w:color w:val="000000" w:themeColor="text1"/>
+          <w:lang w:val="de-DE"/>
+        </w:rPr>
+        <w:t>) / , / + / *</w:t>
+      </w:r>
+    </w:p>
+    <w:p>
+      <w:pPr>
+        <w:pBdr>
+          <w:top w:val="single" w:sz="4" w:space="1" w:color="auto"/>
+          <w:left w:val="single" w:sz="4" w:space="4" w:color="auto"/>
+          <w:bottom w:val="single" w:sz="4" w:space="1" w:color="auto"/>
+          <w:right w:val="single" w:sz="4" w:space="4" w:color="auto"/>
+        </w:pBdr>
+        <w:spacing w:after="0"/>
+        <w:rPr>
+          <w:rFonts w:ascii="Tahoma" w:hAnsi="Tahoma" w:cs="Tahoma"/>
+          <w:color w:val="000000" w:themeColor="text1"/>
+        </w:rPr>
+      </w:pPr>
+      <w:r>
+        <w:rPr>
+          <w:rFonts w:ascii="Tahoma" w:hAnsi="Tahoma" w:cs="Tahoma"/>
+          <w:color w:val="000000" w:themeColor="text1"/>
+        </w:rPr>
+        <w:t>E → • ( E )</w:t>
+      </w:r>
+      <w:r>
+        <w:rPr>
+          <w:rFonts w:ascii="Tahoma" w:hAnsi="Tahoma" w:cs="Tahoma"/>
+          <w:color w:val="000000" w:themeColor="text1"/>
+        </w:rPr>
+        <w:tab/>
+      </w:r>
+      <w:r>
+        <w:rPr>
+          <w:rFonts w:ascii="Tahoma" w:hAnsi="Tahoma" w:cs="Tahoma"/>
+          <w:color w:val="000000" w:themeColor="text1"/>
+        </w:rPr>
+        <w:tab/>
+      </w:r>
+      <w:r>
+        <w:rPr>
+          <w:rFonts w:ascii="Tahoma" w:hAnsi="Tahoma" w:cs="Tahoma"/>
+          <w:color w:val="000000" w:themeColor="text1"/>
+          <w:lang w:val="de-DE"/>
+        </w:rPr>
+        <w:t>) / , / + / *</w:t>
+      </w:r>
+    </w:p>
+    <w:p>
+      <w:pPr>
+        <w:spacing w:after="0"/>
+        <w:rPr>
+          <w:rFonts w:ascii="Tahoma" w:hAnsi="Tahoma" w:cs="Tahoma"/>
+          <w:color w:val="000000" w:themeColor="text1"/>
+        </w:rPr>
+      </w:pPr>
+    </w:p>
+    <w:p>
+      <w:pPr>
+        <w:pBdr>
+          <w:top w:val="single" w:sz="4" w:space="1" w:color="auto"/>
+          <w:left w:val="single" w:sz="4" w:space="4" w:color="auto"/>
+          <w:bottom w:val="single" w:sz="4" w:space="1" w:color="auto"/>
+          <w:right w:val="single" w:sz="4" w:space="4" w:color="auto"/>
+        </w:pBdr>
+        <w:shd w:val="clear" w:color="auto" w:fill="FFC000" w:themeFill="accent4"/>
+        <w:spacing w:after="0"/>
+        <w:jc w:val="center"/>
+        <w:rPr>
+          <w:rFonts w:ascii="Tahoma" w:hAnsi="Tahoma" w:cs="Tahoma"/>
+          <w:color w:val="000000" w:themeColor="text1"/>
+        </w:rPr>
+      </w:pPr>
+      <w:r>
+        <w:rPr>
+          <w:rFonts w:ascii="Tahoma" w:hAnsi="Tahoma" w:cs="Tahoma"/>
+          <w:color w:val="000000" w:themeColor="text1"/>
+        </w:rPr>
+        <w:t>I 12</w:t>
+      </w:r>
+    </w:p>
+    <w:p>
+      <w:pPr>
+        <w:pBdr>
+          <w:top w:val="single" w:sz="4" w:space="1" w:color="auto"/>
+          <w:left w:val="single" w:sz="4" w:space="4" w:color="auto"/>
+          <w:bottom w:val="single" w:sz="4" w:space="1" w:color="auto"/>
+          <w:right w:val="single" w:sz="4" w:space="4" w:color="auto"/>
+        </w:pBdr>
+        <w:shd w:val="clear" w:color="auto" w:fill="FFD966" w:themeFill="accent4" w:themeFillTint="99"/>
+        <w:spacing w:after="0"/>
+        <w:rPr>
+          <w:rFonts w:ascii="Tahoma" w:hAnsi="Tahoma" w:cs="Tahoma"/>
+          <w:color w:val="000000" w:themeColor="text1"/>
+        </w:rPr>
+      </w:pPr>
+      <w:r>
+        <w:rPr>
+          <w:rFonts w:ascii="Tahoma" w:hAnsi="Tahoma" w:cs="Tahoma"/>
+          <w:color w:val="000000" w:themeColor="text1"/>
+        </w:rPr>
+        <w:t>E → ( E • )</w:t>
+      </w:r>
+      <w:r>
+        <w:rPr>
+          <w:rFonts w:ascii="Tahoma" w:hAnsi="Tahoma" w:cs="Tahoma"/>
+          <w:color w:val="000000" w:themeColor="text1"/>
+        </w:rPr>
+        <w:tab/>
+      </w:r>
+      <w:r>
+        <w:rPr>
+          <w:rFonts w:ascii="Tahoma" w:hAnsi="Tahoma" w:cs="Tahoma"/>
+          <w:color w:val="000000" w:themeColor="text1"/>
+        </w:rPr>
+        <w:tab/>
+        <w:t>rel / + / * / ) / , / &amp; / $</w:t>
+      </w:r>
+    </w:p>
+    <w:p>
+      <w:pPr>
+        <w:pBdr>
+          <w:top w:val="single" w:sz="4" w:space="1" w:color="auto"/>
+          <w:left w:val="single" w:sz="4" w:space="4" w:color="auto"/>
+          <w:bottom w:val="single" w:sz="4" w:space="1" w:color="auto"/>
+          <w:right w:val="single" w:sz="4" w:space="4" w:color="auto"/>
+        </w:pBdr>
+        <w:shd w:val="clear" w:color="auto" w:fill="FFD966" w:themeFill="accent4" w:themeFillTint="99"/>
+        <w:spacing w:after="0"/>
+        <w:rPr>
+          <w:rFonts w:ascii="Tahoma" w:hAnsi="Tahoma" w:cs="Tahoma"/>
+          <w:color w:val="000000" w:themeColor="text1"/>
+        </w:rPr>
+      </w:pPr>
+      <w:r>
+        <w:rPr>
+          <w:rFonts w:ascii="Tahoma" w:hAnsi="Tahoma" w:cs="Tahoma"/>
+          <w:color w:val="000000" w:themeColor="text1"/>
+        </w:rPr>
+        <w:t>E → E • + E</w:t>
+      </w:r>
+      <w:r>
+        <w:rPr>
+          <w:rFonts w:ascii="Tahoma" w:hAnsi="Tahoma" w:cs="Tahoma"/>
+          <w:color w:val="000000" w:themeColor="text1"/>
+        </w:rPr>
+        <w:tab/>
+      </w:r>
+      <w:r>
+        <w:rPr>
+          <w:rFonts w:ascii="Tahoma" w:hAnsi="Tahoma" w:cs="Tahoma"/>
+          <w:color w:val="000000" w:themeColor="text1"/>
+        </w:rPr>
+        <w:tab/>
+        <w:t>) / + / *</w:t>
+      </w:r>
+    </w:p>
+    <w:p>
+      <w:pPr>
+        <w:pBdr>
+          <w:top w:val="single" w:sz="4" w:space="1" w:color="auto"/>
+          <w:left w:val="single" w:sz="4" w:space="4" w:color="auto"/>
+          <w:bottom w:val="single" w:sz="4" w:space="1" w:color="auto"/>
+          <w:right w:val="single" w:sz="4" w:space="4" w:color="auto"/>
+        </w:pBdr>
+        <w:shd w:val="clear" w:color="auto" w:fill="FFD966" w:themeFill="accent4" w:themeFillTint="99"/>
+        <w:spacing w:after="0"/>
+        <w:rPr>
+          <w:rFonts w:ascii="Tahoma" w:hAnsi="Tahoma" w:cs="Tahoma"/>
+          <w:color w:val="000000" w:themeColor="text1"/>
+        </w:rPr>
+      </w:pPr>
+      <w:r>
+        <w:rPr>
+          <w:rFonts w:ascii="Tahoma" w:hAnsi="Tahoma" w:cs="Tahoma"/>
+          <w:color w:val="000000" w:themeColor="text1"/>
+        </w:rPr>
+        <w:t>E → E • * E</w:t>
+      </w:r>
+      <w:r>
+        <w:rPr>
+          <w:rFonts w:ascii="Tahoma" w:hAnsi="Tahoma" w:cs="Tahoma"/>
+          <w:color w:val="000000" w:themeColor="text1"/>
+        </w:rPr>
+        <w:tab/>
+      </w:r>
+      <w:r>
+        <w:rPr>
+          <w:rFonts w:ascii="Tahoma" w:hAnsi="Tahoma" w:cs="Tahoma"/>
+          <w:color w:val="000000" w:themeColor="text1"/>
+        </w:rPr>
+        <w:tab/>
+      </w:r>
+      <w:r>
+        <w:rPr>
+          <w:rFonts w:ascii="Tahoma" w:hAnsi="Tahoma" w:cs="Tahoma"/>
+          <w:color w:val="000000" w:themeColor="text1"/>
+        </w:rPr>
+        <w:t>) / + / *</w:t>
+      </w:r>
+    </w:p>
+    <w:p>
+      <w:pPr>
+        <w:spacing w:after="0"/>
+        <w:rPr>
+          <w:rFonts w:ascii="Tahoma" w:hAnsi="Tahoma" w:cs="Tahoma"/>
+          <w:color w:val="000000" w:themeColor="text1"/>
+        </w:rPr>
+      </w:pPr>
+    </w:p>
+    <w:p>
+      <w:pPr>
+        <w:pBdr>
+          <w:top w:val="single" w:sz="4" w:space="1" w:color="auto"/>
+          <w:left w:val="single" w:sz="4" w:space="4" w:color="auto"/>
+          <w:bottom w:val="single" w:sz="4" w:space="1" w:color="auto"/>
+          <w:right w:val="single" w:sz="4" w:space="4" w:color="auto"/>
+        </w:pBdr>
+        <w:shd w:val="clear" w:color="auto" w:fill="FFC000" w:themeFill="accent4"/>
+        <w:spacing w:after="0"/>
+        <w:jc w:val="center"/>
+        <w:rPr>
+          <w:rFonts w:ascii="Tahoma" w:hAnsi="Tahoma" w:cs="Tahoma"/>
+          <w:color w:val="000000" w:themeColor="text1"/>
+        </w:rPr>
+      </w:pPr>
+      <w:r>
+        <w:rPr>
+          <w:rFonts w:ascii="Tahoma" w:hAnsi="Tahoma" w:cs="Tahoma"/>
+          <w:color w:val="000000" w:themeColor="text1"/>
+        </w:rPr>
+        <w:t>I 13</w:t>
+      </w:r>
+    </w:p>
+    <w:p>
+      <w:pPr>
+        <w:pBdr>
+          <w:top w:val="single" w:sz="4" w:space="1" w:color="auto"/>
+          <w:left w:val="single" w:sz="4" w:space="4" w:color="auto"/>
+          <w:bottom w:val="single" w:sz="4" w:space="1" w:color="auto"/>
+          <w:right w:val="single" w:sz="4" w:space="4" w:color="auto"/>
+        </w:pBdr>
+        <w:shd w:val="clear" w:color="auto" w:fill="FFD966" w:themeFill="accent4" w:themeFillTint="99"/>
+        <w:spacing w:after="0"/>
+        <w:rPr>
+          <w:rFonts w:ascii="Tahoma" w:hAnsi="Tahoma" w:cs="Tahoma"/>
+          <w:color w:val="000000" w:themeColor="text1"/>
+        </w:rPr>
+      </w:pPr>
+      <w:r>
+        <w:rPr>
+          <w:rFonts w:ascii="Tahoma" w:hAnsi="Tahoma" w:cs="Tahoma"/>
+          <w:color w:val="000000" w:themeColor="text1"/>
+        </w:rPr>
+        <w:t xml:space="preserve">C → C &amp; C• </w:t>
+      </w:r>
+      <w:r>
+        <w:rPr>
+          <w:rFonts w:ascii="Tahoma" w:hAnsi="Tahoma" w:cs="Tahoma"/>
+          <w:color w:val="000000" w:themeColor="text1"/>
+        </w:rPr>
+        <w:tab/>
+      </w:r>
+      <w:r>
+        <w:rPr>
+          <w:rFonts w:ascii="Tahoma" w:hAnsi="Tahoma" w:cs="Tahoma"/>
+          <w:color w:val="000000" w:themeColor="text1"/>
+        </w:rPr>
+        <w:tab/>
+        <w:t>&amp; / $</w:t>
+      </w:r>
+    </w:p>
+    <w:p>
+      <w:pPr>
+        <w:pBdr>
+          <w:top w:val="single" w:sz="4" w:space="1" w:color="auto"/>
+          <w:left w:val="single" w:sz="4" w:space="4" w:color="auto"/>
+          <w:bottom w:val="single" w:sz="4" w:space="1" w:color="auto"/>
+          <w:right w:val="single" w:sz="4" w:space="4" w:color="auto"/>
+        </w:pBdr>
+        <w:shd w:val="clear" w:color="auto" w:fill="FFD966" w:themeFill="accent4" w:themeFillTint="99"/>
+        <w:spacing w:after="0"/>
+        <w:rPr>
+          <w:rFonts w:ascii="Tahoma" w:hAnsi="Tahoma" w:cs="Tahoma"/>
+          <w:color w:val="000000" w:themeColor="text1"/>
+        </w:rPr>
+      </w:pPr>
+      <w:r>
+        <w:rPr>
+          <w:rFonts w:ascii="Tahoma" w:hAnsi="Tahoma" w:cs="Tahoma"/>
+          <w:color w:val="000000" w:themeColor="text1"/>
+        </w:rPr>
+        <w:t>C → C • &amp; C</w:t>
+      </w:r>
+      <w:r>
+        <w:rPr>
+          <w:rFonts w:ascii="Tahoma" w:hAnsi="Tahoma" w:cs="Tahoma"/>
+          <w:color w:val="000000" w:themeColor="text1"/>
+        </w:rPr>
+        <w:tab/>
+      </w:r>
+      <w:r>
+        <w:rPr>
+          <w:rFonts w:ascii="Tahoma" w:hAnsi="Tahoma" w:cs="Tahoma"/>
+          <w:color w:val="000000" w:themeColor="text1"/>
+        </w:rPr>
+        <w:tab/>
+        <w:t>&amp; / $</w:t>
+      </w:r>
+    </w:p>
+    <w:p>
+      <w:pPr>
+        <w:spacing w:after="0"/>
+        <w:rPr>
+          <w:rFonts w:ascii="Tahoma" w:hAnsi="Tahoma" w:cs="Tahoma"/>
+          <w:color w:val="000000" w:themeColor="text1"/>
+        </w:rPr>
+      </w:pPr>
+    </w:p>
+    <w:p>
+      <w:pPr>
+        <w:pBdr>
+          <w:top w:val="single" w:sz="4" w:space="1" w:color="auto"/>
+          <w:left w:val="single" w:sz="4" w:space="4" w:color="auto"/>
+          <w:bottom w:val="single" w:sz="4" w:space="1" w:color="auto"/>
+          <w:right w:val="single" w:sz="4" w:space="4" w:color="auto"/>
+        </w:pBdr>
+        <w:shd w:val="clear" w:color="auto" w:fill="FFC000" w:themeFill="accent4"/>
+        <w:spacing w:after="0"/>
+        <w:jc w:val="center"/>
+        <w:rPr>
+          <w:rFonts w:ascii="Tahoma" w:hAnsi="Tahoma" w:cs="Tahoma"/>
+          <w:color w:val="000000" w:themeColor="text1"/>
+        </w:rPr>
+      </w:pPr>
+      <w:r>
+        <w:rPr>
+          <w:rFonts w:ascii="Tahoma" w:hAnsi="Tahoma" w:cs="Tahoma"/>
+          <w:color w:val="000000" w:themeColor="text1"/>
+        </w:rPr>
+        <w:t>I 14</w:t>
+      </w:r>
+    </w:p>
+    <w:p>
+      <w:pPr>
+        <w:pBdr>
+          <w:top w:val="single" w:sz="4" w:space="1" w:color="auto"/>
+          <w:left w:val="single" w:sz="4" w:space="4" w:color="auto"/>
+          <w:bottom w:val="single" w:sz="4" w:space="1" w:color="auto"/>
+          <w:right w:val="single" w:sz="4" w:space="4" w:color="auto"/>
+        </w:pBdr>
+        <w:shd w:val="clear" w:color="auto" w:fill="FFD966" w:themeFill="accent4" w:themeFillTint="99"/>
+        <w:spacing w:after="0"/>
+        <w:rPr>
+          <w:rFonts w:ascii="Tahoma" w:hAnsi="Tahoma" w:cs="Tahoma"/>
+          <w:color w:val="000000" w:themeColor="text1"/>
+        </w:rPr>
+      </w:pPr>
+      <w:r>
+        <w:rPr>
+          <w:rFonts w:ascii="Tahoma" w:hAnsi="Tahoma" w:cs="Tahoma"/>
+          <w:color w:val="000000" w:themeColor="text1"/>
+        </w:rPr>
+        <w:t xml:space="preserve">C → E rel E • </w:t>
+      </w:r>
+      <w:r>
+        <w:rPr>
+          <w:rFonts w:ascii="Tahoma" w:hAnsi="Tahoma" w:cs="Tahoma"/>
+          <w:color w:val="000000" w:themeColor="text1"/>
+        </w:rPr>
+        <w:tab/>
+      </w:r>
+      <w:r>
+        <w:rPr>
+          <w:rFonts w:ascii="Tahoma" w:hAnsi="Tahoma" w:cs="Tahoma"/>
+          <w:color w:val="000000" w:themeColor="text1"/>
+        </w:rPr>
+        <w:tab/>
+        <w:t>&amp; / $</w:t>
+      </w:r>
+    </w:p>
+    <w:p>
+      <w:pPr>
+        <w:pBdr>
+          <w:top w:val="single" w:sz="4" w:space="1" w:color="auto"/>
+          <w:left w:val="single" w:sz="4" w:space="4" w:color="auto"/>
+          <w:bottom w:val="single" w:sz="4" w:space="1" w:color="auto"/>
+          <w:right w:val="single" w:sz="4" w:space="4" w:color="auto"/>
+        </w:pBdr>
+        <w:shd w:val="clear" w:color="auto" w:fill="FFD966" w:themeFill="accent4" w:themeFillTint="99"/>
+        <w:spacing w:after="0"/>
+        <w:rPr>
+          <w:rFonts w:ascii="Tahoma" w:hAnsi="Tahoma" w:cs="Tahoma"/>
+          <w:color w:val="000000" w:themeColor="text1"/>
+        </w:rPr>
+      </w:pPr>
+      <w:r>
+        <w:rPr>
+          <w:rFonts w:ascii="Tahoma" w:hAnsi="Tahoma" w:cs="Tahoma"/>
+          <w:color w:val="000000" w:themeColor="text1"/>
+        </w:rPr>
+        <w:t>E → E • + E</w:t>
+      </w:r>
+      <w:r>
+        <w:rPr>
+          <w:rFonts w:ascii="Tahoma" w:hAnsi="Tahoma" w:cs="Tahoma"/>
+          <w:color w:val="000000" w:themeColor="text1"/>
+        </w:rPr>
+        <w:tab/>
+      </w:r>
+      <w:r>
+        <w:rPr>
+          <w:rFonts w:ascii="Tahoma" w:hAnsi="Tahoma" w:cs="Tahoma"/>
+          <w:color w:val="000000" w:themeColor="text1"/>
+        </w:rPr>
+        <w:tab/>
+        <w:t>* / + / &amp; / $</w:t>
+      </w:r>
+    </w:p>
+    <w:p>
+      <w:pPr>
+        <w:pBdr>
+          <w:top w:val="single" w:sz="4" w:space="1" w:color="auto"/>
+          <w:left w:val="single" w:sz="4" w:space="4" w:color="auto"/>
+          <w:bottom w:val="single" w:sz="4" w:space="1" w:color="auto"/>
+          <w:right w:val="single" w:sz="4" w:space="4" w:color="auto"/>
+        </w:pBdr>
+        <w:shd w:val="clear" w:color="auto" w:fill="FFD966" w:themeFill="accent4" w:themeFillTint="99"/>
+        <w:spacing w:after="0"/>
+        <w:rPr>
+          <w:rFonts w:ascii="Tahoma" w:hAnsi="Tahoma" w:cs="Tahoma"/>
+          <w:color w:val="000000" w:themeColor="text1"/>
+        </w:rPr>
+      </w:pPr>
+      <w:r>
+        <w:rPr>
+          <w:rFonts w:ascii="Tahoma" w:hAnsi="Tahoma" w:cs="Tahoma"/>
+          <w:color w:val="000000" w:themeColor="text1"/>
+        </w:rPr>
+        <w:t>E → E • * E</w:t>
+      </w:r>
+      <w:r>
+        <w:rPr>
+          <w:rFonts w:ascii="Tahoma" w:hAnsi="Tahoma" w:cs="Tahoma"/>
+          <w:color w:val="000000" w:themeColor="text1"/>
+        </w:rPr>
+        <w:tab/>
+      </w:r>
+      <w:r>
+        <w:rPr>
+          <w:rFonts w:ascii="Tahoma" w:hAnsi="Tahoma" w:cs="Tahoma"/>
+          <w:color w:val="000000" w:themeColor="text1"/>
+        </w:rPr>
+        <w:tab/>
+      </w:r>
+      <w:r>
+        <w:rPr>
+          <w:rFonts w:ascii="Tahoma" w:hAnsi="Tahoma" w:cs="Tahoma"/>
+          <w:color w:val="000000" w:themeColor="text1"/>
+        </w:rPr>
+        <w:t>* / + / &amp; / $</w:t>
+      </w:r>
+    </w:p>
+    <w:p>
+      <w:pPr>
+        <w:spacing w:after="0"/>
+        <w:rPr>
+          <w:rFonts w:ascii="Tahoma" w:hAnsi="Tahoma" w:cs="Tahoma"/>
+          <w:color w:val="000000" w:themeColor="text1"/>
+        </w:rPr>
+      </w:pPr>
+    </w:p>
+    <w:p>
+      <w:pPr>
+        <w:pBdr>
+          <w:top w:val="single" w:sz="4" w:space="1" w:color="auto"/>
+          <w:left w:val="single" w:sz="4" w:space="4" w:color="auto"/>
+          <w:bottom w:val="single" w:sz="4" w:space="1" w:color="auto"/>
+          <w:right w:val="single" w:sz="4" w:space="4" w:color="auto"/>
+        </w:pBdr>
+        <w:shd w:val="clear" w:color="auto" w:fill="FFC000" w:themeFill="accent4"/>
+        <w:spacing w:after="0"/>
+        <w:jc w:val="center"/>
+        <w:rPr>
+          <w:rFonts w:ascii="Tahoma" w:hAnsi="Tahoma" w:cs="Tahoma"/>
+          <w:color w:val="000000" w:themeColor="text1"/>
+        </w:rPr>
+      </w:pPr>
+      <w:r>
+        <w:rPr>
+          <w:rFonts w:ascii="Tahoma" w:hAnsi="Tahoma" w:cs="Tahoma"/>
+          <w:color w:val="000000" w:themeColor="text1"/>
+        </w:rPr>
+        <w:t>I 15</w:t>
+      </w:r>
+    </w:p>
+    <w:p>
+      <w:pPr>
+        <w:pBdr>
+          <w:top w:val="single" w:sz="4" w:space="1" w:color="auto"/>
+          <w:left w:val="single" w:sz="4" w:space="4" w:color="auto"/>
+          <w:bottom w:val="single" w:sz="4" w:space="1" w:color="auto"/>
+          <w:right w:val="single" w:sz="4" w:space="4" w:color="auto"/>
+        </w:pBdr>
+        <w:shd w:val="clear" w:color="auto" w:fill="FFD966" w:themeFill="accent4" w:themeFillTint="99"/>
+        <w:spacing w:after="0"/>
+        <w:rPr>
+          <w:rFonts w:ascii="Tahoma" w:hAnsi="Tahoma" w:cs="Tahoma"/>
+          <w:color w:val="000000" w:themeColor="text1"/>
+        </w:rPr>
+      </w:pPr>
+      <w:r>
+        <w:rPr>
+          <w:rFonts w:ascii="Tahoma" w:hAnsi="Tahoma" w:cs="Tahoma"/>
+          <w:color w:val="000000" w:themeColor="text1"/>
+        </w:rPr>
+        <w:t xml:space="preserve">E → E + E • </w:t>
+      </w:r>
+      <w:r>
+        <w:rPr>
+          <w:rFonts w:ascii="Tahoma" w:hAnsi="Tahoma" w:cs="Tahoma"/>
+          <w:color w:val="000000" w:themeColor="text1"/>
+        </w:rPr>
+        <w:tab/>
+      </w:r>
+      <w:r>
+        <w:rPr>
+          <w:rFonts w:ascii="Tahoma" w:hAnsi="Tahoma" w:cs="Tahoma"/>
+          <w:color w:val="000000" w:themeColor="text1"/>
+        </w:rPr>
+        <w:tab/>
+      </w:r>
+      <w:r>
+        <w:rPr>
+          <w:rFonts w:ascii="Tahoma" w:hAnsi="Tahoma" w:cs="Tahoma"/>
+          <w:color w:val="000000" w:themeColor="text1"/>
+        </w:rPr>
+        <w:t>rel / + / * / ) / , / &amp; / $</w:t>
+      </w:r>
+    </w:p>
+    <w:p>
+      <w:pPr>
+        <w:pBdr>
+          <w:top w:val="single" w:sz="4" w:space="1" w:color="auto"/>
+          <w:left w:val="single" w:sz="4" w:space="4" w:color="auto"/>
+          <w:bottom w:val="single" w:sz="4" w:space="1" w:color="auto"/>
+          <w:right w:val="single" w:sz="4" w:space="4" w:color="auto"/>
+        </w:pBdr>
+        <w:shd w:val="clear" w:color="auto" w:fill="FFD966" w:themeFill="accent4" w:themeFillTint="99"/>
+        <w:spacing w:after="0"/>
+        <w:rPr>
+          <w:rFonts w:ascii="Tahoma" w:hAnsi="Tahoma" w:cs="Tahoma"/>
+          <w:color w:val="000000" w:themeColor="text1"/>
+        </w:rPr>
+      </w:pPr>
+      <w:r>
+        <w:rPr>
+          <w:rFonts w:ascii="Tahoma" w:hAnsi="Tahoma" w:cs="Tahoma"/>
+          <w:color w:val="000000" w:themeColor="text1"/>
+        </w:rPr>
+        <w:t>E → E • + E</w:t>
+      </w:r>
+      <w:r>
+        <w:rPr>
+          <w:rFonts w:ascii="Tahoma" w:hAnsi="Tahoma" w:cs="Tahoma"/>
+          <w:color w:val="000000" w:themeColor="text1"/>
+        </w:rPr>
+        <w:tab/>
+      </w:r>
+      <w:r>
+        <w:rPr>
+          <w:rFonts w:ascii="Tahoma" w:hAnsi="Tahoma" w:cs="Tahoma"/>
+          <w:color w:val="000000" w:themeColor="text1"/>
+        </w:rPr>
+        <w:tab/>
+      </w:r>
+      <w:r>
+        <w:rPr>
+          <w:rFonts w:ascii="Tahoma" w:hAnsi="Tahoma" w:cs="Tahoma"/>
+          <w:color w:val="000000" w:themeColor="text1"/>
+        </w:rPr>
+        <w:t>rel / + / * / ) / , / &amp; / $</w:t>
+      </w:r>
+    </w:p>
+    <w:p>
+      <w:pPr>
+        <w:pBdr>
+          <w:top w:val="single" w:sz="4" w:space="1" w:color="auto"/>
+          <w:left w:val="single" w:sz="4" w:space="4" w:color="auto"/>
+          <w:bottom w:val="single" w:sz="4" w:space="1" w:color="auto"/>
+          <w:right w:val="single" w:sz="4" w:space="4" w:color="auto"/>
+        </w:pBdr>
+        <w:shd w:val="clear" w:color="auto" w:fill="FFD966" w:themeFill="accent4" w:themeFillTint="99"/>
+        <w:spacing w:after="0"/>
+        <w:rPr>
+          <w:rFonts w:ascii="Tahoma" w:hAnsi="Tahoma" w:cs="Tahoma"/>
+          <w:color w:val="000000" w:themeColor="text1"/>
+        </w:rPr>
+      </w:pPr>
+      <w:r>
+        <w:rPr>
+          <w:rFonts w:ascii="Tahoma" w:hAnsi="Tahoma" w:cs="Tahoma"/>
+          <w:color w:val="000000" w:themeColor="text1"/>
+        </w:rPr>
+        <w:t>E → E • * E</w:t>
+      </w:r>
+      <w:r>
+        <w:rPr>
+          <w:rFonts w:ascii="Tahoma" w:hAnsi="Tahoma" w:cs="Tahoma"/>
+          <w:color w:val="000000" w:themeColor="text1"/>
+        </w:rPr>
+        <w:tab/>
+      </w:r>
+      <w:r>
+        <w:rPr>
+          <w:rFonts w:ascii="Tahoma" w:hAnsi="Tahoma" w:cs="Tahoma"/>
+          <w:color w:val="000000" w:themeColor="text1"/>
+        </w:rPr>
+        <w:tab/>
+      </w:r>
+      <w:r>
+        <w:rPr>
+          <w:rFonts w:ascii="Tahoma" w:hAnsi="Tahoma" w:cs="Tahoma"/>
+          <w:color w:val="000000" w:themeColor="text1"/>
+        </w:rPr>
+        <w:t>rel / + / * / ) / , / &amp; / $</w:t>
+      </w:r>
+    </w:p>
+    <w:p>
+      <w:pPr>
+        <w:spacing w:after="0"/>
+        <w:rPr>
+          <w:rFonts w:ascii="Tahoma" w:hAnsi="Tahoma" w:cs="Tahoma"/>
+          <w:color w:val="000000" w:themeColor="text1"/>
+        </w:rPr>
+      </w:pPr>
+    </w:p>
+    <w:p>
+      <w:pPr>
+        <w:pBdr>
+          <w:top w:val="single" w:sz="4" w:space="1" w:color="auto"/>
+          <w:left w:val="single" w:sz="4" w:space="4" w:color="auto"/>
+          <w:bottom w:val="single" w:sz="4" w:space="1" w:color="auto"/>
+          <w:right w:val="single" w:sz="4" w:space="4" w:color="auto"/>
+        </w:pBdr>
+        <w:shd w:val="clear" w:color="auto" w:fill="FFC000" w:themeFill="accent4"/>
+        <w:spacing w:after="0"/>
+        <w:jc w:val="center"/>
+        <w:rPr>
+          <w:rFonts w:ascii="Tahoma" w:hAnsi="Tahoma" w:cs="Tahoma"/>
+          <w:color w:val="000000" w:themeColor="text1"/>
+        </w:rPr>
+      </w:pPr>
+      <w:r>
+        <w:rPr>
+          <w:rFonts w:ascii="Tahoma" w:hAnsi="Tahoma" w:cs="Tahoma"/>
+          <w:color w:val="000000" w:themeColor="text1"/>
+        </w:rPr>
+        <w:t>I 16</w:t>
+      </w:r>
+    </w:p>
+    <w:p>
+      <w:pPr>
+        <w:pBdr>
+          <w:top w:val="single" w:sz="4" w:space="1" w:color="auto"/>
+          <w:left w:val="single" w:sz="4" w:space="4" w:color="auto"/>
+          <w:bottom w:val="single" w:sz="4" w:space="1" w:color="auto"/>
+          <w:right w:val="single" w:sz="4" w:space="4" w:color="auto"/>
+        </w:pBdr>
+        <w:shd w:val="clear" w:color="auto" w:fill="FFD966" w:themeFill="accent4" w:themeFillTint="99"/>
+        <w:spacing w:after="0"/>
+        <w:rPr>
+          <w:rFonts w:ascii="Tahoma" w:hAnsi="Tahoma" w:cs="Tahoma"/>
+          <w:color w:val="000000" w:themeColor="text1"/>
+        </w:rPr>
+      </w:pPr>
+      <w:r>
+        <w:rPr>
+          <w:rFonts w:ascii="Tahoma" w:hAnsi="Tahoma" w:cs="Tahoma"/>
+          <w:color w:val="000000" w:themeColor="text1"/>
+        </w:rPr>
+        <w:t xml:space="preserve">E → E * E • </w:t>
+      </w:r>
+      <w:r>
+        <w:rPr>
+          <w:rFonts w:ascii="Tahoma" w:hAnsi="Tahoma" w:cs="Tahoma"/>
+          <w:color w:val="000000" w:themeColor="text1"/>
+        </w:rPr>
+        <w:tab/>
+      </w:r>
+      <w:r>
+        <w:rPr>
+          <w:rFonts w:ascii="Tahoma" w:hAnsi="Tahoma" w:cs="Tahoma"/>
+          <w:color w:val="000000" w:themeColor="text1"/>
+        </w:rPr>
+        <w:tab/>
+      </w:r>
+      <w:r>
+        <w:rPr>
+          <w:rFonts w:ascii="Tahoma" w:hAnsi="Tahoma" w:cs="Tahoma"/>
+          <w:color w:val="000000" w:themeColor="text1"/>
+        </w:rPr>
+        <w:t>rel / + / * / ) / , / &amp; / $</w:t>
+      </w:r>
+    </w:p>
+    <w:p>
+      <w:pPr>
+        <w:pBdr>
+          <w:top w:val="single" w:sz="4" w:space="1" w:color="auto"/>
+          <w:left w:val="single" w:sz="4" w:space="4" w:color="auto"/>
+          <w:bottom w:val="single" w:sz="4" w:space="1" w:color="auto"/>
+          <w:right w:val="single" w:sz="4" w:space="4" w:color="auto"/>
+        </w:pBdr>
+        <w:shd w:val="clear" w:color="auto" w:fill="FFD966" w:themeFill="accent4" w:themeFillTint="99"/>
+        <w:spacing w:after="0"/>
+        <w:rPr>
+          <w:rFonts w:ascii="Tahoma" w:hAnsi="Tahoma" w:cs="Tahoma"/>
+          <w:color w:val="000000" w:themeColor="text1"/>
+        </w:rPr>
+      </w:pPr>
+      <w:r>
+        <w:rPr>
+          <w:rFonts w:ascii="Tahoma" w:hAnsi="Tahoma" w:cs="Tahoma"/>
+          <w:color w:val="000000" w:themeColor="text1"/>
+        </w:rPr>
+        <w:t>E → E • + E</w:t>
+      </w:r>
+      <w:r>
+        <w:rPr>
+          <w:rFonts w:ascii="Tahoma" w:hAnsi="Tahoma" w:cs="Tahoma"/>
+          <w:color w:val="000000" w:themeColor="text1"/>
+        </w:rPr>
+        <w:tab/>
+      </w:r>
+      <w:r>
+        <w:rPr>
+          <w:rFonts w:ascii="Tahoma" w:hAnsi="Tahoma" w:cs="Tahoma"/>
+          <w:color w:val="000000" w:themeColor="text1"/>
+        </w:rPr>
+        <w:tab/>
+      </w:r>
+      <w:r>
+        <w:rPr>
+          <w:rFonts w:ascii="Tahoma" w:hAnsi="Tahoma" w:cs="Tahoma"/>
+          <w:color w:val="000000" w:themeColor="text1"/>
+        </w:rPr>
+        <w:t>rel / + / * / ) / , / &amp; / $</w:t>
+      </w:r>
+    </w:p>
+    <w:p>
+      <w:pPr>
+        <w:pBdr>
+          <w:top w:val="single" w:sz="4" w:space="1" w:color="auto"/>
+          <w:left w:val="single" w:sz="4" w:space="4" w:color="auto"/>
+          <w:bottom w:val="single" w:sz="4" w:space="1" w:color="auto"/>
+          <w:right w:val="single" w:sz="4" w:space="4" w:color="auto"/>
+        </w:pBdr>
+        <w:shd w:val="clear" w:color="auto" w:fill="FFD966" w:themeFill="accent4" w:themeFillTint="99"/>
+        <w:spacing w:after="0"/>
+        <w:rPr>
+          <w:rFonts w:ascii="Tahoma" w:hAnsi="Tahoma" w:cs="Tahoma"/>
+          <w:color w:val="000000" w:themeColor="text1"/>
+        </w:rPr>
+      </w:pPr>
+      <w:r>
+        <w:rPr>
+          <w:rFonts w:ascii="Tahoma" w:hAnsi="Tahoma" w:cs="Tahoma"/>
+          <w:color w:val="000000" w:themeColor="text1"/>
+        </w:rPr>
+        <w:t>E → E • * E</w:t>
+      </w:r>
+      <w:r>
+        <w:rPr>
+          <w:rFonts w:ascii="Tahoma" w:hAnsi="Tahoma" w:cs="Tahoma"/>
+          <w:color w:val="000000" w:themeColor="text1"/>
+        </w:rPr>
+        <w:tab/>
+      </w:r>
+      <w:r>
+        <w:rPr>
+          <w:rFonts w:ascii="Tahoma" w:hAnsi="Tahoma" w:cs="Tahoma"/>
+          <w:color w:val="000000" w:themeColor="text1"/>
+        </w:rPr>
+        <w:tab/>
+      </w:r>
+      <w:r>
+        <w:rPr>
+          <w:rFonts w:ascii="Tahoma" w:hAnsi="Tahoma" w:cs="Tahoma"/>
+          <w:color w:val="000000" w:themeColor="text1"/>
+        </w:rPr>
+        <w:t>rel / + / * / ) / , / &amp; / $</w:t>
+      </w:r>
+    </w:p>
+    <w:p>
+      <w:pPr>
+        <w:spacing w:after="0"/>
+        <w:rPr>
+          <w:rFonts w:ascii="Tahoma" w:hAnsi="Tahoma" w:cs="Tahoma"/>
+          <w:color w:val="000000" w:themeColor="text1"/>
+        </w:rPr>
+      </w:pPr>
+    </w:p>
+    <w:p>
+      <w:pPr>
+        <w:pBdr>
+          <w:top w:val="single" w:sz="4" w:space="1" w:color="auto"/>
+          <w:left w:val="single" w:sz="4" w:space="4" w:color="auto"/>
+          <w:bottom w:val="single" w:sz="4" w:space="1" w:color="auto"/>
+          <w:right w:val="single" w:sz="4" w:space="4" w:color="auto"/>
+        </w:pBdr>
+        <w:shd w:val="clear" w:color="auto" w:fill="FFC000" w:themeFill="accent4"/>
+        <w:spacing w:after="0"/>
+        <w:jc w:val="center"/>
+        <w:rPr>
+          <w:rFonts w:ascii="Tahoma" w:hAnsi="Tahoma" w:cs="Tahoma"/>
+          <w:color w:val="000000" w:themeColor="text1"/>
+        </w:rPr>
+      </w:pPr>
+      <w:r>
+        <w:rPr>
+          <w:rFonts w:ascii="Tahoma" w:hAnsi="Tahoma" w:cs="Tahoma"/>
+          <w:color w:val="000000" w:themeColor="text1"/>
+        </w:rPr>
+        <w:t>I 17</w:t>
+      </w:r>
+    </w:p>
+    <w:p>
+      <w:pPr>
+        <w:pBdr>
+          <w:top w:val="single" w:sz="4" w:space="1" w:color="auto"/>
+          <w:left w:val="single" w:sz="4" w:space="4" w:color="auto"/>
+          <w:bottom w:val="single" w:sz="4" w:space="1" w:color="auto"/>
+          <w:right w:val="single" w:sz="4" w:space="4" w:color="auto"/>
+        </w:pBdr>
+        <w:shd w:val="clear" w:color="auto" w:fill="FFD966" w:themeFill="accent4" w:themeFillTint="99"/>
+        <w:spacing w:after="0"/>
+        <w:rPr>
+          <w:rFonts w:ascii="Tahoma" w:hAnsi="Tahoma" w:cs="Tahoma"/>
+          <w:color w:val="000000" w:themeColor="text1"/>
+        </w:rPr>
+      </w:pPr>
+      <w:r>
+        <w:rPr>
+          <w:rFonts w:ascii="Tahoma" w:hAnsi="Tahoma" w:cs="Tahoma"/>
+          <w:color w:val="000000" w:themeColor="text1"/>
+        </w:rPr>
+        <w:t>C → pred ( Es • )</w:t>
+      </w:r>
+      <w:r>
+        <w:rPr>
+          <w:rFonts w:ascii="Tahoma" w:hAnsi="Tahoma" w:cs="Tahoma"/>
+          <w:color w:val="000000" w:themeColor="text1"/>
+        </w:rPr>
+        <w:tab/>
+        <w:t>&amp; / $</w:t>
+      </w:r>
+    </w:p>
+    <w:p>
+      <w:pPr>
+        <w:spacing w:after="0"/>
+        <w:rPr>
+          <w:rFonts w:ascii="Tahoma" w:hAnsi="Tahoma" w:cs="Tahoma"/>
+          <w:color w:val="000000" w:themeColor="text1"/>
+        </w:rPr>
+      </w:pPr>
+    </w:p>
+    <w:p>
+      <w:pPr>
+        <w:pBdr>
+          <w:top w:val="single" w:sz="4" w:space="1" w:color="auto"/>
+          <w:left w:val="single" w:sz="4" w:space="4" w:color="auto"/>
+          <w:bottom w:val="single" w:sz="4" w:space="1" w:color="auto"/>
+          <w:right w:val="single" w:sz="4" w:space="4" w:color="auto"/>
+        </w:pBdr>
+        <w:shd w:val="clear" w:color="auto" w:fill="FFC000" w:themeFill="accent4"/>
+        <w:spacing w:after="0"/>
+        <w:jc w:val="center"/>
+        <w:rPr>
+          <w:rFonts w:ascii="Tahoma" w:hAnsi="Tahoma" w:cs="Tahoma"/>
+          <w:color w:val="000000" w:themeColor="text1"/>
+        </w:rPr>
+      </w:pPr>
+      <w:r>
+        <w:rPr>
+          <w:rFonts w:ascii="Tahoma" w:hAnsi="Tahoma" w:cs="Tahoma"/>
+          <w:color w:val="000000" w:themeColor="text1"/>
+        </w:rPr>
+        <w:t>I 18</w:t>
+      </w:r>
+    </w:p>
+    <w:p>
+      <w:pPr>
+        <w:pBdr>
+          <w:top w:val="single" w:sz="4" w:space="1" w:color="auto"/>
+          <w:left w:val="single" w:sz="4" w:space="4" w:color="auto"/>
+          <w:bottom w:val="single" w:sz="4" w:space="1" w:color="auto"/>
+          <w:right w:val="single" w:sz="4" w:space="4" w:color="auto"/>
+        </w:pBdr>
+        <w:shd w:val="clear" w:color="auto" w:fill="FFD966" w:themeFill="accent4" w:themeFillTint="99"/>
+        <w:spacing w:after="0"/>
+        <w:rPr>
+          <w:rFonts w:ascii="Tahoma" w:hAnsi="Tahoma" w:cs="Tahoma"/>
+          <w:color w:val="000000" w:themeColor="text1"/>
+        </w:rPr>
+      </w:pPr>
+      <w:r>
+        <w:rPr>
+          <w:rFonts w:ascii="Tahoma" w:hAnsi="Tahoma" w:cs="Tahoma"/>
+          <w:color w:val="000000" w:themeColor="text1"/>
+        </w:rPr>
+        <w:t xml:space="preserve">Es → E • </w:t>
+      </w:r>
+      <w:r>
+        <w:rPr>
+          <w:rFonts w:ascii="Tahoma" w:hAnsi="Tahoma" w:cs="Tahoma"/>
+          <w:color w:val="000000" w:themeColor="text1"/>
+        </w:rPr>
+        <w:tab/>
+      </w:r>
+      <w:r>
+        <w:rPr>
+          <w:rFonts w:ascii="Tahoma" w:hAnsi="Tahoma" w:cs="Tahoma"/>
+          <w:color w:val="000000" w:themeColor="text1"/>
+        </w:rPr>
+        <w:tab/>
+        <w:t>)</w:t>
+      </w:r>
+    </w:p>
+    <w:p>
+      <w:pPr>
+        <w:pBdr>
+          <w:top w:val="single" w:sz="4" w:space="1" w:color="auto"/>
+          <w:left w:val="single" w:sz="4" w:space="4" w:color="auto"/>
+          <w:bottom w:val="single" w:sz="4" w:space="1" w:color="auto"/>
+          <w:right w:val="single" w:sz="4" w:space="4" w:color="auto"/>
+        </w:pBdr>
+        <w:shd w:val="clear" w:color="auto" w:fill="FFD966" w:themeFill="accent4" w:themeFillTint="99"/>
+        <w:spacing w:after="0"/>
+        <w:rPr>
+          <w:rFonts w:ascii="Tahoma" w:hAnsi="Tahoma" w:cs="Tahoma"/>
+          <w:color w:val="000000" w:themeColor="text1"/>
+        </w:rPr>
+      </w:pPr>
+      <w:r>
+        <w:rPr>
+          <w:rFonts w:ascii="Tahoma" w:hAnsi="Tahoma" w:cs="Tahoma"/>
+          <w:color w:val="000000" w:themeColor="text1"/>
+        </w:rPr>
+        <w:t>Es → E • , Es</w:t>
+      </w:r>
+      <w:r>
+        <w:rPr>
+          <w:rFonts w:ascii="Tahoma" w:hAnsi="Tahoma" w:cs="Tahoma"/>
+          <w:color w:val="000000" w:themeColor="text1"/>
+        </w:rPr>
+        <w:tab/>
+      </w:r>
+      <w:r>
+        <w:rPr>
+          <w:rFonts w:ascii="Tahoma" w:hAnsi="Tahoma" w:cs="Tahoma"/>
+          <w:color w:val="000000" w:themeColor="text1"/>
+        </w:rPr>
+        <w:tab/>
+        <w:t>)</w:t>
+      </w:r>
+    </w:p>
+    <w:p>
+      <w:pPr>
+        <w:pBdr>
+          <w:top w:val="single" w:sz="4" w:space="1" w:color="auto"/>
+          <w:left w:val="single" w:sz="4" w:space="4" w:color="auto"/>
+          <w:bottom w:val="single" w:sz="4" w:space="1" w:color="auto"/>
+          <w:right w:val="single" w:sz="4" w:space="4" w:color="auto"/>
+        </w:pBdr>
+        <w:shd w:val="clear" w:color="auto" w:fill="FFD966" w:themeFill="accent4" w:themeFillTint="99"/>
+        <w:spacing w:after="0"/>
+        <w:rPr>
+          <w:rFonts w:ascii="Tahoma" w:hAnsi="Tahoma" w:cs="Tahoma"/>
+          <w:color w:val="000000" w:themeColor="text1"/>
+        </w:rPr>
+      </w:pPr>
+      <w:r>
+        <w:rPr>
+          <w:rFonts w:ascii="Tahoma" w:hAnsi="Tahoma" w:cs="Tahoma"/>
+          <w:color w:val="000000" w:themeColor="text1"/>
+        </w:rPr>
+        <w:t>E → E • + E</w:t>
+      </w:r>
+      <w:r>
+        <w:rPr>
+          <w:rFonts w:ascii="Tahoma" w:hAnsi="Tahoma" w:cs="Tahoma"/>
+          <w:color w:val="000000" w:themeColor="text1"/>
+        </w:rPr>
+        <w:tab/>
+      </w:r>
+      <w:r>
+        <w:rPr>
+          <w:rFonts w:ascii="Tahoma" w:hAnsi="Tahoma" w:cs="Tahoma"/>
+          <w:color w:val="000000" w:themeColor="text1"/>
+        </w:rPr>
+        <w:tab/>
+        <w:t>) / , / + / *</w:t>
+      </w:r>
+    </w:p>
+    <w:p>
+      <w:pPr>
+        <w:pBdr>
+          <w:top w:val="single" w:sz="4" w:space="1" w:color="auto"/>
+          <w:left w:val="single" w:sz="4" w:space="4" w:color="auto"/>
+          <w:bottom w:val="single" w:sz="4" w:space="1" w:color="auto"/>
+          <w:right w:val="single" w:sz="4" w:space="4" w:color="auto"/>
+        </w:pBdr>
+        <w:shd w:val="clear" w:color="auto" w:fill="FFD966" w:themeFill="accent4" w:themeFillTint="99"/>
+        <w:spacing w:after="0"/>
+        <w:rPr>
+          <w:rFonts w:ascii="Tahoma" w:hAnsi="Tahoma" w:cs="Tahoma"/>
+          <w:color w:val="000000" w:themeColor="text1"/>
+        </w:rPr>
+      </w:pPr>
+      <w:r>
+        <w:rPr>
+          <w:rFonts w:ascii="Tahoma" w:hAnsi="Tahoma" w:cs="Tahoma"/>
+          <w:color w:val="000000" w:themeColor="text1"/>
+        </w:rPr>
+        <w:t>E → E • * E</w:t>
+      </w:r>
+      <w:r>
+        <w:rPr>
+          <w:rFonts w:ascii="Tahoma" w:hAnsi="Tahoma" w:cs="Tahoma"/>
+          <w:color w:val="000000" w:themeColor="text1"/>
+        </w:rPr>
+        <w:tab/>
+      </w:r>
+      <w:r>
+        <w:rPr>
+          <w:rFonts w:ascii="Tahoma" w:hAnsi="Tahoma" w:cs="Tahoma"/>
+          <w:color w:val="000000" w:themeColor="text1"/>
+        </w:rPr>
+        <w:tab/>
+      </w:r>
+      <w:r>
+        <w:rPr>
+          <w:rFonts w:ascii="Tahoma" w:hAnsi="Tahoma" w:cs="Tahoma"/>
+          <w:color w:val="000000" w:themeColor="text1"/>
+        </w:rPr>
+        <w:t>) / , / + / *</w:t>
+      </w:r>
+    </w:p>
+    <w:p>
+      <w:pPr>
+        <w:spacing w:after="0"/>
+        <w:rPr>
+          <w:rFonts w:ascii="Tahoma" w:hAnsi="Tahoma" w:cs="Tahoma"/>
+          <w:color w:val="000000" w:themeColor="text1"/>
+        </w:rPr>
+      </w:pPr>
+    </w:p>
+    <w:p>
+      <w:pPr>
+        <w:pBdr>
+          <w:top w:val="single" w:sz="4" w:space="1" w:color="auto"/>
+          <w:left w:val="single" w:sz="4" w:space="4" w:color="auto"/>
+          <w:bottom w:val="single" w:sz="4" w:space="1" w:color="auto"/>
+          <w:right w:val="single" w:sz="4" w:space="4" w:color="auto"/>
+        </w:pBdr>
+        <w:shd w:val="clear" w:color="auto" w:fill="FFC000" w:themeFill="accent4"/>
+        <w:spacing w:after="0"/>
+        <w:jc w:val="center"/>
+        <w:rPr>
+          <w:rFonts w:ascii="Tahoma" w:hAnsi="Tahoma" w:cs="Tahoma"/>
+          <w:color w:val="000000" w:themeColor="text1"/>
+        </w:rPr>
+      </w:pPr>
+      <w:r>
+        <w:rPr>
+          <w:rFonts w:ascii="Tahoma" w:hAnsi="Tahoma" w:cs="Tahoma"/>
+          <w:color w:val="000000" w:themeColor="text1"/>
+        </w:rPr>
+        <w:t>I 19</w:t>
+      </w:r>
+    </w:p>
+    <w:p>
+      <w:pPr>
+        <w:pBdr>
+          <w:top w:val="single" w:sz="4" w:space="1" w:color="auto"/>
+          <w:left w:val="single" w:sz="4" w:space="4" w:color="auto"/>
+          <w:bottom w:val="single" w:sz="4" w:space="1" w:color="auto"/>
+          <w:right w:val="single" w:sz="4" w:space="4" w:color="auto"/>
+        </w:pBdr>
+        <w:shd w:val="clear" w:color="auto" w:fill="FFD966" w:themeFill="accent4" w:themeFillTint="99"/>
+        <w:spacing w:after="0"/>
+        <w:rPr>
+          <w:rFonts w:ascii="Tahoma" w:hAnsi="Tahoma" w:cs="Tahoma"/>
+          <w:color w:val="000000" w:themeColor="text1"/>
+        </w:rPr>
+      </w:pPr>
+      <w:r>
+        <w:rPr>
+          <w:rFonts w:ascii="Tahoma" w:hAnsi="Tahoma" w:cs="Tahoma"/>
+          <w:color w:val="000000" w:themeColor="text1"/>
+        </w:rPr>
+        <w:t xml:space="preserve">E → ( E ) • </w:t>
+      </w:r>
+      <w:r>
+        <w:rPr>
+          <w:rFonts w:ascii="Tahoma" w:hAnsi="Tahoma" w:cs="Tahoma"/>
+          <w:color w:val="000000" w:themeColor="text1"/>
+        </w:rPr>
+        <w:tab/>
+      </w:r>
+      <w:r>
+        <w:rPr>
+          <w:rFonts w:ascii="Tahoma" w:hAnsi="Tahoma" w:cs="Tahoma"/>
+          <w:color w:val="000000" w:themeColor="text1"/>
+        </w:rPr>
+        <w:tab/>
+      </w:r>
+      <w:r>
+        <w:rPr>
+          <w:rFonts w:ascii="Tahoma" w:hAnsi="Tahoma" w:cs="Tahoma"/>
+          <w:color w:val="000000" w:themeColor="text1"/>
+        </w:rPr>
+        <w:t>rel / + / * / ) / , / &amp; / $</w:t>
+      </w:r>
+    </w:p>
+    <w:p>
+      <w:pPr>
+        <w:spacing w:after="0"/>
+        <w:rPr>
+          <w:rFonts w:ascii="Tahoma" w:hAnsi="Tahoma" w:cs="Tahoma"/>
+          <w:color w:val="000000" w:themeColor="text1"/>
+        </w:rPr>
+      </w:pPr>
+    </w:p>
+    <w:p>
+      <w:pPr>
+        <w:pBdr>
+          <w:top w:val="single" w:sz="4" w:space="1" w:color="auto"/>
+          <w:left w:val="single" w:sz="4" w:space="4" w:color="auto"/>
+          <w:bottom w:val="single" w:sz="4" w:space="1" w:color="auto"/>
+          <w:right w:val="single" w:sz="4" w:space="4" w:color="auto"/>
+        </w:pBdr>
+        <w:shd w:val="clear" w:color="auto" w:fill="FFC000" w:themeFill="accent4"/>
+        <w:spacing w:after="0"/>
+        <w:jc w:val="center"/>
+        <w:rPr>
+          <w:rFonts w:ascii="Tahoma" w:hAnsi="Tahoma" w:cs="Tahoma"/>
+          <w:color w:val="000000" w:themeColor="text1"/>
+        </w:rPr>
+      </w:pPr>
+      <w:r>
+        <w:rPr>
+          <w:rFonts w:ascii="Tahoma" w:hAnsi="Tahoma" w:cs="Tahoma"/>
+          <w:color w:val="000000" w:themeColor="text1"/>
+        </w:rPr>
+        <w:t>I 20</w:t>
+      </w:r>
+    </w:p>
+    <w:p>
+      <w:pPr>
+        <w:pBdr>
+          <w:top w:val="single" w:sz="4" w:space="1" w:color="auto"/>
+          <w:left w:val="single" w:sz="4" w:space="4" w:color="auto"/>
+          <w:bottom w:val="single" w:sz="4" w:space="1" w:color="auto"/>
+          <w:right w:val="single" w:sz="4" w:space="4" w:color="auto"/>
+        </w:pBdr>
+        <w:shd w:val="clear" w:color="auto" w:fill="FFD966" w:themeFill="accent4" w:themeFillTint="99"/>
+        <w:spacing w:after="0"/>
+        <w:rPr>
+          <w:rFonts w:ascii="Tahoma" w:hAnsi="Tahoma" w:cs="Tahoma"/>
+          <w:color w:val="000000" w:themeColor="text1"/>
+        </w:rPr>
+      </w:pPr>
+      <w:r>
+        <w:rPr>
+          <w:rFonts w:ascii="Tahoma" w:hAnsi="Tahoma" w:cs="Tahoma"/>
+          <w:color w:val="000000" w:themeColor="text1"/>
+        </w:rPr>
+        <w:t xml:space="preserve">C → pred ( Es ) • </w:t>
+      </w:r>
+      <w:r>
+        <w:rPr>
+          <w:rFonts w:ascii="Tahoma" w:hAnsi="Tahoma" w:cs="Tahoma"/>
+          <w:color w:val="000000" w:themeColor="text1"/>
+        </w:rPr>
+        <w:tab/>
+        <w:t>&amp; / $</w:t>
+      </w:r>
+    </w:p>
+    <w:p>
+      <w:pPr>
+        <w:spacing w:after="0"/>
+        <w:rPr>
+          <w:rFonts w:ascii="Tahoma" w:hAnsi="Tahoma" w:cs="Tahoma"/>
+          <w:color w:val="000000" w:themeColor="text1"/>
+        </w:rPr>
+      </w:pPr>
+    </w:p>
+    <w:p>
+      <w:pPr>
+        <w:pBdr>
+          <w:top w:val="single" w:sz="4" w:space="1" w:color="auto"/>
+          <w:left w:val="single" w:sz="4" w:space="4" w:color="auto"/>
+          <w:bottom w:val="single" w:sz="4" w:space="1" w:color="auto"/>
+          <w:right w:val="single" w:sz="4" w:space="4" w:color="auto"/>
+        </w:pBdr>
+        <w:shd w:val="clear" w:color="auto" w:fill="FFC000" w:themeFill="accent4"/>
+        <w:spacing w:after="0"/>
+        <w:jc w:val="center"/>
+        <w:rPr>
+          <w:rFonts w:ascii="Tahoma" w:hAnsi="Tahoma" w:cs="Tahoma"/>
+          <w:color w:val="000000" w:themeColor="text1"/>
+          <w:lang w:val="de-DE"/>
+        </w:rPr>
+      </w:pPr>
+      <w:r>
+        <w:rPr>
+          <w:rFonts w:ascii="Tahoma" w:hAnsi="Tahoma" w:cs="Tahoma"/>
+          <w:color w:val="000000" w:themeColor="text1"/>
+          <w:lang w:val="de-DE"/>
+        </w:rPr>
+        <w:t>I 21</w:t>
+      </w:r>
+    </w:p>
+    <w:p>
+      <w:pPr>
+        <w:pBdr>
+          <w:top w:val="single" w:sz="4" w:space="1" w:color="auto"/>
+          <w:left w:val="single" w:sz="4" w:space="4" w:color="auto"/>
+          <w:bottom w:val="single" w:sz="4" w:space="1" w:color="auto"/>
+          <w:right w:val="single" w:sz="4" w:space="4" w:color="auto"/>
+        </w:pBdr>
+        <w:shd w:val="clear" w:color="auto" w:fill="FFD966" w:themeFill="accent4" w:themeFillTint="99"/>
+        <w:spacing w:after="0"/>
+        <w:rPr>
+          <w:rFonts w:ascii="Tahoma" w:hAnsi="Tahoma" w:cs="Tahoma"/>
+          <w:color w:val="000000" w:themeColor="text1"/>
+          <w:lang w:val="de-DE"/>
+        </w:rPr>
+      </w:pPr>
+      <w:r>
+        <w:rPr>
+          <w:rFonts w:ascii="Tahoma" w:hAnsi="Tahoma" w:cs="Tahoma"/>
+          <w:color w:val="000000" w:themeColor="text1"/>
+          <w:lang w:val="de-DE"/>
+        </w:rPr>
+        <w:t>Es → E , • Es</w:t>
+      </w:r>
+      <w:r>
+        <w:rPr>
+          <w:rFonts w:ascii="Tahoma" w:hAnsi="Tahoma" w:cs="Tahoma"/>
+          <w:color w:val="000000" w:themeColor="text1"/>
+          <w:lang w:val="de-DE"/>
+        </w:rPr>
+        <w:tab/>
+      </w:r>
+      <w:r>
+        <w:rPr>
+          <w:rFonts w:ascii="Tahoma" w:hAnsi="Tahoma" w:cs="Tahoma"/>
+          <w:color w:val="000000" w:themeColor="text1"/>
+          <w:lang w:val="de-DE"/>
+        </w:rPr>
+        <w:tab/>
+        <w:t>)</w:t>
+      </w:r>
+    </w:p>
+    <w:p>
+      <w:pPr>
+        <w:pBdr>
+          <w:top w:val="single" w:sz="4" w:space="1" w:color="auto"/>
+          <w:left w:val="single" w:sz="4" w:space="4" w:color="auto"/>
+          <w:bottom w:val="single" w:sz="4" w:space="1" w:color="auto"/>
+          <w:right w:val="single" w:sz="4" w:space="4" w:color="auto"/>
+        </w:pBdr>
+        <w:spacing w:after="0"/>
+        <w:rPr>
+          <w:rFonts w:ascii="Tahoma" w:hAnsi="Tahoma" w:cs="Tahoma"/>
+          <w:color w:val="000000" w:themeColor="text1"/>
+          <w:lang w:val="de-DE"/>
+        </w:rPr>
+      </w:pPr>
+      <w:r>
+        <w:rPr>
+          <w:rFonts w:ascii="Tahoma" w:hAnsi="Tahoma" w:cs="Tahoma"/>
+          <w:color w:val="000000" w:themeColor="text1"/>
+          <w:lang w:val="de-DE"/>
+        </w:rPr>
+        <w:t>Es → • E</w:t>
+      </w:r>
+      <w:r>
+        <w:rPr>
+          <w:rFonts w:ascii="Tahoma" w:hAnsi="Tahoma" w:cs="Tahoma"/>
+          <w:color w:val="000000" w:themeColor="text1"/>
+          <w:lang w:val="de-DE"/>
+        </w:rPr>
+        <w:tab/>
+      </w:r>
+      <w:r>
+        <w:rPr>
+          <w:rFonts w:ascii="Tahoma" w:hAnsi="Tahoma" w:cs="Tahoma"/>
+          <w:color w:val="000000" w:themeColor="text1"/>
+          <w:lang w:val="de-DE"/>
+        </w:rPr>
+        <w:tab/>
+        <w:t>)</w:t>
+      </w:r>
+    </w:p>
+    <w:p>
+      <w:pPr>
+        <w:pBdr>
+          <w:top w:val="single" w:sz="4" w:space="1" w:color="auto"/>
+          <w:left w:val="single" w:sz="4" w:space="4" w:color="auto"/>
+          <w:bottom w:val="single" w:sz="4" w:space="1" w:color="auto"/>
+          <w:right w:val="single" w:sz="4" w:space="4" w:color="auto"/>
+        </w:pBdr>
+        <w:spacing w:after="0"/>
+        <w:rPr>
+          <w:rFonts w:ascii="Tahoma" w:hAnsi="Tahoma" w:cs="Tahoma"/>
+          <w:color w:val="000000" w:themeColor="text1"/>
+          <w:lang w:val="de-DE"/>
+        </w:rPr>
+      </w:pPr>
+      <w:r>
+        <w:rPr>
+          <w:rFonts w:ascii="Tahoma" w:hAnsi="Tahoma" w:cs="Tahoma"/>
+          <w:color w:val="000000" w:themeColor="text1"/>
+          <w:lang w:val="de-DE"/>
+        </w:rPr>
+        <w:t>Es → • E , Es</w:t>
+      </w:r>
+      <w:r>
+        <w:rPr>
+          <w:rFonts w:ascii="Tahoma" w:hAnsi="Tahoma" w:cs="Tahoma"/>
+          <w:color w:val="000000" w:themeColor="text1"/>
+          <w:lang w:val="de-DE"/>
+        </w:rPr>
+        <w:tab/>
+      </w:r>
+      <w:r>
+        <w:rPr>
+          <w:rFonts w:ascii="Tahoma" w:hAnsi="Tahoma" w:cs="Tahoma"/>
+          <w:color w:val="000000" w:themeColor="text1"/>
+          <w:lang w:val="de-DE"/>
+        </w:rPr>
+        <w:tab/>
+        <w:t>)</w:t>
+      </w:r>
+    </w:p>
+    <w:p>
+      <w:pPr>
+        <w:pBdr>
+          <w:top w:val="single" w:sz="4" w:space="1" w:color="auto"/>
+          <w:left w:val="single" w:sz="4" w:space="4" w:color="auto"/>
+          <w:bottom w:val="single" w:sz="4" w:space="1" w:color="auto"/>
+          <w:right w:val="single" w:sz="4" w:space="4" w:color="auto"/>
+        </w:pBdr>
+        <w:spacing w:after="0"/>
+        <w:rPr>
+          <w:rFonts w:ascii="Tahoma" w:hAnsi="Tahoma" w:cs="Tahoma"/>
+          <w:color w:val="000000" w:themeColor="text1"/>
+        </w:rPr>
+      </w:pPr>
+      <w:r>
+        <w:rPr>
+          <w:rFonts w:ascii="Tahoma" w:hAnsi="Tahoma" w:cs="Tahoma"/>
+          <w:color w:val="000000" w:themeColor="text1"/>
+        </w:rPr>
+        <w:t>E → • num</w:t>
+      </w:r>
+      <w:r>
+        <w:rPr>
+          <w:rFonts w:ascii="Tahoma" w:hAnsi="Tahoma" w:cs="Tahoma"/>
+          <w:color w:val="000000" w:themeColor="text1"/>
+        </w:rPr>
+        <w:tab/>
+      </w:r>
+      <w:r>
+        <w:rPr>
+          <w:rFonts w:ascii="Tahoma" w:hAnsi="Tahoma" w:cs="Tahoma"/>
+          <w:color w:val="000000" w:themeColor="text1"/>
+        </w:rPr>
+        <w:tab/>
+        <w:t>) / , / + / *</w:t>
+      </w:r>
+    </w:p>
+    <w:p>
+      <w:pPr>
+        <w:pBdr>
+          <w:top w:val="single" w:sz="4" w:space="1" w:color="auto"/>
+          <w:left w:val="single" w:sz="4" w:space="4" w:color="auto"/>
+          <w:bottom w:val="single" w:sz="4" w:space="1" w:color="auto"/>
+          <w:right w:val="single" w:sz="4" w:space="4" w:color="auto"/>
+        </w:pBdr>
+        <w:spacing w:after="0"/>
+        <w:rPr>
+          <w:rFonts w:ascii="Tahoma" w:hAnsi="Tahoma" w:cs="Tahoma"/>
+          <w:color w:val="000000" w:themeColor="text1"/>
+        </w:rPr>
+      </w:pPr>
+      <w:r>
+        <w:rPr>
+          <w:rFonts w:ascii="Tahoma" w:hAnsi="Tahoma" w:cs="Tahoma"/>
+          <w:color w:val="000000" w:themeColor="text1"/>
+        </w:rPr>
+        <w:t>E → • id</w:t>
+      </w:r>
+      <w:r>
+        <w:rPr>
+          <w:rFonts w:ascii="Tahoma" w:hAnsi="Tahoma" w:cs="Tahoma"/>
+          <w:color w:val="000000" w:themeColor="text1"/>
+        </w:rPr>
+        <w:tab/>
+      </w:r>
+      <w:r>
+        <w:rPr>
+          <w:rFonts w:ascii="Tahoma" w:hAnsi="Tahoma" w:cs="Tahoma"/>
+          <w:color w:val="000000" w:themeColor="text1"/>
+        </w:rPr>
+        <w:tab/>
+      </w:r>
+      <w:r>
+        <w:rPr>
+          <w:rFonts w:ascii="Tahoma" w:hAnsi="Tahoma" w:cs="Tahoma"/>
+          <w:color w:val="000000" w:themeColor="text1"/>
+        </w:rPr>
+        <w:t>) / , / + / *</w:t>
+      </w:r>
+    </w:p>
+    <w:p>
+      <w:pPr>
+        <w:pBdr>
+          <w:top w:val="single" w:sz="4" w:space="1" w:color="auto"/>
+          <w:left w:val="single" w:sz="4" w:space="4" w:color="auto"/>
+          <w:bottom w:val="single" w:sz="4" w:space="1" w:color="auto"/>
+          <w:right w:val="single" w:sz="4" w:space="4" w:color="auto"/>
+        </w:pBdr>
+        <w:spacing w:after="0"/>
+        <w:rPr>
+          <w:rFonts w:ascii="Tahoma" w:hAnsi="Tahoma" w:cs="Tahoma"/>
+          <w:color w:val="000000" w:themeColor="text1"/>
+        </w:rPr>
+      </w:pPr>
+      <w:r>
+        <w:rPr>
+          <w:rFonts w:ascii="Tahoma" w:hAnsi="Tahoma" w:cs="Tahoma"/>
+          <w:color w:val="000000" w:themeColor="text1"/>
+        </w:rPr>
+        <w:t>E → • E + E</w:t>
+      </w:r>
+      <w:r>
+        <w:rPr>
+          <w:rFonts w:ascii="Tahoma" w:hAnsi="Tahoma" w:cs="Tahoma"/>
+          <w:color w:val="000000" w:themeColor="text1"/>
+        </w:rPr>
+        <w:tab/>
+      </w:r>
+      <w:r>
+        <w:rPr>
+          <w:rFonts w:ascii="Tahoma" w:hAnsi="Tahoma" w:cs="Tahoma"/>
+          <w:color w:val="000000" w:themeColor="text1"/>
+        </w:rPr>
+        <w:tab/>
+      </w:r>
+      <w:r>
+        <w:rPr>
+          <w:rFonts w:ascii="Tahoma" w:hAnsi="Tahoma" w:cs="Tahoma"/>
+          <w:color w:val="000000" w:themeColor="text1"/>
+        </w:rPr>
+        <w:t>) / , / + / *</w:t>
+      </w:r>
+    </w:p>
+    <w:p>
+      <w:pPr>
+        <w:pBdr>
+          <w:top w:val="single" w:sz="4" w:space="1" w:color="auto"/>
+          <w:left w:val="single" w:sz="4" w:space="4" w:color="auto"/>
+          <w:bottom w:val="single" w:sz="4" w:space="1" w:color="auto"/>
+          <w:right w:val="single" w:sz="4" w:space="4" w:color="auto"/>
+        </w:pBdr>
+        <w:spacing w:after="0"/>
+        <w:rPr>
+          <w:rFonts w:ascii="Tahoma" w:hAnsi="Tahoma" w:cs="Tahoma"/>
+          <w:color w:val="000000" w:themeColor="text1"/>
+        </w:rPr>
+      </w:pPr>
+      <w:r>
+        <w:rPr>
+          <w:rFonts w:ascii="Tahoma" w:hAnsi="Tahoma" w:cs="Tahoma"/>
+          <w:color w:val="000000" w:themeColor="text1"/>
+        </w:rPr>
+        <w:t>E → • E * E</w:t>
+      </w:r>
+      <w:r>
+        <w:rPr>
+          <w:rFonts w:ascii="Tahoma" w:hAnsi="Tahoma" w:cs="Tahoma"/>
+          <w:color w:val="000000" w:themeColor="text1"/>
+        </w:rPr>
+        <w:tab/>
+      </w:r>
+      <w:r>
+        <w:rPr>
+          <w:rFonts w:ascii="Tahoma" w:hAnsi="Tahoma" w:cs="Tahoma"/>
+          <w:color w:val="000000" w:themeColor="text1"/>
+        </w:rPr>
+        <w:tab/>
+      </w:r>
+      <w:r>
+        <w:rPr>
+          <w:rFonts w:ascii="Tahoma" w:hAnsi="Tahoma" w:cs="Tahoma"/>
+          <w:color w:val="000000" w:themeColor="text1"/>
+        </w:rPr>
+        <w:t>) / , / + / *</w:t>
+      </w:r>
+    </w:p>
+    <w:p>
+      <w:pPr>
+        <w:pBdr>
+          <w:top w:val="single" w:sz="4" w:space="1" w:color="auto"/>
+          <w:left w:val="single" w:sz="4" w:space="4" w:color="auto"/>
+          <w:bottom w:val="single" w:sz="4" w:space="1" w:color="auto"/>
+          <w:right w:val="single" w:sz="4" w:space="4" w:color="auto"/>
+        </w:pBdr>
+        <w:spacing w:after="0"/>
+        <w:rPr>
+          <w:rFonts w:ascii="Tahoma" w:hAnsi="Tahoma" w:cs="Tahoma"/>
+          <w:color w:val="000000" w:themeColor="text1"/>
+        </w:rPr>
+      </w:pPr>
+      <w:r>
+        <w:rPr>
+          <w:rFonts w:ascii="Tahoma" w:hAnsi="Tahoma" w:cs="Tahoma"/>
+          <w:color w:val="000000" w:themeColor="text1"/>
+        </w:rPr>
+        <w:t>E → • ( E )</w:t>
+      </w:r>
+      <w:r>
+        <w:rPr>
+          <w:rFonts w:ascii="Tahoma" w:hAnsi="Tahoma" w:cs="Tahoma"/>
+          <w:color w:val="000000" w:themeColor="text1"/>
+        </w:rPr>
+        <w:tab/>
+      </w:r>
+      <w:r>
+        <w:rPr>
+          <w:rFonts w:ascii="Tahoma" w:hAnsi="Tahoma" w:cs="Tahoma"/>
+          <w:color w:val="000000" w:themeColor="text1"/>
+        </w:rPr>
+        <w:tab/>
+      </w:r>
+      <w:r>
+        <w:rPr>
+          <w:rFonts w:ascii="Tahoma" w:hAnsi="Tahoma" w:cs="Tahoma"/>
+          <w:color w:val="000000" w:themeColor="text1"/>
+        </w:rPr>
+        <w:t>) / , / + / *</w:t>
+      </w:r>
+    </w:p>
+    <w:p>
+      <w:pPr>
+        <w:spacing w:after="0"/>
+        <w:rPr>
+          <w:rFonts w:ascii="Tahoma" w:hAnsi="Tahoma" w:cs="Tahoma"/>
+          <w:color w:val="000000" w:themeColor="text1"/>
+        </w:rPr>
+      </w:pPr>
+    </w:p>
+    <w:p>
+      <w:pPr>
+        <w:pBdr>
+          <w:top w:val="single" w:sz="4" w:space="1" w:color="auto"/>
+          <w:left w:val="single" w:sz="4" w:space="4" w:color="auto"/>
+          <w:bottom w:val="single" w:sz="4" w:space="1" w:color="auto"/>
+          <w:right w:val="single" w:sz="4" w:space="4" w:color="auto"/>
+        </w:pBdr>
+        <w:shd w:val="clear" w:color="auto" w:fill="FFC000" w:themeFill="accent4"/>
+        <w:spacing w:after="0"/>
+        <w:jc w:val="center"/>
+        <w:rPr>
+          <w:rFonts w:ascii="Tahoma" w:hAnsi="Tahoma" w:cs="Tahoma"/>
+          <w:color w:val="000000" w:themeColor="text1"/>
+        </w:rPr>
+      </w:pPr>
+      <w:r>
+        <w:rPr>
+          <w:rFonts w:ascii="Tahoma" w:hAnsi="Tahoma" w:cs="Tahoma"/>
+          <w:color w:val="000000" w:themeColor="text1"/>
+        </w:rPr>
+        <w:t>I 22</w:t>
+      </w:r>
+    </w:p>
+    <w:p>
+      <w:pPr>
+        <w:pBdr>
+          <w:top w:val="single" w:sz="4" w:space="1" w:color="auto"/>
+          <w:left w:val="single" w:sz="4" w:space="4" w:color="auto"/>
+          <w:bottom w:val="single" w:sz="4" w:space="1" w:color="auto"/>
+          <w:right w:val="single" w:sz="4" w:space="4" w:color="auto"/>
+        </w:pBdr>
+        <w:shd w:val="clear" w:color="auto" w:fill="FFD966" w:themeFill="accent4" w:themeFillTint="99"/>
+        <w:spacing w:after="0"/>
+        <w:rPr>
+          <w:rFonts w:ascii="Tahoma" w:hAnsi="Tahoma" w:cs="Tahoma"/>
+          <w:color w:val="000000" w:themeColor="text1"/>
+        </w:rPr>
+      </w:pPr>
+      <w:r>
+        <w:rPr>
+          <w:rFonts w:ascii="Tahoma" w:hAnsi="Tahoma" w:cs="Tahoma"/>
+          <w:color w:val="000000" w:themeColor="text1"/>
+        </w:rPr>
+        <w:t xml:space="preserve">Es → E , Es • </w:t>
+      </w:r>
+      <w:r>
+        <w:rPr>
+          <w:rFonts w:ascii="Tahoma" w:hAnsi="Tahoma" w:cs="Tahoma"/>
+          <w:color w:val="000000" w:themeColor="text1"/>
+        </w:rPr>
+        <w:tab/>
+      </w:r>
+      <w:r>
+        <w:rPr>
+          <w:rFonts w:ascii="Tahoma" w:hAnsi="Tahoma" w:cs="Tahoma"/>
+          <w:color w:val="000000" w:themeColor="text1"/>
+        </w:rPr>
+        <w:tab/>
+        <w:t>)</w:t>
+      </w:r>
+      <w:bookmarkStart w:id="1" w:name="_GoBack"/>
+      <w:bookmarkEnd w:id="1"/>
     </w:p>
     <w:sectPr>
       <w:type w:val="continuous"/>
       <w:pgSz w:w="11906" w:h="16838"/>
       <w:pgMar w:top="851" w:right="720" w:bottom="851" w:left="720" w:header="708" w:footer="708" w:gutter="0"/>
-      <w:cols w:space="567"/>
+      <w:cols w:num="2" w:space="567"/>
       <w:docGrid w:linePitch="360"/>
     </w:sectPr>
   </w:body>

</xml_diff>